<commit_message>
started working on assumptions etc
</commit_message>
<xml_diff>
--- a/Project_Charter_V1.docx
+++ b/Project_Charter_V1.docx
@@ -22,13 +22,6 @@
           <w:szCs w:val="40"/>
         </w:rPr>
         <w:softHyphen/>
-      </w:r>
-      <w:r>
-        <w:rPr>
-          <w:b/>
-          <w:sz w:val="40"/>
-          <w:szCs w:val="40"/>
-        </w:rPr>
         <w:t>Black Sabre Response</w:t>
       </w:r>
     </w:p>
@@ -342,7 +335,8 @@
           <w:p>
             <w:pPr>
               <w:pStyle w:val="Normal"/>
-              <w:widowControl/>
+              <w:widowControl w:val="false"/>
+              <w:suppressAutoHyphens w:val="true"/>
               <w:spacing w:before="0" w:after="5"/>
               <w:jc w:val="left"/>
               <w:rPr>
@@ -378,7 +372,8 @@
           <w:p>
             <w:pPr>
               <w:pStyle w:val="Normal"/>
-              <w:widowControl/>
+              <w:widowControl w:val="false"/>
+              <w:suppressAutoHyphens w:val="true"/>
               <w:spacing w:before="0" w:after="5"/>
               <w:jc w:val="left"/>
               <w:cnfStyle w:val="100000000000" w:firstRow="1" w:lastRow="0" w:firstColumn="0" w:lastColumn="0" w:oddVBand="0" w:evenVBand="0" w:oddHBand="0" w:evenHBand="0" w:firstRowFirstColumn="0" w:firstRowLastColumn="0" w:lastRowFirstColumn="0" w:lastRowLastColumn="0"/>
@@ -415,7 +410,8 @@
           <w:p>
             <w:pPr>
               <w:pStyle w:val="Normal"/>
-              <w:widowControl/>
+              <w:widowControl w:val="false"/>
+              <w:suppressAutoHyphens w:val="true"/>
               <w:spacing w:before="0" w:after="5"/>
               <w:jc w:val="left"/>
               <w:cnfStyle w:val="100000000000" w:firstRow="1" w:lastRow="0" w:firstColumn="0" w:lastColumn="0" w:oddVBand="0" w:evenVBand="0" w:oddHBand="0" w:evenHBand="0" w:firstRowFirstColumn="0" w:firstRowLastColumn="0" w:lastRowFirstColumn="0" w:lastRowLastColumn="0"/>
@@ -452,7 +448,8 @@
           <w:p>
             <w:pPr>
               <w:pStyle w:val="Normal"/>
-              <w:widowControl/>
+              <w:widowControl w:val="false"/>
+              <w:suppressAutoHyphens w:val="true"/>
               <w:spacing w:before="0" w:after="5"/>
               <w:jc w:val="left"/>
               <w:cnfStyle w:val="100000000000" w:firstRow="1" w:lastRow="0" w:firstColumn="0" w:lastColumn="0" w:oddVBand="0" w:evenVBand="0" w:oddHBand="0" w:evenHBand="0" w:firstRowFirstColumn="0" w:firstRowLastColumn="0" w:lastRowFirstColumn="0" w:lastRowLastColumn="0"/>
@@ -490,7 +487,8 @@
           <w:p>
             <w:pPr>
               <w:pStyle w:val="Normal"/>
-              <w:widowControl/>
+              <w:widowControl w:val="false"/>
+              <w:suppressAutoHyphens w:val="true"/>
               <w:spacing w:before="0" w:after="5"/>
               <w:jc w:val="left"/>
               <w:rPr>
@@ -522,7 +520,8 @@
           <w:p>
             <w:pPr>
               <w:pStyle w:val="Normal"/>
-              <w:widowControl/>
+              <w:widowControl w:val="false"/>
+              <w:suppressAutoHyphens w:val="true"/>
               <w:spacing w:before="0" w:after="5"/>
               <w:jc w:val="left"/>
               <w:cnfStyle w:val="000000100000" w:firstRow="0" w:lastRow="0" w:firstColumn="0" w:lastColumn="0" w:oddVBand="0" w:evenVBand="0" w:oddHBand="1" w:evenHBand="0" w:firstRowFirstColumn="0" w:firstRowLastColumn="0" w:lastRowFirstColumn="0" w:lastRowLastColumn="0"/>
@@ -551,7 +550,8 @@
           <w:p>
             <w:pPr>
               <w:pStyle w:val="Normal"/>
-              <w:widowControl/>
+              <w:widowControl w:val="false"/>
+              <w:suppressAutoHyphens w:val="true"/>
               <w:spacing w:before="0" w:after="5"/>
               <w:jc w:val="left"/>
               <w:cnfStyle w:val="000000100000" w:firstRow="0" w:lastRow="0" w:firstColumn="0" w:lastColumn="0" w:oddVBand="0" w:evenVBand="0" w:oddHBand="1" w:evenHBand="0" w:firstRowFirstColumn="0" w:firstRowLastColumn="0" w:lastRowFirstColumn="0" w:lastRowLastColumn="0"/>
@@ -580,7 +580,8 @@
           <w:p>
             <w:pPr>
               <w:pStyle w:val="Normal"/>
-              <w:widowControl/>
+              <w:widowControl w:val="false"/>
+              <w:suppressAutoHyphens w:val="true"/>
               <w:spacing w:before="0" w:after="5"/>
               <w:jc w:val="left"/>
               <w:cnfStyle w:val="000000100000" w:firstRow="0" w:lastRow="0" w:firstColumn="0" w:lastColumn="0" w:oddVBand="0" w:evenVBand="0" w:oddHBand="1" w:evenHBand="0" w:firstRowFirstColumn="0" w:firstRowLastColumn="0" w:lastRowFirstColumn="0" w:lastRowLastColumn="0"/>
@@ -592,10 +593,7 @@
             <w:r>
               <w:rPr>
                 <w:rFonts w:cs="Calibri" w:cstheme="minorHAnsi" w:ascii="Calibri" w:hAnsi="Calibri"/>
-                <w:kern w:val="0"/>
                 <w:sz w:val="22"/>
-                <w:szCs w:val="22"/>
-                <w:lang w:val="en-CA" w:eastAsia="en-US" w:bidi="ar-SA"/>
               </w:rPr>
             </w:r>
           </w:p>
@@ -619,7 +617,8 @@
           <w:p>
             <w:pPr>
               <w:pStyle w:val="Normal"/>
-              <w:widowControl/>
+              <w:widowControl w:val="false"/>
+              <w:suppressAutoHyphens w:val="true"/>
               <w:spacing w:before="0" w:after="5"/>
               <w:jc w:val="left"/>
               <w:rPr>
@@ -656,7 +655,8 @@
           <w:p>
             <w:pPr>
               <w:pStyle w:val="Normal"/>
-              <w:widowControl/>
+              <w:widowControl w:val="false"/>
+              <w:suppressAutoHyphens w:val="true"/>
               <w:spacing w:before="0" w:after="5"/>
               <w:jc w:val="left"/>
               <w:cnfStyle w:val="000000000000" w:firstRow="0" w:lastRow="0" w:firstColumn="0" w:lastColumn="0" w:oddVBand="0" w:evenVBand="0" w:oddHBand="0" w:evenHBand="0" w:firstRowFirstColumn="0" w:firstRowLastColumn="0" w:lastRowFirstColumn="0" w:lastRowLastColumn="0"/>
@@ -690,7 +690,8 @@
           <w:p>
             <w:pPr>
               <w:pStyle w:val="Normal"/>
-              <w:widowControl/>
+              <w:widowControl w:val="false"/>
+              <w:suppressAutoHyphens w:val="true"/>
               <w:spacing w:before="0" w:after="5"/>
               <w:jc w:val="left"/>
               <w:cnfStyle w:val="000000000000" w:firstRow="0" w:lastRow="0" w:firstColumn="0" w:lastColumn="0" w:oddVBand="0" w:evenVBand="0" w:oddHBand="0" w:evenHBand="0" w:firstRowFirstColumn="0" w:firstRowLastColumn="0" w:lastRowFirstColumn="0" w:lastRowLastColumn="0"/>
@@ -724,7 +725,8 @@
           <w:p>
             <w:pPr>
               <w:pStyle w:val="Normal"/>
-              <w:widowControl/>
+              <w:widowControl w:val="false"/>
+              <w:suppressAutoHyphens w:val="true"/>
               <w:spacing w:before="0" w:after="5"/>
               <w:jc w:val="left"/>
               <w:cnfStyle w:val="000000000000" w:firstRow="0" w:lastRow="0" w:firstColumn="0" w:lastColumn="0" w:oddVBand="0" w:evenVBand="0" w:oddHBand="0" w:evenHBand="0" w:firstRowFirstColumn="0" w:firstRowLastColumn="0" w:lastRowFirstColumn="0" w:lastRowLastColumn="0"/>
@@ -760,7 +762,8 @@
           <w:p>
             <w:pPr>
               <w:pStyle w:val="Normal"/>
-              <w:widowControl/>
+              <w:widowControl w:val="false"/>
+              <w:suppressAutoHyphens w:val="true"/>
               <w:spacing w:before="0" w:after="5"/>
               <w:jc w:val="left"/>
               <w:rPr>
@@ -792,7 +795,8 @@
           <w:p>
             <w:pPr>
               <w:pStyle w:val="Normal"/>
-              <w:widowControl/>
+              <w:widowControl w:val="false"/>
+              <w:suppressAutoHyphens w:val="true"/>
               <w:spacing w:before="0" w:after="5"/>
               <w:jc w:val="left"/>
               <w:cnfStyle w:val="000000100000" w:firstRow="0" w:lastRow="0" w:firstColumn="0" w:lastColumn="0" w:oddVBand="0" w:evenVBand="0" w:oddHBand="1" w:evenHBand="0" w:firstRowFirstColumn="0" w:firstRowLastColumn="0" w:lastRowFirstColumn="0" w:lastRowLastColumn="0"/>
@@ -821,7 +825,8 @@
           <w:p>
             <w:pPr>
               <w:pStyle w:val="Normal"/>
-              <w:widowControl/>
+              <w:widowControl w:val="false"/>
+              <w:suppressAutoHyphens w:val="true"/>
               <w:spacing w:before="0" w:after="5"/>
               <w:jc w:val="left"/>
               <w:cnfStyle w:val="000000100000" w:firstRow="0" w:lastRow="0" w:firstColumn="0" w:lastColumn="0" w:oddVBand="0" w:evenVBand="0" w:oddHBand="1" w:evenHBand="0" w:firstRowFirstColumn="0" w:firstRowLastColumn="0" w:lastRowFirstColumn="0" w:lastRowLastColumn="0"/>
@@ -850,7 +855,8 @@
           <w:p>
             <w:pPr>
               <w:pStyle w:val="Normal"/>
-              <w:widowControl/>
+              <w:widowControl w:val="false"/>
+              <w:suppressAutoHyphens w:val="true"/>
               <w:spacing w:before="0" w:after="5"/>
               <w:jc w:val="left"/>
               <w:cnfStyle w:val="000000100000" w:firstRow="0" w:lastRow="0" w:firstColumn="0" w:lastColumn="0" w:oddVBand="0" w:evenVBand="0" w:oddHBand="1" w:evenHBand="0" w:firstRowFirstColumn="0" w:firstRowLastColumn="0" w:lastRowFirstColumn="0" w:lastRowLastColumn="0"/>
@@ -890,7 +896,8 @@
           <w:p>
             <w:pPr>
               <w:pStyle w:val="Normal"/>
-              <w:widowControl/>
+              <w:widowControl w:val="false"/>
+              <w:suppressAutoHyphens w:val="true"/>
               <w:spacing w:before="0" w:after="5"/>
               <w:jc w:val="left"/>
               <w:rPr>
@@ -905,10 +912,7 @@
                 <w:rFonts w:cs="Calibri" w:cstheme="minorHAnsi" w:ascii="Calibri" w:hAnsi="Calibri"/>
                 <w:b/>
                 <w:bCs/>
-                <w:kern w:val="0"/>
                 <w:sz w:val="22"/>
-                <w:szCs w:val="22"/>
-                <w:lang w:val="en-CA" w:eastAsia="en-US" w:bidi="ar-SA"/>
               </w:rPr>
             </w:r>
           </w:p>
@@ -926,7 +930,8 @@
           <w:p>
             <w:pPr>
               <w:pStyle w:val="Normal"/>
-              <w:widowControl/>
+              <w:widowControl w:val="false"/>
+              <w:suppressAutoHyphens w:val="true"/>
               <w:spacing w:before="0" w:after="5"/>
               <w:jc w:val="left"/>
               <w:cnfStyle w:val="000000000000" w:firstRow="0" w:lastRow="0" w:firstColumn="0" w:lastColumn="0" w:oddVBand="0" w:evenVBand="0" w:oddHBand="0" w:evenHBand="0" w:firstRowFirstColumn="0" w:firstRowLastColumn="0" w:lastRowFirstColumn="0" w:lastRowLastColumn="0"/>
@@ -938,10 +943,7 @@
             <w:r>
               <w:rPr>
                 <w:rFonts w:cs="Calibri" w:cstheme="minorHAnsi" w:ascii="Calibri" w:hAnsi="Calibri"/>
-                <w:kern w:val="0"/>
                 <w:sz w:val="22"/>
-                <w:szCs w:val="22"/>
-                <w:lang w:val="en-CA" w:eastAsia="en-US" w:bidi="ar-SA"/>
               </w:rPr>
             </w:r>
           </w:p>
@@ -959,7 +961,8 @@
           <w:p>
             <w:pPr>
               <w:pStyle w:val="Normal"/>
-              <w:widowControl/>
+              <w:widowControl w:val="false"/>
+              <w:suppressAutoHyphens w:val="true"/>
               <w:spacing w:before="0" w:after="5"/>
               <w:jc w:val="left"/>
               <w:cnfStyle w:val="000000000000" w:firstRow="0" w:lastRow="0" w:firstColumn="0" w:lastColumn="0" w:oddVBand="0" w:evenVBand="0" w:oddHBand="0" w:evenHBand="0" w:firstRowFirstColumn="0" w:firstRowLastColumn="0" w:lastRowFirstColumn="0" w:lastRowLastColumn="0"/>
@@ -971,10 +974,7 @@
             <w:r>
               <w:rPr>
                 <w:rFonts w:cs="Calibri" w:cstheme="minorHAnsi" w:ascii="Calibri" w:hAnsi="Calibri"/>
-                <w:kern w:val="0"/>
                 <w:sz w:val="22"/>
-                <w:szCs w:val="22"/>
-                <w:lang w:val="en-CA" w:eastAsia="en-US" w:bidi="ar-SA"/>
               </w:rPr>
             </w:r>
           </w:p>
@@ -992,7 +992,8 @@
           <w:p>
             <w:pPr>
               <w:pStyle w:val="Normal"/>
-              <w:widowControl/>
+              <w:widowControl w:val="false"/>
+              <w:suppressAutoHyphens w:val="true"/>
               <w:spacing w:before="0" w:after="5"/>
               <w:jc w:val="left"/>
               <w:cnfStyle w:val="000000000000" w:firstRow="0" w:lastRow="0" w:firstColumn="0" w:lastColumn="0" w:oddVBand="0" w:evenVBand="0" w:oddHBand="0" w:evenHBand="0" w:firstRowFirstColumn="0" w:firstRowLastColumn="0" w:lastRowFirstColumn="0" w:lastRowLastColumn="0"/>
@@ -1004,10 +1005,7 @@
             <w:r>
               <w:rPr>
                 <w:rFonts w:cs="Calibri" w:cstheme="minorHAnsi" w:ascii="Calibri" w:hAnsi="Calibri"/>
-                <w:kern w:val="0"/>
                 <w:sz w:val="22"/>
-                <w:szCs w:val="22"/>
-                <w:lang w:val="en-CA" w:eastAsia="en-US" w:bidi="ar-SA"/>
               </w:rPr>
             </w:r>
           </w:p>
@@ -1027,7 +1025,8 @@
           <w:p>
             <w:pPr>
               <w:pStyle w:val="Normal"/>
-              <w:widowControl/>
+              <w:widowControl w:val="false"/>
+              <w:suppressAutoHyphens w:val="true"/>
               <w:spacing w:before="0" w:after="5"/>
               <w:jc w:val="left"/>
               <w:rPr>
@@ -1042,10 +1041,7 @@
                 <w:rFonts w:cs="Calibri" w:cstheme="minorHAnsi" w:ascii="Calibri" w:hAnsi="Calibri"/>
                 <w:b/>
                 <w:bCs/>
-                <w:kern w:val="0"/>
                 <w:sz w:val="22"/>
-                <w:szCs w:val="22"/>
-                <w:lang w:val="en-CA" w:eastAsia="en-US" w:bidi="ar-SA"/>
               </w:rPr>
             </w:r>
           </w:p>
@@ -1058,7 +1054,8 @@
           <w:p>
             <w:pPr>
               <w:pStyle w:val="Normal"/>
-              <w:widowControl/>
+              <w:widowControl w:val="false"/>
+              <w:suppressAutoHyphens w:val="true"/>
               <w:spacing w:before="0" w:after="5"/>
               <w:jc w:val="left"/>
               <w:cnfStyle w:val="000000100000" w:firstRow="0" w:lastRow="0" w:firstColumn="0" w:lastColumn="0" w:oddVBand="0" w:evenVBand="0" w:oddHBand="1" w:evenHBand="0" w:firstRowFirstColumn="0" w:firstRowLastColumn="0" w:lastRowFirstColumn="0" w:lastRowLastColumn="0"/>
@@ -1070,10 +1067,7 @@
             <w:r>
               <w:rPr>
                 <w:rFonts w:cs="Calibri" w:cstheme="minorHAnsi" w:ascii="Calibri" w:hAnsi="Calibri"/>
-                <w:kern w:val="0"/>
                 <w:sz w:val="22"/>
-                <w:szCs w:val="22"/>
-                <w:lang w:val="en-CA" w:eastAsia="en-US" w:bidi="ar-SA"/>
               </w:rPr>
             </w:r>
           </w:p>
@@ -1086,7 +1080,8 @@
           <w:p>
             <w:pPr>
               <w:pStyle w:val="Normal"/>
-              <w:widowControl/>
+              <w:widowControl w:val="false"/>
+              <w:suppressAutoHyphens w:val="true"/>
               <w:spacing w:before="0" w:after="5"/>
               <w:jc w:val="left"/>
               <w:cnfStyle w:val="000000100000" w:firstRow="0" w:lastRow="0" w:firstColumn="0" w:lastColumn="0" w:oddVBand="0" w:evenVBand="0" w:oddHBand="1" w:evenHBand="0" w:firstRowFirstColumn="0" w:firstRowLastColumn="0" w:lastRowFirstColumn="0" w:lastRowLastColumn="0"/>
@@ -1098,10 +1093,7 @@
             <w:r>
               <w:rPr>
                 <w:rFonts w:cs="Calibri" w:cstheme="minorHAnsi" w:ascii="Calibri" w:hAnsi="Calibri"/>
-                <w:kern w:val="0"/>
                 <w:sz w:val="22"/>
-                <w:szCs w:val="22"/>
-                <w:lang w:val="en-CA" w:eastAsia="en-US" w:bidi="ar-SA"/>
               </w:rPr>
             </w:r>
           </w:p>
@@ -1114,7 +1106,8 @@
           <w:p>
             <w:pPr>
               <w:pStyle w:val="Normal"/>
-              <w:widowControl/>
+              <w:widowControl w:val="false"/>
+              <w:suppressAutoHyphens w:val="true"/>
               <w:spacing w:before="0" w:after="5"/>
               <w:jc w:val="left"/>
               <w:cnfStyle w:val="000000100000" w:firstRow="0" w:lastRow="0" w:firstColumn="0" w:lastColumn="0" w:oddVBand="0" w:evenVBand="0" w:oddHBand="1" w:evenHBand="0" w:firstRowFirstColumn="0" w:firstRowLastColumn="0" w:lastRowFirstColumn="0" w:lastRowLastColumn="0"/>
@@ -1126,10 +1119,7 @@
             <w:r>
               <w:rPr>
                 <w:rFonts w:cs="Calibri" w:cstheme="minorHAnsi" w:ascii="Calibri" w:hAnsi="Calibri"/>
-                <w:kern w:val="0"/>
                 <w:sz w:val="22"/>
-                <w:szCs w:val="22"/>
-                <w:lang w:val="en-CA" w:eastAsia="en-US" w:bidi="ar-SA"/>
               </w:rPr>
             </w:r>
           </w:p>
@@ -1153,7 +1143,8 @@
           <w:p>
             <w:pPr>
               <w:pStyle w:val="Normal"/>
-              <w:widowControl/>
+              <w:widowControl w:val="false"/>
+              <w:suppressAutoHyphens w:val="true"/>
               <w:spacing w:before="0" w:after="5"/>
               <w:jc w:val="left"/>
               <w:rPr>
@@ -1168,10 +1159,7 @@
                 <w:rFonts w:cs="Calibri" w:cstheme="minorHAnsi" w:ascii="Calibri" w:hAnsi="Calibri"/>
                 <w:b/>
                 <w:bCs/>
-                <w:kern w:val="0"/>
                 <w:sz w:val="22"/>
-                <w:szCs w:val="22"/>
-                <w:lang w:val="en-CA" w:eastAsia="en-US" w:bidi="ar-SA"/>
               </w:rPr>
             </w:r>
           </w:p>
@@ -1189,7 +1177,8 @@
           <w:p>
             <w:pPr>
               <w:pStyle w:val="Normal"/>
-              <w:widowControl/>
+              <w:widowControl w:val="false"/>
+              <w:suppressAutoHyphens w:val="true"/>
               <w:spacing w:before="0" w:after="5"/>
               <w:jc w:val="left"/>
               <w:cnfStyle w:val="000000000000" w:firstRow="0" w:lastRow="0" w:firstColumn="0" w:lastColumn="0" w:oddVBand="0" w:evenVBand="0" w:oddHBand="0" w:evenHBand="0" w:firstRowFirstColumn="0" w:firstRowLastColumn="0" w:lastRowFirstColumn="0" w:lastRowLastColumn="0"/>
@@ -1201,10 +1190,7 @@
             <w:r>
               <w:rPr>
                 <w:rFonts w:cs="Calibri" w:cstheme="minorHAnsi" w:ascii="Calibri" w:hAnsi="Calibri"/>
-                <w:kern w:val="0"/>
                 <w:sz w:val="22"/>
-                <w:szCs w:val="22"/>
-                <w:lang w:val="en-CA" w:eastAsia="en-US" w:bidi="ar-SA"/>
               </w:rPr>
             </w:r>
           </w:p>
@@ -1222,7 +1208,8 @@
           <w:p>
             <w:pPr>
               <w:pStyle w:val="Normal"/>
-              <w:widowControl/>
+              <w:widowControl w:val="false"/>
+              <w:suppressAutoHyphens w:val="true"/>
               <w:spacing w:before="0" w:after="5"/>
               <w:jc w:val="left"/>
               <w:cnfStyle w:val="000000000000" w:firstRow="0" w:lastRow="0" w:firstColumn="0" w:lastColumn="0" w:oddVBand="0" w:evenVBand="0" w:oddHBand="0" w:evenHBand="0" w:firstRowFirstColumn="0" w:firstRowLastColumn="0" w:lastRowFirstColumn="0" w:lastRowLastColumn="0"/>
@@ -1234,10 +1221,7 @@
             <w:r>
               <w:rPr>
                 <w:rFonts w:cs="Calibri" w:cstheme="minorHAnsi" w:ascii="Calibri" w:hAnsi="Calibri"/>
-                <w:kern w:val="0"/>
                 <w:sz w:val="22"/>
-                <w:szCs w:val="22"/>
-                <w:lang w:val="en-CA" w:eastAsia="en-US" w:bidi="ar-SA"/>
               </w:rPr>
             </w:r>
           </w:p>
@@ -1255,7 +1239,8 @@
           <w:p>
             <w:pPr>
               <w:pStyle w:val="Normal"/>
-              <w:widowControl/>
+              <w:widowControl w:val="false"/>
+              <w:suppressAutoHyphens w:val="true"/>
               <w:spacing w:before="0" w:after="5"/>
               <w:jc w:val="left"/>
               <w:cnfStyle w:val="000000000000" w:firstRow="0" w:lastRow="0" w:firstColumn="0" w:lastColumn="0" w:oddVBand="0" w:evenVBand="0" w:oddHBand="0" w:evenHBand="0" w:firstRowFirstColumn="0" w:firstRowLastColumn="0" w:lastRowFirstColumn="0" w:lastRowLastColumn="0"/>
@@ -1267,10 +1252,7 @@
             <w:r>
               <w:rPr>
                 <w:rFonts w:cs="Calibri" w:cstheme="minorHAnsi" w:ascii="Calibri" w:hAnsi="Calibri"/>
-                <w:kern w:val="0"/>
                 <w:sz w:val="22"/>
-                <w:szCs w:val="22"/>
-                <w:lang w:val="en-CA" w:eastAsia="en-US" w:bidi="ar-SA"/>
               </w:rPr>
             </w:r>
           </w:p>
@@ -1290,7 +1272,8 @@
           <w:p>
             <w:pPr>
               <w:pStyle w:val="Normal"/>
-              <w:widowControl/>
+              <w:widowControl w:val="false"/>
+              <w:suppressAutoHyphens w:val="true"/>
               <w:spacing w:before="0" w:after="5"/>
               <w:jc w:val="left"/>
               <w:rPr>
@@ -1305,10 +1288,7 @@
                 <w:rFonts w:cs="Calibri" w:cstheme="minorHAnsi" w:ascii="Calibri" w:hAnsi="Calibri"/>
                 <w:b/>
                 <w:bCs/>
-                <w:kern w:val="0"/>
                 <w:sz w:val="22"/>
-                <w:szCs w:val="22"/>
-                <w:lang w:val="en-CA" w:eastAsia="en-US" w:bidi="ar-SA"/>
               </w:rPr>
             </w:r>
           </w:p>
@@ -1321,7 +1301,8 @@
           <w:p>
             <w:pPr>
               <w:pStyle w:val="Normal"/>
-              <w:widowControl/>
+              <w:widowControl w:val="false"/>
+              <w:suppressAutoHyphens w:val="true"/>
               <w:spacing w:before="0" w:after="5"/>
               <w:jc w:val="left"/>
               <w:cnfStyle w:val="000000100000" w:firstRow="0" w:lastRow="0" w:firstColumn="0" w:lastColumn="0" w:oddVBand="0" w:evenVBand="0" w:oddHBand="1" w:evenHBand="0" w:firstRowFirstColumn="0" w:firstRowLastColumn="0" w:lastRowFirstColumn="0" w:lastRowLastColumn="0"/>
@@ -1333,10 +1314,7 @@
             <w:r>
               <w:rPr>
                 <w:rFonts w:cs="Calibri" w:cstheme="minorHAnsi" w:ascii="Calibri" w:hAnsi="Calibri"/>
-                <w:kern w:val="0"/>
                 <w:sz w:val="22"/>
-                <w:szCs w:val="22"/>
-                <w:lang w:val="en-CA" w:eastAsia="en-US" w:bidi="ar-SA"/>
               </w:rPr>
             </w:r>
           </w:p>
@@ -1349,7 +1327,8 @@
           <w:p>
             <w:pPr>
               <w:pStyle w:val="Normal"/>
-              <w:widowControl/>
+              <w:widowControl w:val="false"/>
+              <w:suppressAutoHyphens w:val="true"/>
               <w:spacing w:before="0" w:after="5"/>
               <w:jc w:val="left"/>
               <w:cnfStyle w:val="000000100000" w:firstRow="0" w:lastRow="0" w:firstColumn="0" w:lastColumn="0" w:oddVBand="0" w:evenVBand="0" w:oddHBand="1" w:evenHBand="0" w:firstRowFirstColumn="0" w:firstRowLastColumn="0" w:lastRowFirstColumn="0" w:lastRowLastColumn="0"/>
@@ -1361,10 +1340,7 @@
             <w:r>
               <w:rPr>
                 <w:rFonts w:cs="Calibri" w:cstheme="minorHAnsi" w:ascii="Calibri" w:hAnsi="Calibri"/>
-                <w:kern w:val="0"/>
                 <w:sz w:val="22"/>
-                <w:szCs w:val="22"/>
-                <w:lang w:val="en-CA" w:eastAsia="en-US" w:bidi="ar-SA"/>
               </w:rPr>
             </w:r>
           </w:p>
@@ -1377,7 +1353,8 @@
           <w:p>
             <w:pPr>
               <w:pStyle w:val="Normal"/>
-              <w:widowControl/>
+              <w:widowControl w:val="false"/>
+              <w:suppressAutoHyphens w:val="true"/>
               <w:spacing w:before="0" w:after="5"/>
               <w:jc w:val="left"/>
               <w:cnfStyle w:val="000000100000" w:firstRow="0" w:lastRow="0" w:firstColumn="0" w:lastColumn="0" w:oddVBand="0" w:evenVBand="0" w:oddHBand="1" w:evenHBand="0" w:firstRowFirstColumn="0" w:firstRowLastColumn="0" w:lastRowFirstColumn="0" w:lastRowLastColumn="0"/>
@@ -1389,10 +1366,7 @@
             <w:r>
               <w:rPr>
                 <w:rFonts w:cs="Calibri" w:cstheme="minorHAnsi" w:ascii="Calibri" w:hAnsi="Calibri"/>
-                <w:kern w:val="0"/>
                 <w:sz w:val="22"/>
-                <w:szCs w:val="22"/>
-                <w:lang w:val="en-CA" w:eastAsia="en-US" w:bidi="ar-SA"/>
               </w:rPr>
             </w:r>
           </w:p>
@@ -1425,41 +1399,556 @@
     <w:p>
       <w:pPr>
         <w:pStyle w:val="Heading2"/>
+        <w:numPr>
+          <w:ilvl w:val="0"/>
+          <w:numId w:val="4"/>
+        </w:numPr>
+        <w:rPr/>
+      </w:pPr>
+      <w:r>
+        <w:rPr/>
+        <w:t xml:space="preserve">INTRODUCTION </w:t>
+      </w:r>
+    </w:p>
+    <w:p>
+      <w:pPr>
+        <w:pStyle w:val="Normal"/>
+        <w:spacing w:lineRule="auto" w:line="259" w:before="0" w:after="0"/>
+        <w:ind w:left="720" w:right="0" w:hanging="0"/>
+        <w:rPr/>
+      </w:pPr>
+      <w:r>
+        <w:rPr>
+          <w:b/>
+          <w:sz w:val="32"/>
+        </w:rPr>
+        <w:t xml:space="preserve"> </w:t>
+      </w:r>
+    </w:p>
+    <w:p>
+      <w:pPr>
+        <w:pStyle w:val="Heading2"/>
+        <w:tabs>
+          <w:tab w:val="clear" w:pos="720"/>
+          <w:tab w:val="center" w:pos="915" w:leader="none"/>
+          <w:tab w:val="center" w:pos="3780" w:leader="none"/>
+        </w:tabs>
+        <w:spacing w:before="0" w:after="131"/>
+        <w:ind w:left="0" w:right="65" w:hanging="0"/>
+        <w:rPr/>
+      </w:pPr>
+      <w:r>
+        <w:rPr>
+          <w:rFonts w:eastAsia="Calibri" w:cs="Calibri" w:ascii="Calibri" w:hAnsi="Calibri"/>
+          <w:b w:val="false"/>
+          <w:sz w:val="22"/>
+        </w:rPr>
+        <w:tab/>
+      </w:r>
+      <w:r>
+        <w:rPr/>
+        <w:t xml:space="preserve">1.1 </w:t>
+        <w:tab/>
+        <w:t xml:space="preserve">PURPOSE OF PROJECT CHARTER  </w:t>
+      </w:r>
+    </w:p>
+    <w:p>
+      <w:pPr>
+        <w:pStyle w:val="Normal"/>
+        <w:spacing w:before="0" w:after="166"/>
+        <w:ind w:left="715" w:right="65" w:hanging="10"/>
+        <w:rPr>
+          <w:color w:val="auto"/>
+        </w:rPr>
+      </w:pPr>
+      <w:r>
+        <w:rPr>
+          <w:color w:val="auto"/>
+        </w:rPr>
+        <w:t>The Project Charter serves as a cornerstone document that lays the foundation for the successful execution of the incident response project at Black Sabre Response. Its primary purpose is to provide stakeholders with a comprehensive understanding of the project's objectives, scope, timeline, budget, and the roles and responsibilities of team members. By defining these critical aspects, the Project Charter facilitates effective planning, coordination, and communication throughout the project's lifecycle.</w:t>
+      </w:r>
+    </w:p>
+    <w:p>
+      <w:pPr>
+        <w:pStyle w:val="Normal"/>
+        <w:spacing w:before="0" w:after="166"/>
+        <w:ind w:left="715" w:right="65" w:hanging="10"/>
+        <w:rPr>
+          <w:color w:val="auto"/>
+        </w:rPr>
+      </w:pPr>
+      <w:r>
+        <w:rPr>
+          <w:color w:val="auto"/>
+        </w:rPr>
+      </w:r>
+    </w:p>
+    <w:p>
+      <w:pPr>
+        <w:pStyle w:val="Normal"/>
+        <w:spacing w:before="0" w:after="166"/>
+        <w:ind w:left="715" w:right="65" w:hanging="10"/>
+        <w:rPr>
+          <w:color w:val="auto"/>
+        </w:rPr>
+      </w:pPr>
+      <w:r>
+        <w:rPr>
+          <w:color w:val="auto"/>
+        </w:rPr>
+        <w:t>The incident response project aims to address a crucial gap in Black Sabre Response's security infrastructure—the absence of an updated incident response plan. In light of recent cyber threats and emerging vulnerabilities, the newly appointed Chief Security Officer (CIO) recognized the need for a proactive and systematic approach to handle potential security incidents. As part of the strategy to enhance the organization's security posture, the CIO proposes the implementation of an incident response team exercise (IRTx).</w:t>
+      </w:r>
+    </w:p>
+    <w:p>
+      <w:pPr>
+        <w:pStyle w:val="Normal"/>
+        <w:spacing w:lineRule="auto" w:line="259" w:before="0" w:after="199"/>
+        <w:ind w:left="720" w:right="0" w:hanging="0"/>
+        <w:rPr>
+          <w:color w:val="auto"/>
+        </w:rPr>
+      </w:pPr>
+      <w:r>
+        <w:rPr>
+          <w:color w:val="auto"/>
+        </w:rPr>
+        <w:t xml:space="preserve"> </w:t>
+      </w:r>
+    </w:p>
+    <w:p>
+      <w:pPr>
+        <w:pStyle w:val="Heading2"/>
+        <w:ind w:left="370" w:right="65" w:hanging="10"/>
+        <w:rPr/>
+      </w:pPr>
+      <w:r>
+        <w:rPr/>
+        <w:t xml:space="preserve">2. PROJECT AND PRODUCT OVERVIEW </w:t>
+      </w:r>
+    </w:p>
+    <w:p>
+      <w:pPr>
+        <w:pStyle w:val="Normal"/>
+        <w:ind w:left="715" w:right="65" w:hanging="10"/>
+        <w:rPr>
+          <w:color w:val="auto"/>
+        </w:rPr>
+      </w:pPr>
+      <w:r>
+        <w:rPr>
+          <w:color w:val="auto"/>
+        </w:rPr>
+        <w:t>Black Sabre Response, a reputable organization in the digital services industry, has been operating with a dedicated focus on client satisfaction and innovation. The recent security policy audit conducted by the CIO revealed a significant concern— Black Sabre Response's incident response plan is outdated and insufficient to address the evolving cybersecurity landscape. This vulnerability poses potential risks to the confidentiality, integrity, and availability of critical information and data assets.</w:t>
+      </w:r>
+    </w:p>
+    <w:p>
+      <w:pPr>
+        <w:pStyle w:val="Normal"/>
+        <w:ind w:left="715" w:right="65" w:hanging="10"/>
+        <w:rPr>
+          <w:color w:val="auto"/>
+        </w:rPr>
+      </w:pPr>
+      <w:r>
+        <w:rPr>
+          <w:color w:val="auto"/>
+        </w:rPr>
+      </w:r>
+    </w:p>
+    <w:p>
+      <w:pPr>
+        <w:pStyle w:val="Normal"/>
+        <w:ind w:left="715" w:right="65" w:hanging="10"/>
+        <w:rPr>
+          <w:color w:val="auto"/>
+        </w:rPr>
+      </w:pPr>
+      <w:r>
+        <w:rPr>
+          <w:color w:val="auto"/>
+        </w:rPr>
+        <w:t>In response to these findings, the incident response project aims to introduce a comprehensive incident response plan and conduct an IRTx to assess its effectiveness. The incident response plan will outline the necessary actions, procedures, and communication protocols required to identify, contain, eradicate, and recover from security incidents effectively. It will encompass a wide range of potential scenarios, ensuring that Black Sabre Response's incident response capabilities are well-prepared for any eventuality.</w:t>
+      </w:r>
+    </w:p>
+    <w:p>
+      <w:pPr>
+        <w:pStyle w:val="Normal"/>
+        <w:ind w:left="715" w:right="65" w:hanging="10"/>
+        <w:rPr>
+          <w:color w:val="auto"/>
+        </w:rPr>
+      </w:pPr>
+      <w:r>
+        <w:rPr>
+          <w:color w:val="auto"/>
+        </w:rPr>
+      </w:r>
+    </w:p>
+    <w:p>
+      <w:pPr>
+        <w:pStyle w:val="Normal"/>
+        <w:ind w:left="715" w:right="65" w:hanging="10"/>
+        <w:rPr>
+          <w:color w:val="auto"/>
+        </w:rPr>
+      </w:pPr>
+      <w:r>
+        <w:rPr>
+          <w:color w:val="auto"/>
+        </w:rPr>
+        <w:t>The IRTx, a simulated exercise, will allow the incident response team members to practice their roles, collaborate, and test the incident response plan in a controlled environment. By simulating various security incidents and crisis scenarios, the exercise will enable the team to identify strengths, weaknesses, and areas for improvement in the plan and their overall response capabilities.</w:t>
+      </w:r>
+    </w:p>
+    <w:p>
+      <w:pPr>
+        <w:pStyle w:val="Normal"/>
+        <w:spacing w:lineRule="auto" w:line="252" w:before="0" w:after="84"/>
+        <w:ind w:left="720" w:right="8305" w:hanging="0"/>
+        <w:rPr/>
+      </w:pPr>
+      <w:r>
+        <w:rPr>
+          <w:sz w:val="22"/>
+        </w:rPr>
+        <w:t xml:space="preserve"> </w:t>
+      </w:r>
+      <w:r>
+        <w:rPr/>
+        <w:t xml:space="preserve"> </w:t>
+      </w:r>
+    </w:p>
+    <w:p>
+      <w:pPr>
+        <w:pStyle w:val="Heading1"/>
+        <w:spacing w:before="0" w:after="82"/>
+        <w:ind w:left="355" w:right="65" w:hanging="10"/>
+        <w:rPr/>
+      </w:pPr>
+      <w:r>
+        <w:rPr/>
+        <w:t xml:space="preserve">3. Justification </w:t>
+      </w:r>
+    </w:p>
+    <w:p>
+      <w:pPr>
+        <w:pStyle w:val="Normal"/>
+        <w:spacing w:before="0" w:after="166"/>
+        <w:ind w:left="715" w:right="65" w:hanging="10"/>
+        <w:rPr/>
+      </w:pPr>
+      <w:r>
+        <w:rPr/>
+        <w:t xml:space="preserve">The justification for the incident response project stems from several critical factors affecting </w:t>
+      </w:r>
+      <w:r>
+        <w:rPr>
+          <w:color w:val="auto"/>
+        </w:rPr>
+        <w:t>Black Sabre Response</w:t>
+      </w:r>
+      <w:r>
+        <w:rPr/>
+        <w:t>'s cybersecurity posture. The existing security policies and procedures have been deemed simplistic and inadequate to meet the growing challenges posed by sophisticated cyber threats. The appointment of the new Chief Security Officer reflects the organization's commitment to addressing these shortcomings and strengthening its overall security framework.</w:t>
+      </w:r>
+    </w:p>
+    <w:p>
+      <w:pPr>
+        <w:pStyle w:val="Normal"/>
+        <w:spacing w:before="0" w:after="166"/>
+        <w:ind w:left="715" w:right="65" w:hanging="10"/>
+        <w:rPr/>
+      </w:pPr>
+      <w:r>
+        <w:rPr/>
+      </w:r>
+    </w:p>
+    <w:p>
+      <w:pPr>
+        <w:pStyle w:val="Normal"/>
+        <w:spacing w:before="0" w:after="166"/>
+        <w:ind w:left="715" w:right="65" w:hanging="10"/>
+        <w:rPr/>
+      </w:pPr>
+      <w:r>
+        <w:rPr/>
+        <w:t xml:space="preserve">The incident response project is a proactive measure to enhance </w:t>
+      </w:r>
+      <w:r>
+        <w:rPr>
+          <w:color w:val="auto"/>
+        </w:rPr>
+        <w:t>Black Sabre Response</w:t>
+      </w:r>
+      <w:r>
+        <w:rPr/>
+        <w:t xml:space="preserve">'s security resilience and ensure the protection of sensitive data, intellectual property, and client information. By developing and implementing a robust incident response plan, </w:t>
+      </w:r>
+      <w:r>
+        <w:rPr>
+          <w:color w:val="auto"/>
+        </w:rPr>
+        <w:t>Black Sabre Response</w:t>
+      </w:r>
+      <w:r>
+        <w:rPr/>
+        <w:t xml:space="preserve"> can reduce the potential impact of security incidents, minimizing business disruptions and financial losses.</w:t>
+      </w:r>
+    </w:p>
+    <w:p>
+      <w:pPr>
+        <w:pStyle w:val="Normal"/>
+        <w:spacing w:before="0" w:after="166"/>
+        <w:ind w:left="715" w:right="65" w:hanging="10"/>
+        <w:rPr/>
+      </w:pPr>
+      <w:r>
+        <w:rPr/>
+      </w:r>
+    </w:p>
+    <w:p>
+      <w:pPr>
+        <w:pStyle w:val="Normal"/>
+        <w:spacing w:before="0" w:after="166"/>
+        <w:ind w:left="715" w:right="65" w:hanging="10"/>
+        <w:rPr/>
+      </w:pPr>
+      <w:r>
+        <w:rPr/>
+        <w:t xml:space="preserve">Furthermore, this project aligns with industry best practices and compliance requirements, demonstrating </w:t>
+      </w:r>
+      <w:r>
+        <w:rPr>
+          <w:color w:val="auto"/>
+        </w:rPr>
+        <w:t>Black Sabre Response</w:t>
+      </w:r>
+      <w:r>
+        <w:rPr/>
+        <w:t>'s dedication to maintaining the highest standards of cybersecurity and data protection. A well-prepared and efficient incident response team, coupled with an updated incident response plan, will enhance customer trust, reinforce the organization's reputation, and foster stronger relationships with clients, partners, and stakeholders.</w:t>
+      </w:r>
+    </w:p>
+    <w:p>
+      <w:pPr>
+        <w:pStyle w:val="Normal"/>
+        <w:spacing w:before="0" w:after="166"/>
+        <w:ind w:left="715" w:right="65" w:hanging="10"/>
+        <w:rPr/>
+      </w:pPr>
+      <w:r>
+        <w:rPr/>
+      </w:r>
+    </w:p>
+    <w:p>
+      <w:pPr>
+        <w:pStyle w:val="Normal"/>
+        <w:spacing w:before="0" w:after="166"/>
+        <w:ind w:left="715" w:right="65" w:hanging="10"/>
+        <w:rPr/>
+      </w:pPr>
+      <w:r>
+        <w:rPr/>
+        <w:t xml:space="preserve">In conclusion, the incident response project serves as a strategic initiative to bolster </w:t>
+      </w:r>
+      <w:r>
+        <w:rPr>
+          <w:color w:val="auto"/>
+        </w:rPr>
+        <w:t>Black Sabre Response</w:t>
+      </w:r>
+      <w:r>
+        <w:rPr/>
+        <w:t>'s security posture, address vulnerabilities, and proactively respond to the dynamic cybersecurity landscape. By focusing on incident preparedness, the organization can mitigate risks, protect its assets, and uphold its commitment to maintaining a secure and resilient digital environment.</w:t>
+      </w:r>
+      <w:r>
+        <w:br w:type="page"/>
+      </w:r>
+    </w:p>
+    <w:p>
+      <w:pPr>
+        <w:pStyle w:val="Heading1"/>
+        <w:ind w:left="355" w:right="65" w:hanging="10"/>
+        <w:rPr/>
+      </w:pPr>
+      <w:r>
+        <w:rPr/>
+        <w:t xml:space="preserve">4. Scope </w:t>
+      </w:r>
+    </w:p>
+    <w:p>
+      <w:pPr>
+        <w:pStyle w:val="Normal"/>
+        <w:rPr/>
+      </w:pPr>
+      <w:r>
+        <w:rPr/>
+      </w:r>
+    </w:p>
+    <w:p>
+      <w:pPr>
+        <w:pStyle w:val="Heading2"/>
+        <w:spacing w:before="0" w:after="0"/>
+        <w:rPr/>
+      </w:pPr>
+      <w:r>
+        <w:rPr>
+          <w:sz w:val="32"/>
+        </w:rPr>
+        <w:t xml:space="preserve">4.1 objectives </w:t>
+      </w:r>
+    </w:p>
+    <w:p>
+      <w:pPr>
+        <w:pStyle w:val="Normal"/>
+        <w:spacing w:before="0" w:after="65"/>
+        <w:ind w:left="1450" w:right="65" w:hanging="10"/>
+        <w:rPr/>
+      </w:pPr>
+      <w:r>
+        <w:rPr/>
+        <w:t xml:space="preserve">The objectives are as follows: </w:t>
+      </w:r>
+    </w:p>
+    <w:p>
+      <w:pPr>
+        <w:pStyle w:val="ListParagraph"/>
         <w:numPr>
           <w:ilvl w:val="0"/>
           <w:numId w:val="5"/>
         </w:numPr>
-        <w:rPr/>
-      </w:pPr>
-      <w:r>
-        <w:rPr/>
-        <w:t xml:space="preserve">INTRODUCTION </w:t>
-      </w:r>
-    </w:p>
-    <w:p>
-      <w:pPr>
-        <w:pStyle w:val="Normal"/>
-        <w:spacing w:lineRule="auto" w:line="259" w:before="0" w:after="0"/>
-        <w:ind w:left="720" w:right="0" w:hanging="0"/>
-        <w:rPr/>
-      </w:pPr>
-      <w:r>
-        <w:rPr>
-          <w:b/>
-          <w:sz w:val="32"/>
-        </w:rPr>
-        <w:t xml:space="preserve"> </w:t>
-      </w:r>
-    </w:p>
-    <w:p>
-      <w:pPr>
-        <w:pStyle w:val="Heading2"/>
+        <w:ind w:left="1440" w:right="65" w:hanging="360"/>
+        <w:rPr>
+          <w:color w:val="auto"/>
+        </w:rPr>
+      </w:pPr>
+      <w:r>
+        <w:rPr>
+          <w:color w:val="auto"/>
+        </w:rPr>
+        <w:t>Develop and implement an updated and comprehensive incident response plan to strengthen RightPoint's security posture.</w:t>
+      </w:r>
+    </w:p>
+    <w:p>
+      <w:pPr>
+        <w:pStyle w:val="ListParagraph"/>
+        <w:numPr>
+          <w:ilvl w:val="0"/>
+          <w:numId w:val="5"/>
+        </w:numPr>
+        <w:ind w:left="1440" w:right="65" w:hanging="360"/>
+        <w:rPr>
+          <w:color w:val="auto"/>
+        </w:rPr>
+      </w:pPr>
+      <w:r>
+        <w:rPr>
+          <w:color w:val="auto"/>
+        </w:rPr>
+        <w:t>Conduct an incident response team exercise (IRTx) to test the effectiveness of the newly developed incident response plan.</w:t>
+      </w:r>
+    </w:p>
+    <w:p>
+      <w:pPr>
+        <w:pStyle w:val="ListParagraph"/>
+        <w:numPr>
+          <w:ilvl w:val="0"/>
+          <w:numId w:val="5"/>
+        </w:numPr>
+        <w:ind w:left="1440" w:right="65" w:hanging="360"/>
+        <w:rPr>
+          <w:color w:val="auto"/>
+        </w:rPr>
+      </w:pPr>
+      <w:r>
+        <w:rPr>
+          <w:color w:val="auto"/>
+        </w:rPr>
+        <w:t>Enhance the incident response capabilities of RightPoint's cybersecurity team.</w:t>
+      </w:r>
+    </w:p>
+    <w:p>
+      <w:pPr>
+        <w:pStyle w:val="ListParagraph"/>
+        <w:numPr>
+          <w:ilvl w:val="0"/>
+          <w:numId w:val="5"/>
+        </w:numPr>
+        <w:ind w:left="1440" w:right="65" w:hanging="360"/>
+        <w:rPr>
+          <w:color w:val="auto"/>
+        </w:rPr>
+      </w:pPr>
+      <w:r>
+        <w:rPr>
+          <w:color w:val="auto"/>
+        </w:rPr>
+        <w:t>Identify and address potential weaknesses in the organization's incident response procedures.</w:t>
+      </w:r>
+    </w:p>
+    <w:p>
+      <w:pPr>
+        <w:pStyle w:val="ListParagraph"/>
+        <w:numPr>
+          <w:ilvl w:val="0"/>
+          <w:numId w:val="5"/>
+        </w:numPr>
+        <w:ind w:left="1440" w:right="65" w:hanging="360"/>
+        <w:rPr>
+          <w:color w:val="auto"/>
+        </w:rPr>
+      </w:pPr>
+      <w:r>
+        <w:rPr>
+          <w:color w:val="auto"/>
+        </w:rPr>
+        <w:t>Foster collaboration and coordination among incident response team members.</w:t>
+      </w:r>
+    </w:p>
+    <w:p>
+      <w:pPr>
+        <w:pStyle w:val="ListParagraph"/>
+        <w:numPr>
+          <w:ilvl w:val="0"/>
+          <w:numId w:val="5"/>
+        </w:numPr>
+        <w:ind w:left="1440" w:right="65" w:hanging="360"/>
+        <w:rPr>
+          <w:color w:val="auto"/>
+        </w:rPr>
+      </w:pPr>
+      <w:r>
+        <w:rPr>
+          <w:color w:val="auto"/>
+        </w:rPr>
+        <w:t>Improve incident detection, containment, eradication, and recovery processes.</w:t>
+      </w:r>
+    </w:p>
+    <w:p>
+      <w:pPr>
+        <w:pStyle w:val="ListParagraph"/>
+        <w:numPr>
+          <w:ilvl w:val="0"/>
+          <w:numId w:val="5"/>
+        </w:numPr>
+        <w:ind w:left="1440" w:right="65" w:hanging="360"/>
+        <w:rPr>
+          <w:color w:val="auto"/>
+        </w:rPr>
+      </w:pPr>
+      <w:r>
+        <w:rPr>
+          <w:color w:val="auto"/>
+        </w:rPr>
+        <w:t>Minimize the impact of security incidents on business operations and client services.</w:t>
+      </w:r>
+    </w:p>
+    <w:p>
+      <w:pPr>
+        <w:pStyle w:val="Heading3"/>
         <w:tabs>
           <w:tab w:val="clear" w:pos="720"/>
           <w:tab w:val="center" w:pos="915" w:leader="none"/>
-          <w:tab w:val="center" w:pos="3780" w:leader="none"/>
-        </w:tabs>
-        <w:spacing w:before="0" w:after="131"/>
+          <w:tab w:val="center" w:pos="3081" w:leader="none"/>
+        </w:tabs>
         <w:ind w:left="0" w:right="65" w:hanging="0"/>
         <w:rPr/>
       </w:pPr>
@@ -1473,365 +1962,20 @@
       </w:r>
       <w:r>
         <w:rPr/>
-        <w:t xml:space="preserve">1.1 </w:t>
+        <w:t xml:space="preserve">4.2 </w:t>
         <w:tab/>
-        <w:t xml:space="preserve">PURPOSE OF PROJECT CHARTER  </w:t>
-      </w:r>
-    </w:p>
-    <w:p>
-      <w:pPr>
-        <w:pStyle w:val="Normal"/>
-        <w:spacing w:before="0" w:after="166"/>
-        <w:ind w:left="715" w:right="65" w:hanging="10"/>
-        <w:rPr>
-          <w:color w:val="auto"/>
-        </w:rPr>
-      </w:pPr>
-      <w:r>
-        <w:rPr>
-          <w:color w:val="auto"/>
-        </w:rPr>
-        <w:t>The Project Charter serves as a cornerstone document that lays the foundation for the successful execution of the incident response project at Black Sabre Response. Its primary purpose is to provide stakeholders with a comprehensive understanding of the project's objectives, scope, timeline, budget, and the roles and responsibilities of team members. By defining these critical aspects, the Project Charter facilitates effective planning, coordination, and communication throughout the project's lifecycle.</w:t>
-      </w:r>
-    </w:p>
-    <w:p>
-      <w:pPr>
-        <w:pStyle w:val="Normal"/>
-        <w:spacing w:before="0" w:after="166"/>
-        <w:ind w:left="715" w:right="65" w:hanging="10"/>
-        <w:rPr>
-          <w:color w:val="auto"/>
-        </w:rPr>
-      </w:pPr>
-      <w:r>
-        <w:rPr>
-          <w:color w:val="auto"/>
-        </w:rPr>
-      </w:r>
-    </w:p>
-    <w:p>
-      <w:pPr>
-        <w:pStyle w:val="Normal"/>
-        <w:spacing w:before="0" w:after="166"/>
-        <w:ind w:left="715" w:right="65" w:hanging="10"/>
-        <w:rPr>
-          <w:color w:val="auto"/>
-        </w:rPr>
-      </w:pPr>
-      <w:r>
-        <w:rPr>
-          <w:color w:val="auto"/>
-        </w:rPr>
-        <w:t>The incident response project aims to address a crucial gap in Black Sabre Response's security infrastructure—the absence of an updated incident response plan. In light of recent cyber threats and emerging vulnerabilities, the newly appointed Chief Security Officer (CIO) recognized the need for a proactive and systematic approach to handle potential security incidents. As part of the strategy to enhance the organization's security posture, the CIO proposes the implementation of an incident response team exercise (IRTx).</w:t>
-      </w:r>
-    </w:p>
-    <w:p>
-      <w:pPr>
-        <w:pStyle w:val="Normal"/>
-        <w:spacing w:lineRule="auto" w:line="259" w:before="0" w:after="199"/>
-        <w:ind w:left="720" w:right="0" w:hanging="0"/>
-        <w:rPr>
-          <w:color w:val="auto"/>
-        </w:rPr>
-      </w:pPr>
-      <w:r>
-        <w:rPr>
-          <w:color w:val="auto"/>
-        </w:rPr>
-        <w:t xml:space="preserve"> </w:t>
-      </w:r>
-    </w:p>
-    <w:p>
-      <w:pPr>
-        <w:pStyle w:val="Heading2"/>
-        <w:ind w:left="370" w:right="65" w:hanging="10"/>
-        <w:rPr/>
-      </w:pPr>
-      <w:r>
-        <w:rPr/>
-        <w:t xml:space="preserve">2. PROJECT AND PRODUCT OVERVIEW </w:t>
-      </w:r>
-    </w:p>
-    <w:p>
-      <w:pPr>
-        <w:pStyle w:val="Normal"/>
-        <w:ind w:left="715" w:right="65" w:hanging="10"/>
-        <w:rPr>
-          <w:color w:val="auto"/>
-        </w:rPr>
-      </w:pPr>
-      <w:r>
-        <w:rPr>
-          <w:color w:val="auto"/>
-        </w:rPr>
-        <w:t>Black Sabre Response, a reputable organization in the digital services industry, has been operating with a dedicated focus on client satisfaction and innovation. The recent security policy audit conducted by the CIO revealed a significant concern— Black Sabre Response's incident response plan is outdated and insufficient to address the evolving cybersecurity landscape. This vulnerability poses potential risks to the confidentiality, integrity, and availability of critical information and data assets.</w:t>
-      </w:r>
-    </w:p>
-    <w:p>
-      <w:pPr>
-        <w:pStyle w:val="Normal"/>
-        <w:ind w:left="715" w:right="65" w:hanging="10"/>
-        <w:rPr>
-          <w:color w:val="auto"/>
-        </w:rPr>
-      </w:pPr>
-      <w:r>
-        <w:rPr>
-          <w:color w:val="auto"/>
-        </w:rPr>
-      </w:r>
-    </w:p>
-    <w:p>
-      <w:pPr>
-        <w:pStyle w:val="Normal"/>
-        <w:ind w:left="715" w:right="65" w:hanging="10"/>
-        <w:rPr>
-          <w:color w:val="auto"/>
-        </w:rPr>
-      </w:pPr>
-      <w:r>
-        <w:rPr>
-          <w:color w:val="auto"/>
-        </w:rPr>
-        <w:t>In response to these findings, the incident response project aims to introduce a comprehensive incident response plan and conduct an IRTx to assess its effectiveness. The incident response plan will outline the necessary actions, procedures, and communication protocols required to identify, contain, eradicate, and recover from security incidents effectively. It will encompass a wide range of potential scenarios, ensuring that Black Sabre Response's incident response capabilities are well-prepared for any eventuality.</w:t>
-      </w:r>
-    </w:p>
-    <w:p>
-      <w:pPr>
-        <w:pStyle w:val="Normal"/>
-        <w:ind w:left="715" w:right="65" w:hanging="10"/>
-        <w:rPr>
-          <w:color w:val="auto"/>
-        </w:rPr>
-      </w:pPr>
-      <w:r>
-        <w:rPr>
-          <w:color w:val="auto"/>
-        </w:rPr>
-      </w:r>
-    </w:p>
-    <w:p>
-      <w:pPr>
-        <w:pStyle w:val="Normal"/>
-        <w:ind w:left="715" w:right="65" w:hanging="10"/>
-        <w:rPr>
-          <w:color w:val="auto"/>
-        </w:rPr>
-      </w:pPr>
-      <w:r>
-        <w:rPr>
-          <w:color w:val="auto"/>
-        </w:rPr>
-        <w:t>The IRTx, a simulated exercise, will allow the incident response team members to practice their roles, collaborate, and test the incident response plan in a controlled environment. By simulating various security incidents and crisis scenarios, the exercise will enable the team to identify strengths, weaknesses, and areas for improvement in the plan and their overall response capabilities.</w:t>
-      </w:r>
-    </w:p>
-    <w:p>
-      <w:pPr>
-        <w:pStyle w:val="Normal"/>
-        <w:spacing w:lineRule="auto" w:line="252" w:before="0" w:after="84"/>
-        <w:ind w:left="720" w:right="8305" w:hanging="0"/>
-        <w:rPr/>
-      </w:pPr>
-      <w:r>
-        <w:rPr>
-          <w:sz w:val="22"/>
-        </w:rPr>
-        <w:t xml:space="preserve"> </w:t>
-      </w:r>
-      <w:r>
-        <w:rPr/>
-        <w:t xml:space="preserve"> </w:t>
-      </w:r>
-    </w:p>
-    <w:p>
-      <w:pPr>
-        <w:pStyle w:val="Heading1"/>
-        <w:spacing w:before="0" w:after="82"/>
-        <w:ind w:left="355" w:right="65" w:hanging="10"/>
-        <w:rPr/>
-      </w:pPr>
-      <w:r>
-        <w:rPr/>
-        <w:t xml:space="preserve">3. Justification </w:t>
-      </w:r>
-    </w:p>
-    <w:p>
-      <w:pPr>
-        <w:pStyle w:val="Normal"/>
-        <w:spacing w:before="0" w:after="166"/>
-        <w:ind w:left="715" w:right="65" w:hanging="10"/>
-        <w:rPr/>
-      </w:pPr>
-      <w:r>
-        <w:rPr/>
-        <w:t xml:space="preserve">The justification for the incident response project stems from several critical factors affecting </w:t>
-      </w:r>
-      <w:r>
-        <w:rPr>
-          <w:color w:val="auto"/>
-        </w:rPr>
-        <w:t>Black Sabre Response</w:t>
-      </w:r>
-      <w:r>
-        <w:rPr/>
-        <w:t>'s cybersecurity posture. The existing security policies and procedures have been deemed simplistic and inadequate to meet the growing challenges posed by sophisticated cyber threats. The appointment of the new Chief Security Officer reflects the organization's commitment to addressing these shortcomings and strengthening its overall security framework.</w:t>
-      </w:r>
-    </w:p>
-    <w:p>
-      <w:pPr>
-        <w:pStyle w:val="Normal"/>
-        <w:spacing w:before="0" w:after="166"/>
-        <w:ind w:left="715" w:right="65" w:hanging="10"/>
-        <w:rPr/>
-      </w:pPr>
-      <w:r>
-        <w:rPr/>
-      </w:r>
-    </w:p>
-    <w:p>
-      <w:pPr>
-        <w:pStyle w:val="Normal"/>
-        <w:spacing w:before="0" w:after="166"/>
-        <w:ind w:left="715" w:right="65" w:hanging="10"/>
-        <w:rPr/>
-      </w:pPr>
-      <w:r>
-        <w:rPr/>
-        <w:t xml:space="preserve">The incident response project is a proactive measure to enhance </w:t>
-      </w:r>
-      <w:r>
-        <w:rPr>
-          <w:color w:val="auto"/>
-        </w:rPr>
-        <w:t>Black Sabre Response</w:t>
-      </w:r>
-      <w:r>
-        <w:rPr/>
-        <w:t xml:space="preserve">'s security resilience and ensure the protection of sensitive data, intellectual property, and client information. By developing and implementing a robust incident response plan, </w:t>
-      </w:r>
-      <w:r>
-        <w:rPr>
-          <w:color w:val="auto"/>
-        </w:rPr>
-        <w:t>Black Sabre Response</w:t>
-      </w:r>
-      <w:r>
-        <w:rPr/>
-        <w:t xml:space="preserve"> can reduce the potential impact of security incidents, minimizing business disruptions and financial losses.</w:t>
-      </w:r>
-    </w:p>
-    <w:p>
-      <w:pPr>
-        <w:pStyle w:val="Normal"/>
-        <w:spacing w:before="0" w:after="166"/>
-        <w:ind w:left="715" w:right="65" w:hanging="10"/>
-        <w:rPr/>
-      </w:pPr>
-      <w:r>
-        <w:rPr/>
-      </w:r>
-    </w:p>
-    <w:p>
-      <w:pPr>
-        <w:pStyle w:val="Normal"/>
-        <w:spacing w:before="0" w:after="166"/>
-        <w:ind w:left="715" w:right="65" w:hanging="10"/>
-        <w:rPr/>
-      </w:pPr>
-      <w:r>
-        <w:rPr/>
-        <w:t xml:space="preserve">Furthermore, this project aligns with industry best practices and compliance requirements, demonstrating </w:t>
-      </w:r>
-      <w:r>
-        <w:rPr>
-          <w:color w:val="auto"/>
-        </w:rPr>
-        <w:t>Black Sabre Response</w:t>
-      </w:r>
-      <w:r>
-        <w:rPr/>
-        <w:t>'s dedication to maintaining the highest standards of cybersecurity and data protection. A well-prepared and efficient incident response team, coupled with an updated incident response plan, will enhance customer trust, reinforce the organization's reputation, and foster stronger relationships with clients, partners, and stakeholders.</w:t>
-      </w:r>
-    </w:p>
-    <w:p>
-      <w:pPr>
-        <w:pStyle w:val="Normal"/>
-        <w:spacing w:before="0" w:after="166"/>
-        <w:ind w:left="715" w:right="65" w:hanging="10"/>
-        <w:rPr/>
-      </w:pPr>
-      <w:r>
-        <w:rPr/>
-      </w:r>
-    </w:p>
-    <w:p>
-      <w:pPr>
-        <w:pStyle w:val="Normal"/>
-        <w:spacing w:before="0" w:after="166"/>
-        <w:ind w:left="715" w:right="65" w:hanging="10"/>
-        <w:rPr/>
-      </w:pPr>
-      <w:r>
-        <w:rPr/>
-        <w:t xml:space="preserve">In conclusion, the incident response project serves as a strategic initiative to bolster </w:t>
-      </w:r>
-      <w:r>
-        <w:rPr>
-          <w:color w:val="auto"/>
-        </w:rPr>
-        <w:t>Black Sabre Response</w:t>
-      </w:r>
-      <w:r>
-        <w:rPr/>
-        <w:t>'s security posture, address vulnerabilities, and proactively respond to the dynamic cybersecurity landscape. By focusing on incident preparedness, the organization can mitigate risks, protect its assets, and uphold its commitment to maintaining a secure and resilient digital environment.</w:t>
-      </w:r>
-      <w:r>
-        <w:br w:type="page"/>
-      </w:r>
-    </w:p>
-    <w:p>
-      <w:pPr>
-        <w:pStyle w:val="Heading1"/>
-        <w:ind w:left="355" w:right="65" w:hanging="10"/>
-        <w:rPr/>
-      </w:pPr>
-      <w:r>
-        <w:rPr/>
-        <w:t xml:space="preserve">4. Scope </w:t>
-      </w:r>
-    </w:p>
-    <w:p>
-      <w:pPr>
-        <w:pStyle w:val="Normal"/>
-        <w:rPr/>
-      </w:pPr>
-      <w:r>
-        <w:rPr/>
-      </w:r>
-    </w:p>
-    <w:p>
-      <w:pPr>
-        <w:pStyle w:val="Heading2"/>
-        <w:spacing w:before="0" w:after="0"/>
-        <w:rPr/>
-      </w:pPr>
-      <w:r>
-        <w:rPr>
-          <w:sz w:val="32"/>
-        </w:rPr>
-        <w:t xml:space="preserve">4.1 objectives </w:t>
-      </w:r>
-    </w:p>
-    <w:p>
-      <w:pPr>
-        <w:pStyle w:val="Normal"/>
-        <w:spacing w:before="0" w:after="65"/>
+        <w:t xml:space="preserve">High-Level requirements </w:t>
+      </w:r>
+    </w:p>
+    <w:p>
+      <w:pPr>
+        <w:pStyle w:val="Normal"/>
         <w:ind w:left="1450" w:right="65" w:hanging="10"/>
         <w:rPr/>
       </w:pPr>
       <w:r>
         <w:rPr/>
-        <w:t xml:space="preserve">The objectives are as follows: </w:t>
+        <w:t xml:space="preserve">The high-level requirements are as follows: </w:t>
       </w:r>
     </w:p>
     <w:p>
@@ -1850,7 +1994,7 @@
         <w:rPr>
           <w:color w:val="auto"/>
         </w:rPr>
-        <w:t>Develop and implement an updated and comprehensive incident response plan to strengthen RightPoint's security posture.</w:t>
+        <w:t>The incident response plan should cover a wide range of potential security incidents, including malware infections, data breaches, insider threats, and denial-of-service attacks.</w:t>
       </w:r>
     </w:p>
     <w:p>
@@ -1869,7 +2013,7 @@
         <w:rPr>
           <w:color w:val="auto"/>
         </w:rPr>
-        <w:t>Conduct an incident response team exercise (IRTx) to test the effectiveness of the newly developed incident response plan.</w:t>
+        <w:t>The incident response team exercise should simulate realistic scenarios to challenge the team's response capabilities effectively.</w:t>
       </w:r>
     </w:p>
     <w:p>
@@ -1888,7 +2032,7 @@
         <w:rPr>
           <w:color w:val="auto"/>
         </w:rPr>
-        <w:t>Enhance the incident response capabilities of RightPoint's cybersecurity team.</w:t>
+        <w:t>Incident response team members must have access to up-to-date information and resources during the exercise.</w:t>
       </w:r>
     </w:p>
     <w:p>
@@ -1907,7 +2051,7 @@
         <w:rPr>
           <w:color w:val="auto"/>
         </w:rPr>
-        <w:t>Identify and address potential weaknesses in the organization's incident response procedures.</w:t>
+        <w:t>The incident response plan should outline clear roles, responsibilities, and communication channels for team members.</w:t>
       </w:r>
     </w:p>
     <w:p>
@@ -1926,7 +2070,7 @@
         <w:rPr>
           <w:color w:val="auto"/>
         </w:rPr>
-        <w:t>Foster collaboration and coordination among incident response team members.</w:t>
+        <w:t>The exercise should include cross-functional collaboration involving IT, security, legal, and executive teams.</w:t>
       </w:r>
     </w:p>
     <w:p>
@@ -1945,26 +2089,7 @@
         <w:rPr>
           <w:color w:val="auto"/>
         </w:rPr>
-        <w:t>Improve incident detection, containment, eradication, and recovery processes.</w:t>
-      </w:r>
-    </w:p>
-    <w:p>
-      <w:pPr>
-        <w:pStyle w:val="ListParagraph"/>
-        <w:numPr>
-          <w:ilvl w:val="0"/>
-          <w:numId w:val="6"/>
-        </w:numPr>
-        <w:ind w:left="1440" w:right="65" w:hanging="360"/>
-        <w:rPr>
-          <w:color w:val="auto"/>
-        </w:rPr>
-      </w:pPr>
-      <w:r>
-        <w:rPr>
-          <w:color w:val="auto"/>
-        </w:rPr>
-        <w:t>Minimize the impact of security incidents on business operations and client services.</w:t>
+        <w:t>The incident response plan should comply with relevant industry standards and regulations.</w:t>
       </w:r>
     </w:p>
     <w:p>
@@ -1973,7 +2098,7 @@
         <w:tabs>
           <w:tab w:val="clear" w:pos="720"/>
           <w:tab w:val="center" w:pos="915" w:leader="none"/>
-          <w:tab w:val="center" w:pos="3081" w:leader="none"/>
+          <w:tab w:val="center" w:pos="2677" w:leader="none"/>
         </w:tabs>
         <w:ind w:left="0" w:right="65" w:hanging="0"/>
         <w:rPr/>
@@ -1988,20 +2113,24 @@
       </w:r>
       <w:r>
         <w:rPr/>
-        <w:t xml:space="preserve">4.2 </w:t>
+        <w:t xml:space="preserve">4.3 </w:t>
         <w:tab/>
-        <w:t xml:space="preserve">High-Level requirements </w:t>
-      </w:r>
-    </w:p>
-    <w:p>
-      <w:pPr>
-        <w:pStyle w:val="Normal"/>
-        <w:ind w:left="1450" w:right="65" w:hanging="10"/>
-        <w:rPr/>
-      </w:pPr>
-      <w:r>
-        <w:rPr/>
-        <w:t xml:space="preserve">The high-level requirements are as follows: </w:t>
+        <w:t xml:space="preserve">Major Deliverables </w:t>
+      </w:r>
+    </w:p>
+    <w:p>
+      <w:pPr>
+        <w:pStyle w:val="Normal"/>
+        <w:spacing w:lineRule="auto" w:line="259" w:before="0" w:after="54"/>
+        <w:ind w:left="1450" w:right="0" w:hanging="10"/>
+        <w:rPr/>
+      </w:pPr>
+      <w:r>
+        <w:rPr>
+          <w:b/>
+          <w:sz w:val="28"/>
+        </w:rPr>
+        <w:t xml:space="preserve">The major deliverables are as follows. </w:t>
       </w:r>
     </w:p>
     <w:p>
@@ -2012,15 +2141,11 @@
           <w:numId w:val="7"/>
         </w:numPr>
         <w:ind w:left="1440" w:right="65" w:hanging="360"/>
-        <w:rPr>
-          <w:color w:val="auto"/>
-        </w:rPr>
-      </w:pPr>
-      <w:r>
-        <w:rPr>
-          <w:color w:val="auto"/>
-        </w:rPr>
-        <w:t>The incident response plan should cover a wide range of potential security incidents, including malware infections, data breaches, insider threats, and denial-of-service attacks.</w:t>
+        <w:rPr/>
+      </w:pPr>
+      <w:r>
+        <w:rPr/>
+        <w:t>Updated incident response plan document detailing procedures and guidelines for handling various security incidents.</w:t>
       </w:r>
     </w:p>
     <w:p>
@@ -2031,15 +2156,11 @@
           <w:numId w:val="7"/>
         </w:numPr>
         <w:ind w:left="1440" w:right="65" w:hanging="360"/>
-        <w:rPr>
-          <w:color w:val="auto"/>
-        </w:rPr>
-      </w:pPr>
-      <w:r>
-        <w:rPr>
-          <w:color w:val="auto"/>
-        </w:rPr>
-        <w:t>The incident response team exercise should simulate realistic scenarios to challenge the team's response capabilities effectively.</w:t>
+        <w:rPr/>
+      </w:pPr>
+      <w:r>
+        <w:rPr/>
+        <w:t>Incident response team exercise scenario design and preparation documentation.</w:t>
       </w:r>
     </w:p>
     <w:p>
@@ -2050,15 +2171,11 @@
           <w:numId w:val="7"/>
         </w:numPr>
         <w:ind w:left="1440" w:right="65" w:hanging="360"/>
-        <w:rPr>
-          <w:color w:val="auto"/>
-        </w:rPr>
-      </w:pPr>
-      <w:r>
-        <w:rPr>
-          <w:color w:val="auto"/>
-        </w:rPr>
-        <w:t>Incident response team members must have access to up-to-date information and resources during the exercise.</w:t>
+        <w:rPr/>
+      </w:pPr>
+      <w:r>
+        <w:rPr/>
+        <w:t>Incident response team exercise report outlining findings, lessons learned, and recommended improvements for the incident response plan.</w:t>
       </w:r>
     </w:p>
     <w:p>
@@ -2067,149 +2184,6 @@
         <w:numPr>
           <w:ilvl w:val="0"/>
           <w:numId w:val="7"/>
-        </w:numPr>
-        <w:ind w:left="1440" w:right="65" w:hanging="360"/>
-        <w:rPr>
-          <w:color w:val="auto"/>
-        </w:rPr>
-      </w:pPr>
-      <w:r>
-        <w:rPr>
-          <w:color w:val="auto"/>
-        </w:rPr>
-        <w:t>The incident response plan should outline clear roles, responsibilities, and communication channels for team members.</w:t>
-      </w:r>
-    </w:p>
-    <w:p>
-      <w:pPr>
-        <w:pStyle w:val="ListParagraph"/>
-        <w:numPr>
-          <w:ilvl w:val="0"/>
-          <w:numId w:val="7"/>
-        </w:numPr>
-        <w:ind w:left="1440" w:right="65" w:hanging="360"/>
-        <w:rPr>
-          <w:color w:val="auto"/>
-        </w:rPr>
-      </w:pPr>
-      <w:r>
-        <w:rPr>
-          <w:color w:val="auto"/>
-        </w:rPr>
-        <w:t>The exercise should include cross-functional collaboration involving IT, security, legal, and executive teams.</w:t>
-      </w:r>
-    </w:p>
-    <w:p>
-      <w:pPr>
-        <w:pStyle w:val="ListParagraph"/>
-        <w:numPr>
-          <w:ilvl w:val="0"/>
-          <w:numId w:val="7"/>
-        </w:numPr>
-        <w:ind w:left="1440" w:right="65" w:hanging="360"/>
-        <w:rPr>
-          <w:color w:val="auto"/>
-        </w:rPr>
-      </w:pPr>
-      <w:r>
-        <w:rPr>
-          <w:color w:val="auto"/>
-        </w:rPr>
-        <w:t>The incident response plan should comply with relevant industry standards and regulations.</w:t>
-      </w:r>
-    </w:p>
-    <w:p>
-      <w:pPr>
-        <w:pStyle w:val="Heading3"/>
-        <w:tabs>
-          <w:tab w:val="clear" w:pos="720"/>
-          <w:tab w:val="center" w:pos="915" w:leader="none"/>
-          <w:tab w:val="center" w:pos="2677" w:leader="none"/>
-        </w:tabs>
-        <w:ind w:left="0" w:right="65" w:hanging="0"/>
-        <w:rPr/>
-      </w:pPr>
-      <w:r>
-        <w:rPr>
-          <w:rFonts w:eastAsia="Calibri" w:cs="Calibri" w:ascii="Calibri" w:hAnsi="Calibri"/>
-          <w:b w:val="false"/>
-          <w:sz w:val="22"/>
-        </w:rPr>
-        <w:tab/>
-      </w:r>
-      <w:r>
-        <w:rPr/>
-        <w:t xml:space="preserve">4.3 </w:t>
-        <w:tab/>
-        <w:t xml:space="preserve">Major Deliverables </w:t>
-      </w:r>
-    </w:p>
-    <w:p>
-      <w:pPr>
-        <w:pStyle w:val="Normal"/>
-        <w:spacing w:lineRule="auto" w:line="259" w:before="0" w:after="54"/>
-        <w:ind w:left="1450" w:right="0" w:hanging="10"/>
-        <w:rPr/>
-      </w:pPr>
-      <w:r>
-        <w:rPr>
-          <w:b/>
-          <w:sz w:val="28"/>
-        </w:rPr>
-        <w:t xml:space="preserve">The major deliverables are as follows. </w:t>
-      </w:r>
-    </w:p>
-    <w:p>
-      <w:pPr>
-        <w:pStyle w:val="ListParagraph"/>
-        <w:numPr>
-          <w:ilvl w:val="0"/>
-          <w:numId w:val="8"/>
-        </w:numPr>
-        <w:ind w:left="1440" w:right="65" w:hanging="360"/>
-        <w:rPr/>
-      </w:pPr>
-      <w:r>
-        <w:rPr/>
-        <w:t>Updated incident response plan document detailing procedures and guidelines for handling various security incidents.</w:t>
-      </w:r>
-    </w:p>
-    <w:p>
-      <w:pPr>
-        <w:pStyle w:val="ListParagraph"/>
-        <w:numPr>
-          <w:ilvl w:val="0"/>
-          <w:numId w:val="8"/>
-        </w:numPr>
-        <w:ind w:left="1440" w:right="65" w:hanging="360"/>
-        <w:rPr/>
-      </w:pPr>
-      <w:r>
-        <w:rPr/>
-        <w:t>Incident response team exercise scenario design and preparation documentation.</w:t>
-      </w:r>
-    </w:p>
-    <w:p>
-      <w:pPr>
-        <w:pStyle w:val="ListParagraph"/>
-        <w:numPr>
-          <w:ilvl w:val="0"/>
-          <w:numId w:val="8"/>
-        </w:numPr>
-        <w:ind w:left="1440" w:right="65" w:hanging="360"/>
-        <w:rPr/>
-      </w:pPr>
-      <w:r>
-        <w:rPr/>
-        <w:t>Incident response team exercise report outlining findings, lessons learned, and recommended improvements for the incident response plan.</w:t>
-      </w:r>
-    </w:p>
-    <w:p>
-      <w:pPr>
-        <w:pStyle w:val="ListParagraph"/>
-        <w:numPr>
-          <w:ilvl w:val="0"/>
-          <w:numId w:val="8"/>
         </w:numPr>
         <w:ind w:left="1440" w:right="65" w:hanging="360"/>
         <w:rPr/>
@@ -2475,7 +2449,8 @@
           <w:p>
             <w:pPr>
               <w:pStyle w:val="Normal"/>
-              <w:widowControl/>
+              <w:widowControl w:val="false"/>
+              <w:suppressAutoHyphens w:val="true"/>
               <w:spacing w:before="0" w:after="56"/>
               <w:ind w:left="0" w:right="65" w:hanging="0"/>
               <w:jc w:val="left"/>
@@ -2504,12 +2479,13 @@
           <w:p>
             <w:pPr>
               <w:pStyle w:val="Normal"/>
-              <w:widowControl/>
+              <w:widowControl w:val="false"/>
               <w:tabs>
                 <w:tab w:val="clear" w:pos="720"/>
                 <w:tab w:val="center" w:pos="1433" w:leader="none"/>
                 <w:tab w:val="center" w:pos="6625" w:leader="none"/>
               </w:tabs>
+              <w:suppressAutoHyphens w:val="true"/>
               <w:spacing w:lineRule="auto" w:line="259" w:before="0" w:after="0"/>
               <w:ind w:left="0" w:right="0" w:hanging="0"/>
               <w:jc w:val="left"/>
@@ -2532,7 +2508,8 @@
           <w:p>
             <w:pPr>
               <w:pStyle w:val="Normal"/>
-              <w:widowControl/>
+              <w:widowControl w:val="false"/>
+              <w:suppressAutoHyphens w:val="true"/>
               <w:spacing w:before="0" w:after="56"/>
               <w:ind w:left="0" w:right="65" w:hanging="0"/>
               <w:jc w:val="left"/>
@@ -2564,7 +2541,8 @@
           <w:p>
             <w:pPr>
               <w:pStyle w:val="Normal"/>
-              <w:widowControl/>
+              <w:widowControl w:val="false"/>
+              <w:suppressAutoHyphens w:val="true"/>
               <w:spacing w:before="0" w:after="56"/>
               <w:ind w:left="0" w:right="65" w:hanging="0"/>
               <w:jc w:val="left"/>
@@ -2574,9 +2552,7 @@
             </w:pPr>
             <w:r>
               <w:rPr>
-                <w:kern w:val="0"/>
-                <w:szCs w:val="22"/>
-                <w:lang w:val="en-AU" w:eastAsia="en-AU" w:bidi="ar-SA"/>
+                <w:szCs w:val="24"/>
               </w:rPr>
             </w:r>
           </w:p>
@@ -2589,7 +2565,8 @@
           <w:p>
             <w:pPr>
               <w:pStyle w:val="Normal"/>
-              <w:widowControl/>
+              <w:widowControl w:val="false"/>
+              <w:suppressAutoHyphens w:val="true"/>
               <w:spacing w:before="0" w:after="56"/>
               <w:ind w:left="0" w:right="65" w:hanging="0"/>
               <w:jc w:val="left"/>
@@ -2599,9 +2576,7 @@
             </w:pPr>
             <w:r>
               <w:rPr>
-                <w:kern w:val="0"/>
-                <w:szCs w:val="22"/>
-                <w:lang w:val="en-AU" w:eastAsia="en-AU" w:bidi="ar-SA"/>
+                <w:szCs w:val="24"/>
               </w:rPr>
             </w:r>
           </w:p>
@@ -2617,7 +2592,8 @@
           <w:p>
             <w:pPr>
               <w:pStyle w:val="Normal"/>
-              <w:widowControl/>
+              <w:widowControl w:val="false"/>
+              <w:suppressAutoHyphens w:val="true"/>
               <w:spacing w:before="0" w:after="56"/>
               <w:ind w:left="0" w:right="65" w:hanging="0"/>
               <w:jc w:val="left"/>
@@ -2627,9 +2603,7 @@
             </w:pPr>
             <w:r>
               <w:rPr>
-                <w:kern w:val="0"/>
-                <w:szCs w:val="22"/>
-                <w:lang w:val="en-AU" w:eastAsia="en-AU" w:bidi="ar-SA"/>
+                <w:szCs w:val="24"/>
               </w:rPr>
             </w:r>
           </w:p>
@@ -2642,7 +2616,8 @@
           <w:p>
             <w:pPr>
               <w:pStyle w:val="Normal"/>
-              <w:widowControl/>
+              <w:widowControl w:val="false"/>
+              <w:suppressAutoHyphens w:val="true"/>
               <w:spacing w:before="0" w:after="56"/>
               <w:ind w:left="0" w:right="65" w:hanging="0"/>
               <w:jc w:val="left"/>
@@ -2652,9 +2627,7 @@
             </w:pPr>
             <w:r>
               <w:rPr>
-                <w:kern w:val="0"/>
-                <w:szCs w:val="22"/>
-                <w:lang w:val="en-AU" w:eastAsia="en-AU" w:bidi="ar-SA"/>
+                <w:szCs w:val="24"/>
               </w:rPr>
             </w:r>
           </w:p>
@@ -2670,7 +2643,8 @@
           <w:p>
             <w:pPr>
               <w:pStyle w:val="Normal"/>
-              <w:widowControl/>
+              <w:widowControl w:val="false"/>
+              <w:suppressAutoHyphens w:val="true"/>
               <w:spacing w:before="0" w:after="56"/>
               <w:ind w:left="0" w:right="65" w:hanging="0"/>
               <w:jc w:val="left"/>
@@ -2680,9 +2654,7 @@
             </w:pPr>
             <w:r>
               <w:rPr>
-                <w:kern w:val="0"/>
-                <w:szCs w:val="22"/>
-                <w:lang w:val="en-AU" w:eastAsia="en-AU" w:bidi="ar-SA"/>
+                <w:szCs w:val="24"/>
               </w:rPr>
             </w:r>
           </w:p>
@@ -2695,7 +2667,8 @@
           <w:p>
             <w:pPr>
               <w:pStyle w:val="Normal"/>
-              <w:widowControl/>
+              <w:widowControl w:val="false"/>
+              <w:suppressAutoHyphens w:val="true"/>
               <w:spacing w:before="0" w:after="56"/>
               <w:ind w:left="0" w:right="65" w:hanging="0"/>
               <w:jc w:val="left"/>
@@ -2705,9 +2678,7 @@
             </w:pPr>
             <w:r>
               <w:rPr>
-                <w:kern w:val="0"/>
-                <w:szCs w:val="22"/>
-                <w:lang w:val="en-AU" w:eastAsia="en-AU" w:bidi="ar-SA"/>
+                <w:szCs w:val="24"/>
               </w:rPr>
             </w:r>
           </w:p>
@@ -2903,9 +2874,9 @@
         <w:gridCol w:w="1265"/>
         <w:gridCol w:w="1416"/>
         <w:gridCol w:w="1418"/>
+        <w:gridCol w:w="1419"/>
         <w:gridCol w:w="1418"/>
-        <w:gridCol w:w="1418"/>
-        <w:gridCol w:w="1431"/>
+        <w:gridCol w:w="1430"/>
       </w:tblGrid>
       <w:tr>
         <w:trPr/>
@@ -2918,7 +2889,8 @@
             <w:pPr>
               <w:pStyle w:val="Normal"/>
               <w:pageBreakBefore/>
-              <w:widowControl/>
+              <w:widowControl w:val="false"/>
+              <w:suppressAutoHyphens w:val="true"/>
               <w:spacing w:before="0" w:after="147"/>
               <w:ind w:left="0" w:right="65" w:hanging="0"/>
               <w:jc w:val="left"/>
@@ -2946,7 +2918,8 @@
           <w:p>
             <w:pPr>
               <w:pStyle w:val="Normal"/>
-              <w:widowControl/>
+              <w:widowControl w:val="false"/>
+              <w:suppressAutoHyphens w:val="true"/>
               <w:spacing w:before="0" w:after="147"/>
               <w:ind w:left="0" w:right="65" w:hanging="0"/>
               <w:jc w:val="left"/>
@@ -2974,7 +2947,8 @@
           <w:p>
             <w:pPr>
               <w:pStyle w:val="Normal"/>
-              <w:widowControl/>
+              <w:widowControl w:val="false"/>
+              <w:suppressAutoHyphens w:val="true"/>
               <w:spacing w:before="0" w:after="147"/>
               <w:ind w:left="0" w:right="65" w:hanging="0"/>
               <w:jc w:val="left"/>
@@ -2996,13 +2970,43 @@
         </w:tc>
         <w:tc>
           <w:tcPr>
+            <w:tcW w:w="1419" w:type="dxa"/>
+            <w:tcBorders/>
+          </w:tcPr>
+          <w:p>
+            <w:pPr>
+              <w:pStyle w:val="Normal"/>
+              <w:widowControl w:val="false"/>
+              <w:suppressAutoHyphens w:val="true"/>
+              <w:spacing w:before="0" w:after="147"/>
+              <w:ind w:left="0" w:right="65" w:hanging="0"/>
+              <w:jc w:val="left"/>
+              <w:rPr>
+                <w:b/>
+                <w:b/>
+              </w:rPr>
+            </w:pPr>
+            <w:r>
+              <w:rPr>
+                <w:b/>
+                <w:kern w:val="0"/>
+                <w:szCs w:val="22"/>
+                <w:lang w:val="en-AU" w:eastAsia="en-AU" w:bidi="ar-SA"/>
+              </w:rPr>
+              <w:t>Month 3</w:t>
+            </w:r>
+          </w:p>
+        </w:tc>
+        <w:tc>
+          <w:tcPr>
             <w:tcW w:w="1418" w:type="dxa"/>
             <w:tcBorders/>
           </w:tcPr>
           <w:p>
             <w:pPr>
               <w:pStyle w:val="Normal"/>
-              <w:widowControl/>
+              <w:widowControl w:val="false"/>
+              <w:suppressAutoHyphens w:val="true"/>
               <w:spacing w:before="0" w:after="147"/>
               <w:ind w:left="0" w:right="65" w:hanging="0"/>
               <w:jc w:val="left"/>
@@ -3018,47 +3022,20 @@
                 <w:szCs w:val="22"/>
                 <w:lang w:val="en-AU" w:eastAsia="en-AU" w:bidi="ar-SA"/>
               </w:rPr>
-              <w:t>Month 3</w:t>
-            </w:r>
-          </w:p>
-        </w:tc>
-        <w:tc>
-          <w:tcPr>
-            <w:tcW w:w="1418" w:type="dxa"/>
+              <w:t>Month 4</w:t>
+            </w:r>
+          </w:p>
+        </w:tc>
+        <w:tc>
+          <w:tcPr>
+            <w:tcW w:w="1430" w:type="dxa"/>
             <w:tcBorders/>
           </w:tcPr>
           <w:p>
             <w:pPr>
               <w:pStyle w:val="Normal"/>
-              <w:widowControl/>
-              <w:spacing w:before="0" w:after="147"/>
-              <w:ind w:left="0" w:right="65" w:hanging="0"/>
-              <w:jc w:val="left"/>
-              <w:rPr>
-                <w:b/>
-                <w:b/>
-              </w:rPr>
-            </w:pPr>
-            <w:r>
-              <w:rPr>
-                <w:b/>
-                <w:kern w:val="0"/>
-                <w:szCs w:val="22"/>
-                <w:lang w:val="en-AU" w:eastAsia="en-AU" w:bidi="ar-SA"/>
-              </w:rPr>
-              <w:t>Month 4</w:t>
-            </w:r>
-          </w:p>
-        </w:tc>
-        <w:tc>
-          <w:tcPr>
-            <w:tcW w:w="1431" w:type="dxa"/>
-            <w:tcBorders/>
-          </w:tcPr>
-          <w:p>
-            <w:pPr>
-              <w:pStyle w:val="Normal"/>
-              <w:widowControl/>
+              <w:widowControl w:val="false"/>
+              <w:suppressAutoHyphens w:val="true"/>
               <w:spacing w:before="0" w:after="147"/>
               <w:ind w:left="0" w:right="65" w:hanging="0"/>
               <w:jc w:val="left"/>
@@ -3089,7 +3066,8 @@
           <w:p>
             <w:pPr>
               <w:pStyle w:val="Normal"/>
-              <w:widowControl/>
+              <w:widowControl w:val="false"/>
+              <w:suppressAutoHyphens w:val="true"/>
               <w:spacing w:before="0" w:after="147"/>
               <w:ind w:left="0" w:right="65" w:hanging="0"/>
               <w:jc w:val="left"/>
@@ -3116,7 +3094,8 @@
           <w:p>
             <w:pPr>
               <w:pStyle w:val="Normal"/>
-              <w:widowControl/>
+              <w:widowControl w:val="false"/>
+              <w:suppressAutoHyphens w:val="true"/>
               <w:spacing w:before="0" w:after="147"/>
               <w:ind w:left="0" w:right="65" w:hanging="0"/>
               <w:jc w:val="left"/>
@@ -3143,7 +3122,8 @@
           <w:p>
             <w:pPr>
               <w:pStyle w:val="Normal"/>
-              <w:widowControl/>
+              <w:widowControl w:val="false"/>
+              <w:suppressAutoHyphens w:val="true"/>
               <w:spacing w:before="0" w:after="147"/>
               <w:ind w:left="0" w:right="65" w:hanging="0"/>
               <w:jc w:val="left"/>
@@ -3164,13 +3144,42 @@
         </w:tc>
         <w:tc>
           <w:tcPr>
+            <w:tcW w:w="1419" w:type="dxa"/>
+            <w:tcBorders/>
+          </w:tcPr>
+          <w:p>
+            <w:pPr>
+              <w:pStyle w:val="Normal"/>
+              <w:widowControl w:val="false"/>
+              <w:suppressAutoHyphens w:val="true"/>
+              <w:spacing w:before="0" w:after="147"/>
+              <w:ind w:left="0" w:right="65" w:hanging="0"/>
+              <w:jc w:val="left"/>
+              <w:rPr>
+                <w:kern w:val="0"/>
+                <w:szCs w:val="22"/>
+                <w:lang w:val="en-AU" w:eastAsia="en-AU" w:bidi="ar-SA"/>
+              </w:rPr>
+            </w:pPr>
+            <w:r>
+              <w:rPr>
+                <w:kern w:val="0"/>
+                <w:szCs w:val="22"/>
+                <w:lang w:val="en-AU" w:eastAsia="en-AU" w:bidi="ar-SA"/>
+              </w:rPr>
+            </w:r>
+          </w:p>
+        </w:tc>
+        <w:tc>
+          <w:tcPr>
             <w:tcW w:w="1418" w:type="dxa"/>
             <w:tcBorders/>
           </w:tcPr>
           <w:p>
             <w:pPr>
               <w:pStyle w:val="Normal"/>
-              <w:widowControl/>
+              <w:widowControl w:val="false"/>
+              <w:suppressAutoHyphens w:val="true"/>
               <w:spacing w:before="0" w:after="147"/>
               <w:ind w:left="0" w:right="65" w:hanging="0"/>
               <w:jc w:val="left"/>
@@ -3191,40 +3200,14 @@
         </w:tc>
         <w:tc>
           <w:tcPr>
-            <w:tcW w:w="1418" w:type="dxa"/>
+            <w:tcW w:w="1430" w:type="dxa"/>
             <w:tcBorders/>
           </w:tcPr>
           <w:p>
             <w:pPr>
               <w:pStyle w:val="Normal"/>
-              <w:widowControl/>
-              <w:spacing w:before="0" w:after="147"/>
-              <w:ind w:left="0" w:right="65" w:hanging="0"/>
-              <w:jc w:val="left"/>
-              <w:rPr>
-                <w:kern w:val="0"/>
-                <w:szCs w:val="22"/>
-                <w:lang w:val="en-AU" w:eastAsia="en-AU" w:bidi="ar-SA"/>
-              </w:rPr>
-            </w:pPr>
-            <w:r>
-              <w:rPr>
-                <w:kern w:val="0"/>
-                <w:szCs w:val="22"/>
-                <w:lang w:val="en-AU" w:eastAsia="en-AU" w:bidi="ar-SA"/>
-              </w:rPr>
-            </w:r>
-          </w:p>
-        </w:tc>
-        <w:tc>
-          <w:tcPr>
-            <w:tcW w:w="1431" w:type="dxa"/>
-            <w:tcBorders/>
-          </w:tcPr>
-          <w:p>
-            <w:pPr>
-              <w:pStyle w:val="Normal"/>
-              <w:widowControl/>
+              <w:widowControl w:val="false"/>
+              <w:suppressAutoHyphens w:val="true"/>
               <w:spacing w:before="0" w:after="147"/>
               <w:ind w:left="0" w:right="65" w:hanging="0"/>
               <w:jc w:val="left"/>
@@ -3254,7 +3237,8 @@
           <w:p>
             <w:pPr>
               <w:pStyle w:val="Normal"/>
-              <w:widowControl/>
+              <w:widowControl w:val="false"/>
+              <w:suppressAutoHyphens w:val="true"/>
               <w:spacing w:before="0" w:after="147"/>
               <w:ind w:left="0" w:right="65" w:hanging="0"/>
               <w:jc w:val="left"/>
@@ -3281,7 +3265,8 @@
           <w:p>
             <w:pPr>
               <w:pStyle w:val="Normal"/>
-              <w:widowControl/>
+              <w:widowControl w:val="false"/>
+              <w:suppressAutoHyphens w:val="true"/>
               <w:spacing w:before="0" w:after="147"/>
               <w:ind w:left="0" w:right="65" w:hanging="0"/>
               <w:jc w:val="left"/>
@@ -3308,7 +3293,8 @@
           <w:p>
             <w:pPr>
               <w:pStyle w:val="Normal"/>
-              <w:widowControl/>
+              <w:widowControl w:val="false"/>
+              <w:suppressAutoHyphens w:val="true"/>
               <w:spacing w:before="0" w:after="147"/>
               <w:ind w:left="0" w:right="65" w:hanging="0"/>
               <w:jc w:val="left"/>
@@ -3329,13 +3315,42 @@
         </w:tc>
         <w:tc>
           <w:tcPr>
+            <w:tcW w:w="1419" w:type="dxa"/>
+            <w:tcBorders/>
+          </w:tcPr>
+          <w:p>
+            <w:pPr>
+              <w:pStyle w:val="Normal"/>
+              <w:widowControl w:val="false"/>
+              <w:suppressAutoHyphens w:val="true"/>
+              <w:spacing w:before="0" w:after="147"/>
+              <w:ind w:left="0" w:right="65" w:hanging="0"/>
+              <w:jc w:val="left"/>
+              <w:rPr>
+                <w:kern w:val="0"/>
+                <w:szCs w:val="22"/>
+                <w:lang w:val="en-AU" w:eastAsia="en-AU" w:bidi="ar-SA"/>
+              </w:rPr>
+            </w:pPr>
+            <w:r>
+              <w:rPr>
+                <w:kern w:val="0"/>
+                <w:szCs w:val="22"/>
+                <w:lang w:val="en-AU" w:eastAsia="en-AU" w:bidi="ar-SA"/>
+              </w:rPr>
+            </w:r>
+          </w:p>
+        </w:tc>
+        <w:tc>
+          <w:tcPr>
             <w:tcW w:w="1418" w:type="dxa"/>
             <w:tcBorders/>
           </w:tcPr>
           <w:p>
             <w:pPr>
               <w:pStyle w:val="Normal"/>
-              <w:widowControl/>
+              <w:widowControl w:val="false"/>
+              <w:suppressAutoHyphens w:val="true"/>
               <w:spacing w:before="0" w:after="147"/>
               <w:ind w:left="0" w:right="65" w:hanging="0"/>
               <w:jc w:val="left"/>
@@ -3356,40 +3371,14 @@
         </w:tc>
         <w:tc>
           <w:tcPr>
-            <w:tcW w:w="1418" w:type="dxa"/>
+            <w:tcW w:w="1430" w:type="dxa"/>
             <w:tcBorders/>
           </w:tcPr>
           <w:p>
             <w:pPr>
               <w:pStyle w:val="Normal"/>
-              <w:widowControl/>
-              <w:spacing w:before="0" w:after="147"/>
-              <w:ind w:left="0" w:right="65" w:hanging="0"/>
-              <w:jc w:val="left"/>
-              <w:rPr>
-                <w:kern w:val="0"/>
-                <w:szCs w:val="22"/>
-                <w:lang w:val="en-AU" w:eastAsia="en-AU" w:bidi="ar-SA"/>
-              </w:rPr>
-            </w:pPr>
-            <w:r>
-              <w:rPr>
-                <w:kern w:val="0"/>
-                <w:szCs w:val="22"/>
-                <w:lang w:val="en-AU" w:eastAsia="en-AU" w:bidi="ar-SA"/>
-              </w:rPr>
-            </w:r>
-          </w:p>
-        </w:tc>
-        <w:tc>
-          <w:tcPr>
-            <w:tcW w:w="1431" w:type="dxa"/>
-            <w:tcBorders/>
-          </w:tcPr>
-          <w:p>
-            <w:pPr>
-              <w:pStyle w:val="Normal"/>
-              <w:widowControl/>
+              <w:widowControl w:val="false"/>
+              <w:suppressAutoHyphens w:val="true"/>
               <w:spacing w:before="0" w:after="147"/>
               <w:ind w:left="0" w:right="65" w:hanging="0"/>
               <w:jc w:val="left"/>
@@ -3548,27 +3537,81 @@
         <w:pStyle w:val="Normal"/>
         <w:spacing w:lineRule="auto" w:line="259" w:before="0" w:after="0"/>
         <w:ind w:left="720" w:right="0" w:hanging="0"/>
-        <w:rPr/>
+        <w:rPr>
+          <w:sz w:val="28"/>
+        </w:rPr>
       </w:pPr>
       <w:r>
         <w:rPr>
           <w:b/>
           <w:sz w:val="28"/>
         </w:rPr>
-        <w:t xml:space="preserve"> </w:t>
-      </w:r>
-      <w:r>
-        <w:rPr>
-          <w:b/>
-          <w:sz w:val="28"/>
-        </w:rPr>
         <w:t>7.2 Constraints:</w:t>
       </w:r>
-      <w:r>
-        <w:rPr>
-          <w:sz w:val="28"/>
-        </w:rPr>
-        <w:t xml:space="preserve">  </w:t>
+    </w:p>
+    <w:p>
+      <w:pPr>
+        <w:pStyle w:val="ListParagraph"/>
+        <w:spacing w:lineRule="auto" w:line="259" w:before="0" w:after="112"/>
+        <w:ind w:left="1800" w:right="0" w:hanging="360"/>
+        <w:contextualSpacing/>
+        <w:rPr>
+          <w:color w:val="000000"/>
+        </w:rPr>
+      </w:pPr>
+      <w:r>
+        <w:rPr>
+          <w:color w:val="000000"/>
+        </w:rPr>
+        <w:t>Time Constraints:</w:t>
+      </w:r>
+    </w:p>
+    <w:p>
+      <w:pPr>
+        <w:pStyle w:val="ListParagraph"/>
+        <w:spacing w:lineRule="auto" w:line="259" w:before="0" w:after="112"/>
+        <w:ind w:left="1800" w:right="0" w:hanging="360"/>
+        <w:contextualSpacing/>
+        <w:rPr>
+          <w:color w:val="000000"/>
+        </w:rPr>
+      </w:pPr>
+      <w:r>
+        <w:rPr>
+          <w:color w:val="000000"/>
+        </w:rPr>
+        <w:t>Only 2-3 Hours allowed to test machines for vulnerabilities</w:t>
+      </w:r>
+    </w:p>
+    <w:p>
+      <w:pPr>
+        <w:pStyle w:val="ListParagraph"/>
+        <w:spacing w:lineRule="auto" w:line="259" w:before="0" w:after="112"/>
+        <w:ind w:left="1800" w:right="0" w:hanging="360"/>
+        <w:contextualSpacing/>
+        <w:rPr>
+          <w:color w:val="000000"/>
+        </w:rPr>
+      </w:pPr>
+      <w:r>
+        <w:rPr>
+          <w:color w:val="000000"/>
+        </w:rPr>
+        <w:t xml:space="preserve">2.5 Months for full IRTx </w:t>
+      </w:r>
+    </w:p>
+    <w:p>
+      <w:pPr>
+        <w:pStyle w:val="ListParagraph"/>
+        <w:spacing w:lineRule="auto" w:line="259" w:before="0" w:after="112"/>
+        <w:ind w:left="1800" w:right="0" w:hanging="360"/>
+        <w:contextualSpacing/>
+        <w:rPr>
+          <w:color w:val="FF0000"/>
+        </w:rPr>
+      </w:pPr>
+      <w:r>
+        <w:rPr/>
       </w:r>
     </w:p>
     <w:p>
@@ -3576,27 +3619,21 @@
         <w:pStyle w:val="ListParagraph"/>
         <w:numPr>
           <w:ilvl w:val="0"/>
-          <w:numId w:val="3"/>
+          <w:numId w:val="0"/>
         </w:numPr>
-        <w:spacing w:lineRule="auto" w:line="259" w:before="0" w:after="112"/>
-        <w:ind w:left="1800" w:right="0" w:hanging="360"/>
+        <w:spacing w:before="0" w:after="60"/>
+        <w:ind w:left="1440" w:right="65" w:hanging="0"/>
         <w:contextualSpacing/>
         <w:rPr>
-          <w:color w:val="FF0000"/>
+          <w:color w:val="000000"/>
         </w:rPr>
       </w:pPr>
       <w:r>
         <w:rPr>
           <w:b/>
-          <w:color w:val="FF0000"/>
-        </w:rPr>
-        <w:t>Time constraints:</w:t>
-      </w:r>
-      <w:r>
-        <w:rPr>
-          <w:color w:val="FF0000"/>
-        </w:rPr>
-        <w:t xml:space="preserve"> </w:t>
+          <w:color w:val="000000"/>
+        </w:rPr>
+        <w:t>Resource constraints:</w:t>
       </w:r>
     </w:p>
     <w:p>
@@ -3604,21 +3641,25 @@
         <w:pStyle w:val="ListParagraph"/>
         <w:numPr>
           <w:ilvl w:val="0"/>
-          <w:numId w:val="2"/>
+          <w:numId w:val="0"/>
         </w:numPr>
         <w:spacing w:before="0" w:after="60"/>
-        <w:ind w:left="1800" w:right="65" w:hanging="360"/>
+        <w:ind w:left="1440" w:right="65" w:hanging="0"/>
         <w:contextualSpacing/>
         <w:rPr>
-          <w:color w:val="FF0000"/>
-        </w:rPr>
-      </w:pPr>
-      <w:r>
-        <w:rPr>
-          <w:b/>
-          <w:color w:val="FF0000"/>
-        </w:rPr>
-        <w:t>Resource constraints:</w:t>
+          <w:b w:val="false"/>
+          <w:b w:val="false"/>
+          <w:bCs w:val="false"/>
+          <w:color w:val="000000"/>
+        </w:rPr>
+      </w:pPr>
+      <w:r>
+        <w:rPr>
+          <w:b w:val="false"/>
+          <w:bCs w:val="false"/>
+          <w:color w:val="000000"/>
+        </w:rPr>
+        <w:t>Power and CPU resources allocated to NUTANIX machines</w:t>
       </w:r>
     </w:p>
     <w:p>
@@ -3626,25 +3667,69 @@
         <w:pStyle w:val="ListParagraph"/>
         <w:numPr>
           <w:ilvl w:val="0"/>
-          <w:numId w:val="2"/>
+          <w:numId w:val="0"/>
         </w:numPr>
-        <w:ind w:left="1800" w:right="65" w:hanging="360"/>
-        <w:rPr>
-          <w:color w:val="FF0000"/>
+        <w:spacing w:before="0" w:after="60"/>
+        <w:ind w:left="1440" w:right="65" w:hanging="0"/>
+        <w:contextualSpacing/>
+        <w:rPr>
+          <w:b w:val="false"/>
+          <w:b w:val="false"/>
+          <w:bCs w:val="false"/>
+          <w:color w:val="000000"/>
+        </w:rPr>
+      </w:pPr>
+      <w:r>
+        <w:rPr>
+          <w:b w:val="false"/>
+          <w:bCs w:val="false"/>
+          <w:color w:val="000000"/>
+        </w:rPr>
+      </w:r>
+    </w:p>
+    <w:p>
+      <w:pPr>
+        <w:pStyle w:val="ListParagraph"/>
+        <w:numPr>
+          <w:ilvl w:val="0"/>
+          <w:numId w:val="0"/>
+        </w:numPr>
+        <w:ind w:left="1440" w:right="65" w:hanging="0"/>
+        <w:rPr>
+          <w:color w:val="000000"/>
         </w:rPr>
       </w:pPr>
       <w:r>
         <w:rPr>
           <w:b/>
-          <w:color w:val="FF0000"/>
+          <w:color w:val="000000"/>
         </w:rPr>
         <w:t>Technical constraints:</w:t>
       </w:r>
       <w:r>
         <w:rPr>
-          <w:color w:val="FF0000"/>
+          <w:color w:val="000000"/>
         </w:rPr>
         <w:t xml:space="preserve"> </w:t>
+      </w:r>
+    </w:p>
+    <w:p>
+      <w:pPr>
+        <w:pStyle w:val="ListParagraph"/>
+        <w:numPr>
+          <w:ilvl w:val="0"/>
+          <w:numId w:val="0"/>
+        </w:numPr>
+        <w:ind w:left="1440" w:right="65" w:hanging="0"/>
+        <w:rPr>
+          <w:color w:val="000000"/>
+        </w:rPr>
+      </w:pPr>
+      <w:r>
+        <w:rPr>
+          <w:color w:val="000000"/>
+        </w:rPr>
+        <w:t>Limited to team members knowledge</w:t>
       </w:r>
     </w:p>
     <w:p>
@@ -3749,7 +3834,7 @@
         <w:pStyle w:val="Heading1"/>
         <w:numPr>
           <w:ilvl w:val="0"/>
-          <w:numId w:val="4"/>
+          <w:numId w:val="3"/>
         </w:numPr>
         <w:rPr/>
       </w:pPr>
@@ -3797,7 +3882,8 @@
           <w:p>
             <w:pPr>
               <w:pStyle w:val="Normal"/>
-              <w:widowControl/>
+              <w:widowControl w:val="false"/>
+              <w:suppressAutoHyphens w:val="true"/>
               <w:spacing w:lineRule="auto" w:line="259" w:before="0" w:after="177"/>
               <w:ind w:left="0" w:right="0" w:hanging="0"/>
               <w:jc w:val="left"/>
@@ -3825,7 +3911,8 @@
           <w:p>
             <w:pPr>
               <w:pStyle w:val="Normal"/>
-              <w:widowControl/>
+              <w:widowControl w:val="false"/>
+              <w:suppressAutoHyphens w:val="true"/>
               <w:spacing w:lineRule="auto" w:line="259" w:before="0" w:after="177"/>
               <w:ind w:left="0" w:right="0" w:hanging="0"/>
               <w:jc w:val="left"/>
@@ -3853,7 +3940,8 @@
           <w:p>
             <w:pPr>
               <w:pStyle w:val="Normal"/>
-              <w:widowControl/>
+              <w:widowControl w:val="false"/>
+              <w:suppressAutoHyphens w:val="true"/>
               <w:spacing w:lineRule="auto" w:line="259" w:before="0" w:after="177"/>
               <w:ind w:left="0" w:right="0" w:hanging="0"/>
               <w:jc w:val="left"/>
@@ -3884,7 +3972,8 @@
           <w:p>
             <w:pPr>
               <w:pStyle w:val="Normal"/>
-              <w:widowControl/>
+              <w:widowControl w:val="false"/>
+              <w:suppressAutoHyphens w:val="true"/>
               <w:spacing w:lineRule="auto" w:line="259" w:before="0" w:after="177"/>
               <w:ind w:left="0" w:right="0" w:hanging="0"/>
               <w:jc w:val="left"/>
@@ -3905,7 +3994,8 @@
           <w:p>
             <w:pPr>
               <w:pStyle w:val="Normal"/>
-              <w:widowControl/>
+              <w:widowControl w:val="false"/>
+              <w:suppressAutoHyphens w:val="true"/>
               <w:spacing w:lineRule="auto" w:line="259" w:before="0" w:after="177"/>
               <w:ind w:left="0" w:right="0" w:hanging="0"/>
               <w:jc w:val="left"/>
@@ -3916,9 +4006,8 @@
             </w:pPr>
             <w:r>
               <w:rPr>
-                <w:kern w:val="0"/>
-                <w:szCs w:val="22"/>
-                <w:lang w:val="en-AU" w:eastAsia="en-AU" w:bidi="ar-SA"/>
+                <w:strike/>
+                <w:color w:val="FF0000"/>
               </w:rPr>
             </w:r>
           </w:p>
@@ -3931,7 +4020,8 @@
           <w:p>
             <w:pPr>
               <w:pStyle w:val="Normal"/>
-              <w:widowControl/>
+              <w:widowControl w:val="false"/>
+              <w:suppressAutoHyphens w:val="true"/>
               <w:spacing w:lineRule="auto" w:line="259" w:before="0" w:after="177"/>
               <w:ind w:left="0" w:right="0" w:hanging="0"/>
               <w:jc w:val="left"/>
@@ -3965,7 +4055,8 @@
           <w:p>
             <w:pPr>
               <w:pStyle w:val="Normal"/>
-              <w:widowControl/>
+              <w:widowControl w:val="false"/>
+              <w:suppressAutoHyphens w:val="true"/>
               <w:spacing w:lineRule="auto" w:line="259" w:before="0" w:after="177"/>
               <w:ind w:left="0" w:right="0" w:hanging="0"/>
               <w:jc w:val="left"/>
@@ -4003,7 +4094,8 @@
           <w:p>
             <w:pPr>
               <w:pStyle w:val="Normal"/>
-              <w:widowControl/>
+              <w:widowControl w:val="false"/>
+              <w:suppressAutoHyphens w:val="true"/>
               <w:spacing w:lineRule="auto" w:line="259" w:before="0" w:after="177"/>
               <w:ind w:left="0" w:right="0" w:hanging="0"/>
               <w:jc w:val="left"/>
@@ -4037,7 +4129,8 @@
           <w:p>
             <w:pPr>
               <w:pStyle w:val="Normal"/>
-              <w:widowControl/>
+              <w:widowControl w:val="false"/>
+              <w:suppressAutoHyphens w:val="true"/>
               <w:spacing w:lineRule="auto" w:line="259" w:before="0" w:after="177"/>
               <w:ind w:left="0" w:right="0" w:hanging="0"/>
               <w:jc w:val="left"/>
@@ -4071,13 +4164,14 @@
           <w:p>
             <w:pPr>
               <w:pStyle w:val="Normal"/>
-              <w:widowControl/>
+              <w:widowControl w:val="false"/>
               <w:tabs>
                 <w:tab w:val="clear" w:pos="720"/>
                 <w:tab w:val="center" w:pos="1792" w:leader="none"/>
                 <w:tab w:val="right" w:pos="15492" w:leader="none"/>
               </w:tabs>
-              <w:spacing w:lineRule="auto" w:line="256" w:before="0" w:after="17"/>
+              <w:suppressAutoHyphens w:val="true"/>
+              <w:spacing w:lineRule="auto" w:line="254" w:before="0" w:after="17"/>
               <w:ind w:left="-15" w:right="0" w:hanging="0"/>
               <w:jc w:val="left"/>
               <w:rPr>
@@ -4114,7 +4208,8 @@
           <w:p>
             <w:pPr>
               <w:pStyle w:val="Normal"/>
-              <w:widowControl/>
+              <w:widowControl w:val="false"/>
+              <w:suppressAutoHyphens w:val="true"/>
               <w:spacing w:lineRule="auto" w:line="259" w:before="0" w:after="177"/>
               <w:ind w:left="0" w:right="0" w:hanging="0"/>
               <w:jc w:val="left"/>
@@ -4148,7 +4243,8 @@
           <w:p>
             <w:pPr>
               <w:pStyle w:val="Normal"/>
-              <w:widowControl/>
+              <w:widowControl w:val="false"/>
+              <w:suppressAutoHyphens w:val="true"/>
               <w:spacing w:lineRule="auto" w:line="259" w:before="0" w:after="177"/>
               <w:ind w:left="0" w:right="0" w:hanging="0"/>
               <w:jc w:val="left"/>
@@ -4182,13 +4278,14 @@
           <w:p>
             <w:pPr>
               <w:pStyle w:val="Normal"/>
-              <w:widowControl/>
+              <w:widowControl w:val="false"/>
               <w:tabs>
                 <w:tab w:val="clear" w:pos="720"/>
                 <w:tab w:val="center" w:pos="1792" w:leader="none"/>
                 <w:tab w:val="right" w:pos="15492" w:leader="none"/>
               </w:tabs>
-              <w:spacing w:lineRule="auto" w:line="256" w:before="0" w:after="17"/>
+              <w:suppressAutoHyphens w:val="true"/>
+              <w:spacing w:lineRule="auto" w:line="254" w:before="0" w:after="17"/>
               <w:ind w:left="-15" w:right="0" w:hanging="0"/>
               <w:jc w:val="left"/>
               <w:rPr>
@@ -4229,7 +4326,8 @@
           <w:p>
             <w:pPr>
               <w:pStyle w:val="Normal"/>
-              <w:widowControl/>
+              <w:widowControl w:val="false"/>
+              <w:suppressAutoHyphens w:val="true"/>
               <w:spacing w:lineRule="auto" w:line="259" w:before="0" w:after="177"/>
               <w:ind w:left="0" w:right="0" w:hanging="0"/>
               <w:jc w:val="left"/>
@@ -4263,7 +4361,8 @@
           <w:p>
             <w:pPr>
               <w:pStyle w:val="Normal"/>
-              <w:widowControl/>
+              <w:widowControl w:val="false"/>
+              <w:suppressAutoHyphens w:val="true"/>
               <w:spacing w:lineRule="auto" w:line="259" w:before="0" w:after="177"/>
               <w:ind w:left="0" w:right="0" w:hanging="0"/>
               <w:jc w:val="left"/>
@@ -4297,13 +4396,14 @@
           <w:p>
             <w:pPr>
               <w:pStyle w:val="Normal"/>
-              <w:widowControl/>
+              <w:widowControl w:val="false"/>
               <w:tabs>
                 <w:tab w:val="clear" w:pos="720"/>
                 <w:tab w:val="center" w:pos="1792" w:leader="none"/>
                 <w:tab w:val="right" w:pos="15492" w:leader="none"/>
               </w:tabs>
-              <w:spacing w:lineRule="auto" w:line="256" w:before="0" w:after="17"/>
+              <w:suppressAutoHyphens w:val="true"/>
+              <w:spacing w:lineRule="auto" w:line="254" w:before="0" w:after="17"/>
               <w:ind w:left="-15" w:right="0" w:hanging="0"/>
               <w:jc w:val="left"/>
               <w:rPr>
@@ -4340,7 +4440,8 @@
           <w:p>
             <w:pPr>
               <w:pStyle w:val="Normal"/>
-              <w:widowControl/>
+              <w:widowControl w:val="false"/>
+              <w:suppressAutoHyphens w:val="true"/>
               <w:spacing w:lineRule="auto" w:line="259" w:before="0" w:after="177"/>
               <w:ind w:left="0" w:right="0" w:hanging="0"/>
               <w:jc w:val="left"/>
@@ -4374,7 +4475,8 @@
           <w:p>
             <w:pPr>
               <w:pStyle w:val="Normal"/>
-              <w:widowControl/>
+              <w:widowControl w:val="false"/>
+              <w:suppressAutoHyphens w:val="true"/>
               <w:spacing w:lineRule="auto" w:line="259" w:before="0" w:after="177"/>
               <w:ind w:left="0" w:right="0" w:hanging="0"/>
               <w:jc w:val="left"/>
@@ -4408,13 +4510,14 @@
           <w:p>
             <w:pPr>
               <w:pStyle w:val="Normal"/>
-              <w:widowControl/>
+              <w:widowControl w:val="false"/>
               <w:tabs>
                 <w:tab w:val="clear" w:pos="720"/>
                 <w:tab w:val="center" w:pos="1792" w:leader="none"/>
                 <w:tab w:val="right" w:pos="15492" w:leader="none"/>
               </w:tabs>
-              <w:spacing w:lineRule="auto" w:line="256" w:before="0" w:after="17"/>
+              <w:suppressAutoHyphens w:val="true"/>
+              <w:spacing w:lineRule="auto" w:line="254" w:before="0" w:after="17"/>
               <w:ind w:left="-15" w:right="0" w:hanging="0"/>
               <w:jc w:val="left"/>
               <w:rPr>
@@ -4753,7 +4856,272 @@
   </w:abstractNum>
   <w:abstractNum w:abstractNumId="3">
     <w:lvl w:ilvl="0">
-      <w:start w:val="7"/>
+      <w:start w:val="8"/>
+      <w:numFmt w:val="decimal"/>
+      <w:lvlText w:val="%1."/>
+      <w:lvlJc w:val="left"/>
+      <w:pPr>
+        <w:tabs>
+          <w:tab w:val="num" w:pos="0"/>
+        </w:tabs>
+        <w:ind w:left="405" w:hanging="405"/>
+      </w:pPr>
+      <w:rPr>
+        <w:sz w:val="28"/>
+        <w:b/>
+      </w:rPr>
+    </w:lvl>
+    <w:lvl w:ilvl="1">
+      <w:start w:val="1"/>
+      <w:numFmt w:val="decimal"/>
+      <w:lvlText w:val="%1.%2"/>
+      <w:lvlJc w:val="left"/>
+      <w:pPr>
+        <w:tabs>
+          <w:tab w:val="num" w:pos="0"/>
+        </w:tabs>
+        <w:ind w:left="1215" w:hanging="405"/>
+      </w:pPr>
+      <w:rPr>
+        <w:sz w:val="28"/>
+        <w:b/>
+      </w:rPr>
+    </w:lvl>
+    <w:lvl w:ilvl="2">
+      <w:start w:val="1"/>
+      <w:numFmt w:val="decimal"/>
+      <w:lvlText w:val="%1.%2.%3"/>
+      <w:lvlJc w:val="left"/>
+      <w:pPr>
+        <w:tabs>
+          <w:tab w:val="num" w:pos="0"/>
+        </w:tabs>
+        <w:ind w:left="2340" w:hanging="720"/>
+      </w:pPr>
+      <w:rPr>
+        <w:sz w:val="28"/>
+        <w:b/>
+      </w:rPr>
+    </w:lvl>
+    <w:lvl w:ilvl="3">
+      <w:start w:val="1"/>
+      <w:numFmt w:val="decimal"/>
+      <w:lvlText w:val="%1.%2.%3.%4"/>
+      <w:lvlJc w:val="left"/>
+      <w:pPr>
+        <w:tabs>
+          <w:tab w:val="num" w:pos="0"/>
+        </w:tabs>
+        <w:ind w:left="3510" w:hanging="1080"/>
+      </w:pPr>
+      <w:rPr>
+        <w:sz w:val="28"/>
+        <w:b/>
+      </w:rPr>
+    </w:lvl>
+    <w:lvl w:ilvl="4">
+      <w:start w:val="1"/>
+      <w:numFmt w:val="decimal"/>
+      <w:lvlText w:val="%1.%2.%3.%4.%5"/>
+      <w:lvlJc w:val="left"/>
+      <w:pPr>
+        <w:tabs>
+          <w:tab w:val="num" w:pos="0"/>
+        </w:tabs>
+        <w:ind w:left="4320" w:hanging="1080"/>
+      </w:pPr>
+      <w:rPr>
+        <w:sz w:val="28"/>
+        <w:b/>
+      </w:rPr>
+    </w:lvl>
+    <w:lvl w:ilvl="5">
+      <w:start w:val="1"/>
+      <w:numFmt w:val="decimal"/>
+      <w:lvlText w:val="%1.%2.%3.%4.%5.%6"/>
+      <w:lvlJc w:val="left"/>
+      <w:pPr>
+        <w:tabs>
+          <w:tab w:val="num" w:pos="0"/>
+        </w:tabs>
+        <w:ind w:left="5490" w:hanging="1440"/>
+      </w:pPr>
+      <w:rPr>
+        <w:sz w:val="28"/>
+        <w:b/>
+      </w:rPr>
+    </w:lvl>
+    <w:lvl w:ilvl="6">
+      <w:start w:val="1"/>
+      <w:numFmt w:val="decimal"/>
+      <w:lvlText w:val="%1.%2.%3.%4.%5.%6.%7"/>
+      <w:lvlJc w:val="left"/>
+      <w:pPr>
+        <w:tabs>
+          <w:tab w:val="num" w:pos="0"/>
+        </w:tabs>
+        <w:ind w:left="6300" w:hanging="1440"/>
+      </w:pPr>
+      <w:rPr>
+        <w:sz w:val="28"/>
+        <w:b/>
+      </w:rPr>
+    </w:lvl>
+    <w:lvl w:ilvl="7">
+      <w:start w:val="1"/>
+      <w:numFmt w:val="decimal"/>
+      <w:lvlText w:val="%1.%2.%3.%4.%5.%6.%7.%8"/>
+      <w:lvlJc w:val="left"/>
+      <w:pPr>
+        <w:tabs>
+          <w:tab w:val="num" w:pos="0"/>
+        </w:tabs>
+        <w:ind w:left="7470" w:hanging="1800"/>
+      </w:pPr>
+      <w:rPr>
+        <w:sz w:val="28"/>
+        <w:b/>
+      </w:rPr>
+    </w:lvl>
+    <w:lvl w:ilvl="8">
+      <w:start w:val="1"/>
+      <w:numFmt w:val="decimal"/>
+      <w:lvlText w:val="%1.%2.%3.%4.%5.%6.%7.%8.%9"/>
+      <w:lvlJc w:val="left"/>
+      <w:pPr>
+        <w:tabs>
+          <w:tab w:val="num" w:pos="0"/>
+        </w:tabs>
+        <w:ind w:left="8280" w:hanging="1800"/>
+      </w:pPr>
+      <w:rPr>
+        <w:sz w:val="28"/>
+        <w:b/>
+      </w:rPr>
+    </w:lvl>
+  </w:abstractNum>
+  <w:abstractNum w:abstractNumId="4">
+    <w:lvl w:ilvl="0">
+      <w:start w:val="1"/>
+      <w:numFmt w:val="decimal"/>
+      <w:lvlText w:val="%1."/>
+      <w:lvlJc w:val="left"/>
+      <w:pPr>
+        <w:tabs>
+          <w:tab w:val="num" w:pos="0"/>
+        </w:tabs>
+        <w:ind w:left="720" w:hanging="360"/>
+      </w:pPr>
+      <w:rPr/>
+    </w:lvl>
+    <w:lvl w:ilvl="1">
+      <w:start w:val="1"/>
+      <w:numFmt w:val="lowerLetter"/>
+      <w:lvlText w:val="%2."/>
+      <w:lvlJc w:val="left"/>
+      <w:pPr>
+        <w:tabs>
+          <w:tab w:val="num" w:pos="0"/>
+        </w:tabs>
+        <w:ind w:left="1440" w:hanging="360"/>
+      </w:pPr>
+      <w:rPr/>
+    </w:lvl>
+    <w:lvl w:ilvl="2">
+      <w:start w:val="1"/>
+      <w:numFmt w:val="lowerRoman"/>
+      <w:lvlText w:val="%3."/>
+      <w:lvlJc w:val="right"/>
+      <w:pPr>
+        <w:tabs>
+          <w:tab w:val="num" w:pos="0"/>
+        </w:tabs>
+        <w:ind w:left="2160" w:hanging="180"/>
+      </w:pPr>
+      <w:rPr/>
+    </w:lvl>
+    <w:lvl w:ilvl="3">
+      <w:start w:val="1"/>
+      <w:numFmt w:val="decimal"/>
+      <w:lvlText w:val="%4."/>
+      <w:lvlJc w:val="left"/>
+      <w:pPr>
+        <w:tabs>
+          <w:tab w:val="num" w:pos="0"/>
+        </w:tabs>
+        <w:ind w:left="2880" w:hanging="360"/>
+      </w:pPr>
+      <w:rPr/>
+    </w:lvl>
+    <w:lvl w:ilvl="4">
+      <w:start w:val="1"/>
+      <w:numFmt w:val="lowerLetter"/>
+      <w:lvlText w:val="%5."/>
+      <w:lvlJc w:val="left"/>
+      <w:pPr>
+        <w:tabs>
+          <w:tab w:val="num" w:pos="0"/>
+        </w:tabs>
+        <w:ind w:left="3600" w:hanging="360"/>
+      </w:pPr>
+      <w:rPr/>
+    </w:lvl>
+    <w:lvl w:ilvl="5">
+      <w:start w:val="1"/>
+      <w:numFmt w:val="lowerRoman"/>
+      <w:lvlText w:val="%6."/>
+      <w:lvlJc w:val="right"/>
+      <w:pPr>
+        <w:tabs>
+          <w:tab w:val="num" w:pos="0"/>
+        </w:tabs>
+        <w:ind w:left="4320" w:hanging="180"/>
+      </w:pPr>
+      <w:rPr/>
+    </w:lvl>
+    <w:lvl w:ilvl="6">
+      <w:start w:val="1"/>
+      <w:numFmt w:val="decimal"/>
+      <w:lvlText w:val="%7."/>
+      <w:lvlJc w:val="left"/>
+      <w:pPr>
+        <w:tabs>
+          <w:tab w:val="num" w:pos="0"/>
+        </w:tabs>
+        <w:ind w:left="5040" w:hanging="360"/>
+      </w:pPr>
+      <w:rPr/>
+    </w:lvl>
+    <w:lvl w:ilvl="7">
+      <w:start w:val="1"/>
+      <w:numFmt w:val="lowerLetter"/>
+      <w:lvlText w:val="%8."/>
+      <w:lvlJc w:val="left"/>
+      <w:pPr>
+        <w:tabs>
+          <w:tab w:val="num" w:pos="0"/>
+        </w:tabs>
+        <w:ind w:left="5760" w:hanging="360"/>
+      </w:pPr>
+      <w:rPr/>
+    </w:lvl>
+    <w:lvl w:ilvl="8">
+      <w:start w:val="1"/>
+      <w:numFmt w:val="lowerRoman"/>
+      <w:lvlText w:val="%9."/>
+      <w:lvlJc w:val="right"/>
+      <w:pPr>
+        <w:tabs>
+          <w:tab w:val="num" w:pos="0"/>
+        </w:tabs>
+        <w:ind w:left="6480" w:hanging="180"/>
+      </w:pPr>
+      <w:rPr/>
+    </w:lvl>
+  </w:abstractNum>
+  <w:abstractNum w:abstractNumId="5">
+    <w:lvl w:ilvl="0">
+      <w:start w:val="1"/>
       <w:numFmt w:val="bullet"/>
       <w:lvlText w:val=""/>
       <w:lvlJc w:val="left"/>
@@ -4761,7 +5129,7 @@
         <w:tabs>
           <w:tab w:val="num" w:pos="0"/>
         </w:tabs>
-        <w:ind w:left="1800" w:hanging="360"/>
+        <w:ind w:left="1440" w:hanging="360"/>
       </w:pPr>
       <w:rPr>
         <w:rFonts w:ascii="Symbol" w:hAnsi="Symbol" w:cs="Symbol" w:hint="default"/>
@@ -4776,7 +5144,7 @@
         <w:tabs>
           <w:tab w:val="num" w:pos="0"/>
         </w:tabs>
-        <w:ind w:left="1665" w:hanging="360"/>
+        <w:ind w:left="2160" w:hanging="360"/>
       </w:pPr>
       <w:rPr>
         <w:rFonts w:ascii="Courier New" w:hAnsi="Courier New" w:cs="Courier New" w:hint="default"/>
@@ -4791,7 +5159,7 @@
         <w:tabs>
           <w:tab w:val="num" w:pos="0"/>
         </w:tabs>
-        <w:ind w:left="2385" w:hanging="360"/>
+        <w:ind w:left="2880" w:hanging="360"/>
       </w:pPr>
       <w:rPr>
         <w:rFonts w:ascii="Wingdings" w:hAnsi="Wingdings" w:cs="Wingdings" w:hint="default"/>
@@ -4806,7 +5174,7 @@
         <w:tabs>
           <w:tab w:val="num" w:pos="0"/>
         </w:tabs>
-        <w:ind w:left="3105" w:hanging="360"/>
+        <w:ind w:left="3600" w:hanging="360"/>
       </w:pPr>
       <w:rPr>
         <w:rFonts w:ascii="Symbol" w:hAnsi="Symbol" w:cs="Symbol" w:hint="default"/>
@@ -4821,7 +5189,7 @@
         <w:tabs>
           <w:tab w:val="num" w:pos="0"/>
         </w:tabs>
-        <w:ind w:left="3825" w:hanging="360"/>
+        <w:ind w:left="4320" w:hanging="360"/>
       </w:pPr>
       <w:rPr>
         <w:rFonts w:ascii="Courier New" w:hAnsi="Courier New" w:cs="Courier New" w:hint="default"/>
@@ -4836,7 +5204,7 @@
         <w:tabs>
           <w:tab w:val="num" w:pos="0"/>
         </w:tabs>
-        <w:ind w:left="4545" w:hanging="360"/>
+        <w:ind w:left="5040" w:hanging="360"/>
       </w:pPr>
       <w:rPr>
         <w:rFonts w:ascii="Wingdings" w:hAnsi="Wingdings" w:cs="Wingdings" w:hint="default"/>
@@ -4851,7 +5219,7 @@
         <w:tabs>
           <w:tab w:val="num" w:pos="0"/>
         </w:tabs>
-        <w:ind w:left="5265" w:hanging="360"/>
+        <w:ind w:left="5760" w:hanging="360"/>
       </w:pPr>
       <w:rPr>
         <w:rFonts w:ascii="Symbol" w:hAnsi="Symbol" w:cs="Symbol" w:hint="default"/>
@@ -4866,7 +5234,7 @@
         <w:tabs>
           <w:tab w:val="num" w:pos="0"/>
         </w:tabs>
-        <w:ind w:left="5985" w:hanging="360"/>
+        <w:ind w:left="6480" w:hanging="360"/>
       </w:pPr>
       <w:rPr>
         <w:rFonts w:ascii="Courier New" w:hAnsi="Courier New" w:cs="Courier New" w:hint="default"/>
@@ -4881,276 +5249,11 @@
         <w:tabs>
           <w:tab w:val="num" w:pos="0"/>
         </w:tabs>
-        <w:ind w:left="6705" w:hanging="360"/>
+        <w:ind w:left="7200" w:hanging="360"/>
       </w:pPr>
       <w:rPr>
         <w:rFonts w:ascii="Wingdings" w:hAnsi="Wingdings" w:cs="Wingdings" w:hint="default"/>
       </w:rPr>
-    </w:lvl>
-  </w:abstractNum>
-  <w:abstractNum w:abstractNumId="4">
-    <w:lvl w:ilvl="0">
-      <w:start w:val="8"/>
-      <w:numFmt w:val="decimal"/>
-      <w:lvlText w:val="%1."/>
-      <w:lvlJc w:val="left"/>
-      <w:pPr>
-        <w:tabs>
-          <w:tab w:val="num" w:pos="0"/>
-        </w:tabs>
-        <w:ind w:left="405" w:hanging="405"/>
-      </w:pPr>
-      <w:rPr>
-        <w:sz w:val="28"/>
-        <w:b/>
-      </w:rPr>
-    </w:lvl>
-    <w:lvl w:ilvl="1">
-      <w:start w:val="1"/>
-      <w:numFmt w:val="decimal"/>
-      <w:lvlText w:val="%1.%2"/>
-      <w:lvlJc w:val="left"/>
-      <w:pPr>
-        <w:tabs>
-          <w:tab w:val="num" w:pos="0"/>
-        </w:tabs>
-        <w:ind w:left="1215" w:hanging="405"/>
-      </w:pPr>
-      <w:rPr>
-        <w:sz w:val="28"/>
-        <w:b/>
-      </w:rPr>
-    </w:lvl>
-    <w:lvl w:ilvl="2">
-      <w:start w:val="1"/>
-      <w:numFmt w:val="decimal"/>
-      <w:lvlText w:val="%1.%2.%3"/>
-      <w:lvlJc w:val="left"/>
-      <w:pPr>
-        <w:tabs>
-          <w:tab w:val="num" w:pos="0"/>
-        </w:tabs>
-        <w:ind w:left="2340" w:hanging="720"/>
-      </w:pPr>
-      <w:rPr>
-        <w:sz w:val="28"/>
-        <w:b/>
-      </w:rPr>
-    </w:lvl>
-    <w:lvl w:ilvl="3">
-      <w:start w:val="1"/>
-      <w:numFmt w:val="decimal"/>
-      <w:lvlText w:val="%1.%2.%3.%4"/>
-      <w:lvlJc w:val="left"/>
-      <w:pPr>
-        <w:tabs>
-          <w:tab w:val="num" w:pos="0"/>
-        </w:tabs>
-        <w:ind w:left="3510" w:hanging="1080"/>
-      </w:pPr>
-      <w:rPr>
-        <w:sz w:val="28"/>
-        <w:b/>
-      </w:rPr>
-    </w:lvl>
-    <w:lvl w:ilvl="4">
-      <w:start w:val="1"/>
-      <w:numFmt w:val="decimal"/>
-      <w:lvlText w:val="%1.%2.%3.%4.%5"/>
-      <w:lvlJc w:val="left"/>
-      <w:pPr>
-        <w:tabs>
-          <w:tab w:val="num" w:pos="0"/>
-        </w:tabs>
-        <w:ind w:left="4320" w:hanging="1080"/>
-      </w:pPr>
-      <w:rPr>
-        <w:sz w:val="28"/>
-        <w:b/>
-      </w:rPr>
-    </w:lvl>
-    <w:lvl w:ilvl="5">
-      <w:start w:val="1"/>
-      <w:numFmt w:val="decimal"/>
-      <w:lvlText w:val="%1.%2.%3.%4.%5.%6"/>
-      <w:lvlJc w:val="left"/>
-      <w:pPr>
-        <w:tabs>
-          <w:tab w:val="num" w:pos="0"/>
-        </w:tabs>
-        <w:ind w:left="5490" w:hanging="1440"/>
-      </w:pPr>
-      <w:rPr>
-        <w:sz w:val="28"/>
-        <w:b/>
-      </w:rPr>
-    </w:lvl>
-    <w:lvl w:ilvl="6">
-      <w:start w:val="1"/>
-      <w:numFmt w:val="decimal"/>
-      <w:lvlText w:val="%1.%2.%3.%4.%5.%6.%7"/>
-      <w:lvlJc w:val="left"/>
-      <w:pPr>
-        <w:tabs>
-          <w:tab w:val="num" w:pos="0"/>
-        </w:tabs>
-        <w:ind w:left="6300" w:hanging="1440"/>
-      </w:pPr>
-      <w:rPr>
-        <w:sz w:val="28"/>
-        <w:b/>
-      </w:rPr>
-    </w:lvl>
-    <w:lvl w:ilvl="7">
-      <w:start w:val="1"/>
-      <w:numFmt w:val="decimal"/>
-      <w:lvlText w:val="%1.%2.%3.%4.%5.%6.%7.%8"/>
-      <w:lvlJc w:val="left"/>
-      <w:pPr>
-        <w:tabs>
-          <w:tab w:val="num" w:pos="0"/>
-        </w:tabs>
-        <w:ind w:left="7470" w:hanging="1800"/>
-      </w:pPr>
-      <w:rPr>
-        <w:sz w:val="28"/>
-        <w:b/>
-      </w:rPr>
-    </w:lvl>
-    <w:lvl w:ilvl="8">
-      <w:start w:val="1"/>
-      <w:numFmt w:val="decimal"/>
-      <w:lvlText w:val="%1.%2.%3.%4.%5.%6.%7.%8.%9"/>
-      <w:lvlJc w:val="left"/>
-      <w:pPr>
-        <w:tabs>
-          <w:tab w:val="num" w:pos="0"/>
-        </w:tabs>
-        <w:ind w:left="8280" w:hanging="1800"/>
-      </w:pPr>
-      <w:rPr>
-        <w:sz w:val="28"/>
-        <w:b/>
-      </w:rPr>
-    </w:lvl>
-  </w:abstractNum>
-  <w:abstractNum w:abstractNumId="5">
-    <w:lvl w:ilvl="0">
-      <w:start w:val="1"/>
-      <w:numFmt w:val="decimal"/>
-      <w:lvlText w:val="%1."/>
-      <w:lvlJc w:val="left"/>
-      <w:pPr>
-        <w:tabs>
-          <w:tab w:val="num" w:pos="0"/>
-        </w:tabs>
-        <w:ind w:left="720" w:hanging="360"/>
-      </w:pPr>
-      <w:rPr/>
-    </w:lvl>
-    <w:lvl w:ilvl="1">
-      <w:start w:val="1"/>
-      <w:numFmt w:val="lowerLetter"/>
-      <w:lvlText w:val="%2."/>
-      <w:lvlJc w:val="left"/>
-      <w:pPr>
-        <w:tabs>
-          <w:tab w:val="num" w:pos="0"/>
-        </w:tabs>
-        <w:ind w:left="1440" w:hanging="360"/>
-      </w:pPr>
-      <w:rPr/>
-    </w:lvl>
-    <w:lvl w:ilvl="2">
-      <w:start w:val="1"/>
-      <w:numFmt w:val="lowerRoman"/>
-      <w:lvlText w:val="%3."/>
-      <w:lvlJc w:val="right"/>
-      <w:pPr>
-        <w:tabs>
-          <w:tab w:val="num" w:pos="0"/>
-        </w:tabs>
-        <w:ind w:left="2160" w:hanging="180"/>
-      </w:pPr>
-      <w:rPr/>
-    </w:lvl>
-    <w:lvl w:ilvl="3">
-      <w:start w:val="1"/>
-      <w:numFmt w:val="decimal"/>
-      <w:lvlText w:val="%4."/>
-      <w:lvlJc w:val="left"/>
-      <w:pPr>
-        <w:tabs>
-          <w:tab w:val="num" w:pos="0"/>
-        </w:tabs>
-        <w:ind w:left="2880" w:hanging="360"/>
-      </w:pPr>
-      <w:rPr/>
-    </w:lvl>
-    <w:lvl w:ilvl="4">
-      <w:start w:val="1"/>
-      <w:numFmt w:val="lowerLetter"/>
-      <w:lvlText w:val="%5."/>
-      <w:lvlJc w:val="left"/>
-      <w:pPr>
-        <w:tabs>
-          <w:tab w:val="num" w:pos="0"/>
-        </w:tabs>
-        <w:ind w:left="3600" w:hanging="360"/>
-      </w:pPr>
-      <w:rPr/>
-    </w:lvl>
-    <w:lvl w:ilvl="5">
-      <w:start w:val="1"/>
-      <w:numFmt w:val="lowerRoman"/>
-      <w:lvlText w:val="%6."/>
-      <w:lvlJc w:val="right"/>
-      <w:pPr>
-        <w:tabs>
-          <w:tab w:val="num" w:pos="0"/>
-        </w:tabs>
-        <w:ind w:left="4320" w:hanging="180"/>
-      </w:pPr>
-      <w:rPr/>
-    </w:lvl>
-    <w:lvl w:ilvl="6">
-      <w:start w:val="1"/>
-      <w:numFmt w:val="decimal"/>
-      <w:lvlText w:val="%7."/>
-      <w:lvlJc w:val="left"/>
-      <w:pPr>
-        <w:tabs>
-          <w:tab w:val="num" w:pos="0"/>
-        </w:tabs>
-        <w:ind w:left="5040" w:hanging="360"/>
-      </w:pPr>
-      <w:rPr/>
-    </w:lvl>
-    <w:lvl w:ilvl="7">
-      <w:start w:val="1"/>
-      <w:numFmt w:val="lowerLetter"/>
-      <w:lvlText w:val="%8."/>
-      <w:lvlJc w:val="left"/>
-      <w:pPr>
-        <w:tabs>
-          <w:tab w:val="num" w:pos="0"/>
-        </w:tabs>
-        <w:ind w:left="5760" w:hanging="360"/>
-      </w:pPr>
-      <w:rPr/>
-    </w:lvl>
-    <w:lvl w:ilvl="8">
-      <w:start w:val="1"/>
-      <w:numFmt w:val="lowerRoman"/>
-      <w:lvlText w:val="%9."/>
-      <w:lvlJc w:val="right"/>
-      <w:pPr>
-        <w:tabs>
-          <w:tab w:val="num" w:pos="0"/>
-        </w:tabs>
-        <w:ind w:left="6480" w:hanging="180"/>
-      </w:pPr>
-      <w:rPr/>
     </w:lvl>
   </w:abstractNum>
   <w:abstractNum w:abstractNumId="6">
@@ -5428,143 +5531,6 @@
     </w:lvl>
   </w:abstractNum>
   <w:abstractNum w:abstractNumId="8">
-    <w:lvl w:ilvl="0">
-      <w:start w:val="1"/>
-      <w:numFmt w:val="bullet"/>
-      <w:lvlText w:val=""/>
-      <w:lvlJc w:val="left"/>
-      <w:pPr>
-        <w:tabs>
-          <w:tab w:val="num" w:pos="0"/>
-        </w:tabs>
-        <w:ind w:left="1440" w:hanging="360"/>
-      </w:pPr>
-      <w:rPr>
-        <w:rFonts w:ascii="Symbol" w:hAnsi="Symbol" w:cs="Symbol" w:hint="default"/>
-      </w:rPr>
-    </w:lvl>
-    <w:lvl w:ilvl="1">
-      <w:start w:val="1"/>
-      <w:numFmt w:val="bullet"/>
-      <w:lvlText w:val="o"/>
-      <w:lvlJc w:val="left"/>
-      <w:pPr>
-        <w:tabs>
-          <w:tab w:val="num" w:pos="0"/>
-        </w:tabs>
-        <w:ind w:left="2160" w:hanging="360"/>
-      </w:pPr>
-      <w:rPr>
-        <w:rFonts w:ascii="Courier New" w:hAnsi="Courier New" w:cs="Courier New" w:hint="default"/>
-      </w:rPr>
-    </w:lvl>
-    <w:lvl w:ilvl="2">
-      <w:start w:val="1"/>
-      <w:numFmt w:val="bullet"/>
-      <w:lvlText w:val=""/>
-      <w:lvlJc w:val="left"/>
-      <w:pPr>
-        <w:tabs>
-          <w:tab w:val="num" w:pos="0"/>
-        </w:tabs>
-        <w:ind w:left="2880" w:hanging="360"/>
-      </w:pPr>
-      <w:rPr>
-        <w:rFonts w:ascii="Wingdings" w:hAnsi="Wingdings" w:cs="Wingdings" w:hint="default"/>
-      </w:rPr>
-    </w:lvl>
-    <w:lvl w:ilvl="3">
-      <w:start w:val="1"/>
-      <w:numFmt w:val="bullet"/>
-      <w:lvlText w:val=""/>
-      <w:lvlJc w:val="left"/>
-      <w:pPr>
-        <w:tabs>
-          <w:tab w:val="num" w:pos="0"/>
-        </w:tabs>
-        <w:ind w:left="3600" w:hanging="360"/>
-      </w:pPr>
-      <w:rPr>
-        <w:rFonts w:ascii="Symbol" w:hAnsi="Symbol" w:cs="Symbol" w:hint="default"/>
-      </w:rPr>
-    </w:lvl>
-    <w:lvl w:ilvl="4">
-      <w:start w:val="1"/>
-      <w:numFmt w:val="bullet"/>
-      <w:lvlText w:val="o"/>
-      <w:lvlJc w:val="left"/>
-      <w:pPr>
-        <w:tabs>
-          <w:tab w:val="num" w:pos="0"/>
-        </w:tabs>
-        <w:ind w:left="4320" w:hanging="360"/>
-      </w:pPr>
-      <w:rPr>
-        <w:rFonts w:ascii="Courier New" w:hAnsi="Courier New" w:cs="Courier New" w:hint="default"/>
-      </w:rPr>
-    </w:lvl>
-    <w:lvl w:ilvl="5">
-      <w:start w:val="1"/>
-      <w:numFmt w:val="bullet"/>
-      <w:lvlText w:val=""/>
-      <w:lvlJc w:val="left"/>
-      <w:pPr>
-        <w:tabs>
-          <w:tab w:val="num" w:pos="0"/>
-        </w:tabs>
-        <w:ind w:left="5040" w:hanging="360"/>
-      </w:pPr>
-      <w:rPr>
-        <w:rFonts w:ascii="Wingdings" w:hAnsi="Wingdings" w:cs="Wingdings" w:hint="default"/>
-      </w:rPr>
-    </w:lvl>
-    <w:lvl w:ilvl="6">
-      <w:start w:val="1"/>
-      <w:numFmt w:val="bullet"/>
-      <w:lvlText w:val=""/>
-      <w:lvlJc w:val="left"/>
-      <w:pPr>
-        <w:tabs>
-          <w:tab w:val="num" w:pos="0"/>
-        </w:tabs>
-        <w:ind w:left="5760" w:hanging="360"/>
-      </w:pPr>
-      <w:rPr>
-        <w:rFonts w:ascii="Symbol" w:hAnsi="Symbol" w:cs="Symbol" w:hint="default"/>
-      </w:rPr>
-    </w:lvl>
-    <w:lvl w:ilvl="7">
-      <w:start w:val="1"/>
-      <w:numFmt w:val="bullet"/>
-      <w:lvlText w:val="o"/>
-      <w:lvlJc w:val="left"/>
-      <w:pPr>
-        <w:tabs>
-          <w:tab w:val="num" w:pos="0"/>
-        </w:tabs>
-        <w:ind w:left="6480" w:hanging="360"/>
-      </w:pPr>
-      <w:rPr>
-        <w:rFonts w:ascii="Courier New" w:hAnsi="Courier New" w:cs="Courier New" w:hint="default"/>
-      </w:rPr>
-    </w:lvl>
-    <w:lvl w:ilvl="8">
-      <w:start w:val="1"/>
-      <w:numFmt w:val="bullet"/>
-      <w:lvlText w:val=""/>
-      <w:lvlJc w:val="left"/>
-      <w:pPr>
-        <w:tabs>
-          <w:tab w:val="num" w:pos="0"/>
-        </w:tabs>
-        <w:ind w:left="7200" w:hanging="360"/>
-      </w:pPr>
-      <w:rPr>
-        <w:rFonts w:ascii="Wingdings" w:hAnsi="Wingdings" w:cs="Wingdings" w:hint="default"/>
-      </w:rPr>
-    </w:lvl>
-  </w:abstractNum>
-  <w:abstractNum w:abstractNumId="9">
     <w:lvl w:ilvl="0">
       <w:start w:val="1"/>
       <w:numFmt w:val="none"/>
@@ -5706,9 +5672,6 @@
   </w:num>
   <w:num w:numId="8">
     <w:abstractNumId w:val="8"/>
-  </w:num>
-  <w:num w:numId="9">
-    <w:abstractNumId w:val="9"/>
   </w:num>
 </w:numbering>
 </file>
@@ -6113,6 +6076,7 @@
     <w:qFormat/>
     <w:pPr>
       <w:widowControl/>
+      <w:suppressAutoHyphens w:val="true"/>
       <w:bidi w:val="0"/>
       <w:spacing w:lineRule="auto" w:line="252" w:before="0" w:after="5"/>
       <w:ind w:left="730" w:right="65" w:hanging="10"/>
@@ -6138,6 +6102,7 @@
       <w:keepNext w:val="true"/>
       <w:keepLines/>
       <w:widowControl/>
+      <w:suppressAutoHyphens w:val="true"/>
       <w:bidi w:val="0"/>
       <w:spacing w:lineRule="auto" w:line="259" w:before="0" w:after="0"/>
       <w:ind w:left="370" w:hanging="10"/>
@@ -6165,6 +6130,7 @@
       <w:keepNext w:val="true"/>
       <w:keepLines/>
       <w:widowControl/>
+      <w:suppressAutoHyphens w:val="true"/>
       <w:bidi w:val="0"/>
       <w:spacing w:lineRule="auto" w:line="259" w:before="0" w:after="4"/>
       <w:ind w:left="730" w:hanging="10"/>
@@ -6192,6 +6158,7 @@
       <w:keepNext w:val="true"/>
       <w:keepLines/>
       <w:widowControl/>
+      <w:suppressAutoHyphens w:val="true"/>
       <w:bidi w:val="0"/>
       <w:spacing w:lineRule="auto" w:line="259" w:before="0" w:after="4"/>
       <w:ind w:left="730" w:hanging="10"/>

</xml_diff>

<commit_message>
Finished Assumptions ready for draft
</commit_message>
<xml_diff>
--- a/Project_Charter_V1.docx
+++ b/Project_Charter_V1.docx
@@ -10,17 +10,16 @@
         <w:jc w:val="center"/>
         <w:rPr>
           <w:b/>
+          <w:sz w:val="40"/>
+          <w:szCs w:val="40"/>
+        </w:rPr>
+      </w:pPr>
+      <w:r>
+        <w:rPr>
           <w:b/>
           <w:sz w:val="40"/>
           <w:szCs w:val="40"/>
         </w:rPr>
-      </w:pPr>
-      <w:r>
-        <w:rPr>
-          <w:b/>
-          <w:sz w:val="40"/>
-          <w:szCs w:val="40"/>
-        </w:rPr>
         <w:softHyphen/>
         <w:t>Black Sabre Response</w:t>
       </w:r>
@@ -33,37 +32,55 @@
         <w:jc w:val="center"/>
         <w:rPr>
           <w:b/>
+          <w:sz w:val="32"/>
+          <w:u w:val="single" w:color="000000"/>
+        </w:rPr>
+      </w:pPr>
+      <w:r>
+        <w:rPr>
           <w:b/>
           <w:sz w:val="32"/>
           <w:u w:val="single" w:color="000000"/>
         </w:rPr>
-      </w:pPr>
-      <w:r>
+      </w:r>
+    </w:p>
+    <w:p>
+      <w:pPr>
+        <w:pStyle w:val="Normal"/>
+        <w:spacing w:lineRule="auto" w:line="259" w:before="0" w:after="158"/>
+        <w:ind w:left="0" w:right="62" w:hanging="0"/>
         <w:rPr>
           <w:b/>
           <w:sz w:val="32"/>
           <w:u w:val="single" w:color="000000"/>
         </w:rPr>
-      </w:r>
-    </w:p>
-    <w:p>
-      <w:pPr>
-        <w:pStyle w:val="Normal"/>
-        <w:spacing w:lineRule="auto" w:line="259" w:before="0" w:after="158"/>
-        <w:ind w:left="0" w:right="62" w:hanging="0"/>
-        <w:rPr>
-          <w:b/>
+      </w:pPr>
+      <w:r>
+        <w:rPr>
           <w:b/>
           <w:sz w:val="32"/>
           <w:u w:val="single" w:color="000000"/>
         </w:rPr>
-      </w:pPr>
-      <w:r>
+      </w:r>
+    </w:p>
+    <w:p>
+      <w:pPr>
+        <w:pStyle w:val="Normal"/>
+        <w:spacing w:lineRule="auto" w:line="259" w:before="0" w:after="158"/>
+        <w:ind w:left="0" w:right="62" w:hanging="0"/>
+        <w:jc w:val="center"/>
         <w:rPr>
           <w:b/>
           <w:sz w:val="32"/>
           <w:u w:val="single" w:color="000000"/>
         </w:rPr>
+      </w:pPr>
+      <w:r>
+        <w:rPr>
+          <w:b/>
+          <w:sz w:val="32"/>
+          <w:u w:val="single" w:color="000000"/>
+        </w:rPr>
       </w:r>
     </w:p>
     <w:p>
@@ -74,16 +91,30 @@
         <w:jc w:val="center"/>
         <w:rPr>
           <w:b/>
+          <w:sz w:val="32"/>
+        </w:rPr>
+      </w:pPr>
+      <w:r>
+        <w:rPr>
           <w:b/>
           <w:sz w:val="32"/>
-          <w:u w:val="single" w:color="000000"/>
-        </w:rPr>
-      </w:pPr>
-      <w:r>
+        </w:rPr>
+      </w:r>
+    </w:p>
+    <w:p>
+      <w:pPr>
+        <w:pStyle w:val="Normal"/>
+        <w:spacing w:lineRule="auto" w:line="259" w:before="0" w:after="158"/>
+        <w:ind w:left="0" w:right="62" w:hanging="0"/>
         <w:rPr>
           <w:b/>
           <w:sz w:val="32"/>
-          <w:u w:val="single" w:color="000000"/>
+        </w:rPr>
+      </w:pPr>
+      <w:r>
+        <w:rPr>
+          <w:b/>
+          <w:sz w:val="32"/>
         </w:rPr>
       </w:r>
     </w:p>
@@ -95,25 +126,6 @@
         <w:jc w:val="center"/>
         <w:rPr>
           <w:b/>
-          <w:b/>
-          <w:sz w:val="32"/>
-        </w:rPr>
-      </w:pPr>
-      <w:r>
-        <w:rPr>
-          <w:b/>
-          <w:sz w:val="32"/>
-        </w:rPr>
-      </w:r>
-    </w:p>
-    <w:p>
-      <w:pPr>
-        <w:pStyle w:val="Normal"/>
-        <w:spacing w:lineRule="auto" w:line="259" w:before="0" w:after="158"/>
-        <w:ind w:left="0" w:right="62" w:hanging="0"/>
-        <w:rPr>
-          <w:b/>
-          <w:b/>
           <w:sz w:val="32"/>
         </w:rPr>
       </w:pPr>
@@ -131,26 +143,6 @@
         <w:ind w:left="0" w:right="62" w:hanging="0"/>
         <w:jc w:val="center"/>
         <w:rPr>
-          <w:b/>
-          <w:b/>
-          <w:sz w:val="32"/>
-        </w:rPr>
-      </w:pPr>
-      <w:r>
-        <w:rPr>
-          <w:b/>
-          <w:sz w:val="32"/>
-        </w:rPr>
-      </w:r>
-    </w:p>
-    <w:p>
-      <w:pPr>
-        <w:pStyle w:val="Normal"/>
-        <w:spacing w:lineRule="auto" w:line="259" w:before="0" w:after="158"/>
-        <w:ind w:left="0" w:right="62" w:hanging="0"/>
-        <w:jc w:val="center"/>
-        <w:rPr>
-          <w:b/>
           <w:b/>
           <w:sz w:val="48"/>
           <w:szCs w:val="48"/>
@@ -307,7 +299,7 @@
           <w:bottom w:w="0" w:type="dxa"/>
           <w:right w:w="108" w:type="dxa"/>
         </w:tblCellMar>
-        <w:tblLook w:val="04a0" w:noHBand="0" w:noVBand="1" w:firstColumn="1" w:lastRow="0" w:lastColumn="0" w:firstRow="1"/>
+        <w:tblLook w:firstRow="1" w:noVBand="1" w:lastRow="0" w:firstColumn="1" w:lastColumn="0" w:noHBand="0" w:val="04a0"/>
       </w:tblPr>
       <w:tblGrid>
         <w:gridCol w:w="2064"/>
@@ -494,7 +486,6 @@
               <w:rPr>
                 <w:rFonts w:ascii="Calibri" w:hAnsi="Calibri" w:cs="Calibri" w:asciiTheme="minorHAnsi" w:cstheme="minorHAnsi" w:hAnsiTheme="minorHAnsi"/>
                 <w:b w:val="false"/>
-                <w:b w:val="false"/>
                 <w:sz w:val="22"/>
               </w:rPr>
             </w:pPr>
@@ -624,7 +615,6 @@
               <w:rPr>
                 <w:rFonts w:ascii="Calibri" w:hAnsi="Calibri" w:cs="Calibri" w:asciiTheme="minorHAnsi" w:cstheme="minorHAnsi" w:hAnsiTheme="minorHAnsi"/>
                 <w:b w:val="false"/>
-                <w:b w:val="false"/>
                 <w:sz w:val="22"/>
               </w:rPr>
             </w:pPr>
@@ -768,7 +758,6 @@
               <w:jc w:val="left"/>
               <w:rPr>
                 <w:rFonts w:ascii="Calibri" w:hAnsi="Calibri" w:cs="Calibri" w:asciiTheme="minorHAnsi" w:cstheme="minorHAnsi" w:hAnsiTheme="minorHAnsi"/>
-                <w:b w:val="false"/>
                 <w:b w:val="false"/>
                 <w:sz w:val="22"/>
               </w:rPr>
@@ -903,14 +892,13 @@
               <w:rPr>
                 <w:rFonts w:ascii="Calibri" w:hAnsi="Calibri" w:cs="Calibri" w:asciiTheme="minorHAnsi" w:cstheme="minorHAnsi" w:hAnsiTheme="minorHAnsi"/>
                 <w:b w:val="false"/>
+                <w:sz w:val="22"/>
+              </w:rPr>
+            </w:pPr>
+            <w:r>
+              <w:rPr>
+                <w:rFonts w:cs="Calibri" w:cstheme="minorHAnsi" w:ascii="Calibri" w:hAnsi="Calibri"/>
                 <w:b w:val="false"/>
-                <w:sz w:val="22"/>
-              </w:rPr>
-            </w:pPr>
-            <w:r>
-              <w:rPr>
-                <w:rFonts w:cs="Calibri" w:cstheme="minorHAnsi" w:ascii="Calibri" w:hAnsi="Calibri"/>
-                <w:b/>
                 <w:bCs/>
                 <w:sz w:val="22"/>
               </w:rPr>
@@ -1032,14 +1020,13 @@
               <w:rPr>
                 <w:rFonts w:ascii="Calibri" w:hAnsi="Calibri" w:cs="Calibri" w:asciiTheme="minorHAnsi" w:cstheme="minorHAnsi" w:hAnsiTheme="minorHAnsi"/>
                 <w:b w:val="false"/>
+                <w:sz w:val="22"/>
+              </w:rPr>
+            </w:pPr>
+            <w:r>
+              <w:rPr>
+                <w:rFonts w:cs="Calibri" w:cstheme="minorHAnsi" w:ascii="Calibri" w:hAnsi="Calibri"/>
                 <w:b w:val="false"/>
-                <w:sz w:val="22"/>
-              </w:rPr>
-            </w:pPr>
-            <w:r>
-              <w:rPr>
-                <w:rFonts w:cs="Calibri" w:cstheme="minorHAnsi" w:ascii="Calibri" w:hAnsi="Calibri"/>
-                <w:b/>
                 <w:bCs/>
                 <w:sz w:val="22"/>
               </w:rPr>
@@ -1150,14 +1137,13 @@
               <w:rPr>
                 <w:rFonts w:ascii="Calibri" w:hAnsi="Calibri" w:cs="Calibri" w:asciiTheme="minorHAnsi" w:cstheme="minorHAnsi" w:hAnsiTheme="minorHAnsi"/>
                 <w:b w:val="false"/>
+                <w:sz w:val="22"/>
+              </w:rPr>
+            </w:pPr>
+            <w:r>
+              <w:rPr>
+                <w:rFonts w:cs="Calibri" w:cstheme="minorHAnsi" w:ascii="Calibri" w:hAnsi="Calibri"/>
                 <w:b w:val="false"/>
-                <w:sz w:val="22"/>
-              </w:rPr>
-            </w:pPr>
-            <w:r>
-              <w:rPr>
-                <w:rFonts w:cs="Calibri" w:cstheme="minorHAnsi" w:ascii="Calibri" w:hAnsi="Calibri"/>
-                <w:b/>
                 <w:bCs/>
                 <w:sz w:val="22"/>
               </w:rPr>
@@ -1279,14 +1265,13 @@
               <w:rPr>
                 <w:rFonts w:ascii="Calibri" w:hAnsi="Calibri" w:cs="Calibri" w:asciiTheme="minorHAnsi" w:cstheme="minorHAnsi" w:hAnsiTheme="minorHAnsi"/>
                 <w:b w:val="false"/>
+                <w:sz w:val="22"/>
+              </w:rPr>
+            </w:pPr>
+            <w:r>
+              <w:rPr>
+                <w:rFonts w:cs="Calibri" w:cstheme="minorHAnsi" w:ascii="Calibri" w:hAnsi="Calibri"/>
                 <w:b w:val="false"/>
-                <w:sz w:val="22"/>
-              </w:rPr>
-            </w:pPr>
-            <w:r>
-              <w:rPr>
-                <w:rFonts w:cs="Calibri" w:cstheme="minorHAnsi" w:ascii="Calibri" w:hAnsi="Calibri"/>
-                <w:b/>
                 <w:bCs/>
                 <w:sz w:val="22"/>
               </w:rPr>
@@ -1399,41 +1384,556 @@
     <w:p>
       <w:pPr>
         <w:pStyle w:val="Heading2"/>
+        <w:numPr>
+          <w:ilvl w:val="0"/>
+          <w:numId w:val="3"/>
+        </w:numPr>
+        <w:rPr/>
+      </w:pPr>
+      <w:r>
+        <w:rPr/>
+        <w:t xml:space="preserve">INTRODUCTION </w:t>
+      </w:r>
+    </w:p>
+    <w:p>
+      <w:pPr>
+        <w:pStyle w:val="Normal"/>
+        <w:spacing w:lineRule="auto" w:line="259" w:before="0" w:after="0"/>
+        <w:ind w:left="720" w:right="0" w:hanging="0"/>
+        <w:rPr/>
+      </w:pPr>
+      <w:r>
+        <w:rPr>
+          <w:b/>
+          <w:sz w:val="32"/>
+        </w:rPr>
+        <w:t xml:space="preserve"> </w:t>
+      </w:r>
+    </w:p>
+    <w:p>
+      <w:pPr>
+        <w:pStyle w:val="Heading2"/>
+        <w:tabs>
+          <w:tab w:val="clear" w:pos="720"/>
+          <w:tab w:val="center" w:pos="915" w:leader="none"/>
+          <w:tab w:val="center" w:pos="3780" w:leader="none"/>
+        </w:tabs>
+        <w:spacing w:before="0" w:after="131"/>
+        <w:ind w:left="0" w:right="65" w:hanging="0"/>
+        <w:rPr/>
+      </w:pPr>
+      <w:r>
+        <w:rPr>
+          <w:rFonts w:eastAsia="Calibri" w:cs="Calibri" w:ascii="Calibri" w:hAnsi="Calibri"/>
+          <w:b w:val="false"/>
+          <w:sz w:val="22"/>
+        </w:rPr>
+        <w:tab/>
+      </w:r>
+      <w:r>
+        <w:rPr/>
+        <w:t xml:space="preserve">1.1 </w:t>
+        <w:tab/>
+        <w:t xml:space="preserve">PURPOSE OF PROJECT CHARTER  </w:t>
+      </w:r>
+    </w:p>
+    <w:p>
+      <w:pPr>
+        <w:pStyle w:val="Normal"/>
+        <w:spacing w:before="0" w:after="166"/>
+        <w:ind w:left="715" w:right="65" w:hanging="10"/>
+        <w:rPr>
+          <w:color w:val="auto"/>
+        </w:rPr>
+      </w:pPr>
+      <w:r>
+        <w:rPr>
+          <w:color w:val="auto"/>
+        </w:rPr>
+        <w:t>The Project Charter serves as a cornerstone document that lays the foundation for the successful execution of the incident response project at Black Sabre Response. Its primary purpose is to provide stakeholders with a comprehensive understanding of the project's objectives, scope, timeline, budget, and the roles and responsibilities of team members. By defining these critical aspects, the Project Charter facilitates effective planning, coordination, and communication throughout the project's lifecycle.</w:t>
+      </w:r>
+    </w:p>
+    <w:p>
+      <w:pPr>
+        <w:pStyle w:val="Normal"/>
+        <w:spacing w:before="0" w:after="166"/>
+        <w:ind w:left="715" w:right="65" w:hanging="10"/>
+        <w:rPr>
+          <w:color w:val="auto"/>
+        </w:rPr>
+      </w:pPr>
+      <w:r>
+        <w:rPr>
+          <w:color w:val="auto"/>
+        </w:rPr>
+      </w:r>
+    </w:p>
+    <w:p>
+      <w:pPr>
+        <w:pStyle w:val="Normal"/>
+        <w:spacing w:before="0" w:after="166"/>
+        <w:ind w:left="715" w:right="65" w:hanging="10"/>
+        <w:rPr>
+          <w:color w:val="auto"/>
+        </w:rPr>
+      </w:pPr>
+      <w:r>
+        <w:rPr>
+          <w:color w:val="auto"/>
+        </w:rPr>
+        <w:t>The incident response project aims to address a crucial gap in Black Sabre Response's security infrastructure—the absence of an updated incident response plan. In light of recent cyber threats and emerging vulnerabilities, the newly appointed Chief Security Officer (CIO) recognized the need for a proactive and systematic approach to handle potential security incidents. As part of the strategy to enhance the organization's security posture, the CIO proposes the implementation of an incident response team exercise (IRTx).</w:t>
+      </w:r>
+    </w:p>
+    <w:p>
+      <w:pPr>
+        <w:pStyle w:val="Normal"/>
+        <w:spacing w:lineRule="auto" w:line="259" w:before="0" w:after="199"/>
+        <w:ind w:left="720" w:right="0" w:hanging="0"/>
+        <w:rPr>
+          <w:color w:val="auto"/>
+        </w:rPr>
+      </w:pPr>
+      <w:r>
+        <w:rPr>
+          <w:color w:val="auto"/>
+        </w:rPr>
+        <w:t xml:space="preserve"> </w:t>
+      </w:r>
+    </w:p>
+    <w:p>
+      <w:pPr>
+        <w:pStyle w:val="Heading2"/>
+        <w:ind w:left="370" w:right="65" w:hanging="10"/>
+        <w:rPr/>
+      </w:pPr>
+      <w:r>
+        <w:rPr/>
+        <w:t xml:space="preserve">2. PROJECT AND PRODUCT OVERVIEW </w:t>
+      </w:r>
+    </w:p>
+    <w:p>
+      <w:pPr>
+        <w:pStyle w:val="Normal"/>
+        <w:ind w:left="715" w:right="65" w:hanging="10"/>
+        <w:rPr>
+          <w:color w:val="auto"/>
+        </w:rPr>
+      </w:pPr>
+      <w:r>
+        <w:rPr>
+          <w:color w:val="auto"/>
+        </w:rPr>
+        <w:t>Black Sabre Response, a reputable organization in the digital services industry, has been operating with a dedicated focus on client satisfaction and innovation. The recent security policy audit conducted by the CIO revealed a significant concern— Black Sabre Response's incident response plan is outdated and insufficient to address the evolving cybersecurity landscape. This vulnerability poses potential risks to the confidentiality, integrity, and availability of critical information and data assets.</w:t>
+      </w:r>
+    </w:p>
+    <w:p>
+      <w:pPr>
+        <w:pStyle w:val="Normal"/>
+        <w:ind w:left="715" w:right="65" w:hanging="10"/>
+        <w:rPr>
+          <w:color w:val="auto"/>
+        </w:rPr>
+      </w:pPr>
+      <w:r>
+        <w:rPr>
+          <w:color w:val="auto"/>
+        </w:rPr>
+      </w:r>
+    </w:p>
+    <w:p>
+      <w:pPr>
+        <w:pStyle w:val="Normal"/>
+        <w:ind w:left="715" w:right="65" w:hanging="10"/>
+        <w:rPr>
+          <w:color w:val="auto"/>
+        </w:rPr>
+      </w:pPr>
+      <w:r>
+        <w:rPr>
+          <w:color w:val="auto"/>
+        </w:rPr>
+        <w:t>In response to these findings, the incident response project aims to introduce a comprehensive incident response plan and conduct an IRTx to assess its effectiveness. The incident response plan will outline the necessary actions, procedures, and communication protocols required to identify, contain, eradicate, and recover from security incidents effectively. It will encompass a wide range of potential scenarios, ensuring that Black Sabre Response's incident response capabilities are well-prepared for any eventuality.</w:t>
+      </w:r>
+    </w:p>
+    <w:p>
+      <w:pPr>
+        <w:pStyle w:val="Normal"/>
+        <w:ind w:left="715" w:right="65" w:hanging="10"/>
+        <w:rPr>
+          <w:color w:val="auto"/>
+        </w:rPr>
+      </w:pPr>
+      <w:r>
+        <w:rPr>
+          <w:color w:val="auto"/>
+        </w:rPr>
+      </w:r>
+    </w:p>
+    <w:p>
+      <w:pPr>
+        <w:pStyle w:val="Normal"/>
+        <w:ind w:left="715" w:right="65" w:hanging="10"/>
+        <w:rPr>
+          <w:color w:val="auto"/>
+        </w:rPr>
+      </w:pPr>
+      <w:r>
+        <w:rPr>
+          <w:color w:val="auto"/>
+        </w:rPr>
+        <w:t>The IRTx, a simulated exercise, will allow the incident response team members to practice their roles, collaborate, and test the incident response plan in a controlled environment. By simulating various security incidents and crisis scenarios, the exercise will enable the team to identify strengths, weaknesses, and areas for improvement in the plan and their overall response capabilities.</w:t>
+      </w:r>
+    </w:p>
+    <w:p>
+      <w:pPr>
+        <w:pStyle w:val="Normal"/>
+        <w:spacing w:lineRule="auto" w:line="252" w:before="0" w:after="84"/>
+        <w:ind w:left="720" w:right="8305" w:hanging="0"/>
+        <w:rPr/>
+      </w:pPr>
+      <w:r>
+        <w:rPr>
+          <w:sz w:val="22"/>
+        </w:rPr>
+        <w:t xml:space="preserve"> </w:t>
+      </w:r>
+      <w:r>
+        <w:rPr/>
+        <w:t xml:space="preserve"> </w:t>
+      </w:r>
+    </w:p>
+    <w:p>
+      <w:pPr>
+        <w:pStyle w:val="Heading1"/>
+        <w:spacing w:before="0" w:after="82"/>
+        <w:ind w:left="355" w:right="65" w:hanging="10"/>
+        <w:rPr/>
+      </w:pPr>
+      <w:r>
+        <w:rPr/>
+        <w:t xml:space="preserve">3. Justification </w:t>
+      </w:r>
+    </w:p>
+    <w:p>
+      <w:pPr>
+        <w:pStyle w:val="Normal"/>
+        <w:spacing w:before="0" w:after="166"/>
+        <w:ind w:left="715" w:right="65" w:hanging="10"/>
+        <w:rPr/>
+      </w:pPr>
+      <w:r>
+        <w:rPr/>
+        <w:t xml:space="preserve">The justification for the incident response project stems from several critical factors affecting </w:t>
+      </w:r>
+      <w:r>
+        <w:rPr>
+          <w:color w:val="auto"/>
+        </w:rPr>
+        <w:t>Black Sabre Response</w:t>
+      </w:r>
+      <w:r>
+        <w:rPr/>
+        <w:t>'s cybersecurity posture. The existing security policies and procedures have been deemed simplistic and inadequate to meet the growing challenges posed by sophisticated cyber threats. The appointment of the new Chief Security Officer reflects the organization's commitment to addressing these shortcomings and strengthening its overall security framework.</w:t>
+      </w:r>
+    </w:p>
+    <w:p>
+      <w:pPr>
+        <w:pStyle w:val="Normal"/>
+        <w:spacing w:before="0" w:after="166"/>
+        <w:ind w:left="715" w:right="65" w:hanging="10"/>
+        <w:rPr/>
+      </w:pPr>
+      <w:r>
+        <w:rPr/>
+      </w:r>
+    </w:p>
+    <w:p>
+      <w:pPr>
+        <w:pStyle w:val="Normal"/>
+        <w:spacing w:before="0" w:after="166"/>
+        <w:ind w:left="715" w:right="65" w:hanging="10"/>
+        <w:rPr/>
+      </w:pPr>
+      <w:r>
+        <w:rPr/>
+        <w:t xml:space="preserve">The incident response project is a proactive measure to enhance </w:t>
+      </w:r>
+      <w:r>
+        <w:rPr>
+          <w:color w:val="auto"/>
+        </w:rPr>
+        <w:t>Black Sabre Response</w:t>
+      </w:r>
+      <w:r>
+        <w:rPr/>
+        <w:t xml:space="preserve">'s security resilience and ensure the protection of sensitive data, intellectual property, and client information. By developing and implementing a robust incident response plan, </w:t>
+      </w:r>
+      <w:r>
+        <w:rPr>
+          <w:color w:val="auto"/>
+        </w:rPr>
+        <w:t>Black Sabre Response</w:t>
+      </w:r>
+      <w:r>
+        <w:rPr/>
+        <w:t xml:space="preserve"> can reduce the potential impact of security incidents, minimizing business disruptions and financial losses.</w:t>
+      </w:r>
+    </w:p>
+    <w:p>
+      <w:pPr>
+        <w:pStyle w:val="Normal"/>
+        <w:spacing w:before="0" w:after="166"/>
+        <w:ind w:left="715" w:right="65" w:hanging="10"/>
+        <w:rPr/>
+      </w:pPr>
+      <w:r>
+        <w:rPr/>
+      </w:r>
+    </w:p>
+    <w:p>
+      <w:pPr>
+        <w:pStyle w:val="Normal"/>
+        <w:spacing w:before="0" w:after="166"/>
+        <w:ind w:left="715" w:right="65" w:hanging="10"/>
+        <w:rPr/>
+      </w:pPr>
+      <w:r>
+        <w:rPr/>
+        <w:t xml:space="preserve">Furthermore, this project aligns with industry best practices and compliance requirements, demonstrating </w:t>
+      </w:r>
+      <w:r>
+        <w:rPr>
+          <w:color w:val="auto"/>
+        </w:rPr>
+        <w:t>Black Sabre Response</w:t>
+      </w:r>
+      <w:r>
+        <w:rPr/>
+        <w:t>'s dedication to maintaining the highest standards of cybersecurity and data protection. A well-prepared and efficient incident response team, coupled with an updated incident response plan, will enhance customer trust, reinforce the organization's reputation, and foster stronger relationships with clients, partners, and stakeholders.</w:t>
+      </w:r>
+    </w:p>
+    <w:p>
+      <w:pPr>
+        <w:pStyle w:val="Normal"/>
+        <w:spacing w:before="0" w:after="166"/>
+        <w:ind w:left="715" w:right="65" w:hanging="10"/>
+        <w:rPr/>
+      </w:pPr>
+      <w:r>
+        <w:rPr/>
+      </w:r>
+    </w:p>
+    <w:p>
+      <w:pPr>
+        <w:pStyle w:val="Normal"/>
+        <w:spacing w:before="0" w:after="166"/>
+        <w:ind w:left="715" w:right="65" w:hanging="10"/>
+        <w:rPr/>
+      </w:pPr>
+      <w:r>
+        <w:rPr/>
+        <w:t xml:space="preserve">In conclusion, the incident response project serves as a strategic initiative to bolster </w:t>
+      </w:r>
+      <w:r>
+        <w:rPr>
+          <w:color w:val="auto"/>
+        </w:rPr>
+        <w:t>Black Sabre Response</w:t>
+      </w:r>
+      <w:r>
+        <w:rPr/>
+        <w:t>'s security posture, address vulnerabilities, and proactively respond to the dynamic cybersecurity landscape. By focusing on incident preparedness, the organization can mitigate risks, protect its assets, and uphold its commitment to maintaining a secure and resilient digital environment.</w:t>
+      </w:r>
+      <w:r>
+        <w:br w:type="page"/>
+      </w:r>
+    </w:p>
+    <w:p>
+      <w:pPr>
+        <w:pStyle w:val="Heading1"/>
+        <w:ind w:left="355" w:right="65" w:hanging="10"/>
+        <w:rPr/>
+      </w:pPr>
+      <w:r>
+        <w:rPr/>
+        <w:t xml:space="preserve">4. Scope </w:t>
+      </w:r>
+    </w:p>
+    <w:p>
+      <w:pPr>
+        <w:pStyle w:val="Normal"/>
+        <w:rPr/>
+      </w:pPr>
+      <w:r>
+        <w:rPr/>
+      </w:r>
+    </w:p>
+    <w:p>
+      <w:pPr>
+        <w:pStyle w:val="Heading2"/>
+        <w:spacing w:before="0" w:after="0"/>
+        <w:rPr/>
+      </w:pPr>
+      <w:r>
+        <w:rPr>
+          <w:sz w:val="32"/>
+        </w:rPr>
+        <w:t xml:space="preserve">4.1 objectives </w:t>
+      </w:r>
+    </w:p>
+    <w:p>
+      <w:pPr>
+        <w:pStyle w:val="Normal"/>
+        <w:spacing w:before="0" w:after="65"/>
+        <w:ind w:left="1450" w:right="65" w:hanging="10"/>
+        <w:rPr/>
+      </w:pPr>
+      <w:r>
+        <w:rPr/>
+        <w:t xml:space="preserve">The objectives are as follows: </w:t>
+      </w:r>
+    </w:p>
+    <w:p>
+      <w:pPr>
+        <w:pStyle w:val="ListParagraph"/>
         <w:numPr>
           <w:ilvl w:val="0"/>
           <w:numId w:val="4"/>
         </w:numPr>
-        <w:rPr/>
-      </w:pPr>
-      <w:r>
-        <w:rPr/>
-        <w:t xml:space="preserve">INTRODUCTION </w:t>
-      </w:r>
-    </w:p>
-    <w:p>
-      <w:pPr>
-        <w:pStyle w:val="Normal"/>
-        <w:spacing w:lineRule="auto" w:line="259" w:before="0" w:after="0"/>
-        <w:ind w:left="720" w:right="0" w:hanging="0"/>
-        <w:rPr/>
-      </w:pPr>
-      <w:r>
-        <w:rPr>
-          <w:b/>
-          <w:sz w:val="32"/>
-        </w:rPr>
-        <w:t xml:space="preserve"> </w:t>
-      </w:r>
-    </w:p>
-    <w:p>
-      <w:pPr>
-        <w:pStyle w:val="Heading2"/>
+        <w:ind w:left="1440" w:right="65" w:hanging="360"/>
+        <w:rPr>
+          <w:color w:val="auto"/>
+        </w:rPr>
+      </w:pPr>
+      <w:r>
+        <w:rPr>
+          <w:color w:val="auto"/>
+        </w:rPr>
+        <w:t>Develop and implement an updated and comprehensive incident response plan to strengthen RightPoint's security posture.</w:t>
+      </w:r>
+    </w:p>
+    <w:p>
+      <w:pPr>
+        <w:pStyle w:val="ListParagraph"/>
+        <w:numPr>
+          <w:ilvl w:val="0"/>
+          <w:numId w:val="4"/>
+        </w:numPr>
+        <w:ind w:left="1440" w:right="65" w:hanging="360"/>
+        <w:rPr>
+          <w:color w:val="auto"/>
+        </w:rPr>
+      </w:pPr>
+      <w:r>
+        <w:rPr>
+          <w:color w:val="auto"/>
+        </w:rPr>
+        <w:t>Conduct an incident response team exercise (IRTx) to test the effectiveness of the newly developed incident response plan.</w:t>
+      </w:r>
+    </w:p>
+    <w:p>
+      <w:pPr>
+        <w:pStyle w:val="ListParagraph"/>
+        <w:numPr>
+          <w:ilvl w:val="0"/>
+          <w:numId w:val="4"/>
+        </w:numPr>
+        <w:ind w:left="1440" w:right="65" w:hanging="360"/>
+        <w:rPr>
+          <w:color w:val="auto"/>
+        </w:rPr>
+      </w:pPr>
+      <w:r>
+        <w:rPr>
+          <w:color w:val="auto"/>
+        </w:rPr>
+        <w:t>Enhance the incident response capabilities of RightPoint's cybersecurity team.</w:t>
+      </w:r>
+    </w:p>
+    <w:p>
+      <w:pPr>
+        <w:pStyle w:val="ListParagraph"/>
+        <w:numPr>
+          <w:ilvl w:val="0"/>
+          <w:numId w:val="4"/>
+        </w:numPr>
+        <w:ind w:left="1440" w:right="65" w:hanging="360"/>
+        <w:rPr>
+          <w:color w:val="auto"/>
+        </w:rPr>
+      </w:pPr>
+      <w:r>
+        <w:rPr>
+          <w:color w:val="auto"/>
+        </w:rPr>
+        <w:t>Identify and address potential weaknesses in the organization's incident response procedures.</w:t>
+      </w:r>
+    </w:p>
+    <w:p>
+      <w:pPr>
+        <w:pStyle w:val="ListParagraph"/>
+        <w:numPr>
+          <w:ilvl w:val="0"/>
+          <w:numId w:val="4"/>
+        </w:numPr>
+        <w:ind w:left="1440" w:right="65" w:hanging="360"/>
+        <w:rPr>
+          <w:color w:val="auto"/>
+        </w:rPr>
+      </w:pPr>
+      <w:r>
+        <w:rPr>
+          <w:color w:val="auto"/>
+        </w:rPr>
+        <w:t>Foster collaboration and coordination among incident response team members.</w:t>
+      </w:r>
+    </w:p>
+    <w:p>
+      <w:pPr>
+        <w:pStyle w:val="ListParagraph"/>
+        <w:numPr>
+          <w:ilvl w:val="0"/>
+          <w:numId w:val="4"/>
+        </w:numPr>
+        <w:ind w:left="1440" w:right="65" w:hanging="360"/>
+        <w:rPr>
+          <w:color w:val="auto"/>
+        </w:rPr>
+      </w:pPr>
+      <w:r>
+        <w:rPr>
+          <w:color w:val="auto"/>
+        </w:rPr>
+        <w:t>Improve incident detection, containment, eradication, and recovery processes.</w:t>
+      </w:r>
+    </w:p>
+    <w:p>
+      <w:pPr>
+        <w:pStyle w:val="ListParagraph"/>
+        <w:numPr>
+          <w:ilvl w:val="0"/>
+          <w:numId w:val="4"/>
+        </w:numPr>
+        <w:ind w:left="1440" w:right="65" w:hanging="360"/>
+        <w:rPr>
+          <w:color w:val="auto"/>
+        </w:rPr>
+      </w:pPr>
+      <w:r>
+        <w:rPr>
+          <w:color w:val="auto"/>
+        </w:rPr>
+        <w:t>Minimize the impact of security incidents on business operations and client services.</w:t>
+      </w:r>
+    </w:p>
+    <w:p>
+      <w:pPr>
+        <w:pStyle w:val="Heading3"/>
         <w:tabs>
           <w:tab w:val="clear" w:pos="720"/>
           <w:tab w:val="center" w:pos="915" w:leader="none"/>
-          <w:tab w:val="center" w:pos="3780" w:leader="none"/>
-        </w:tabs>
-        <w:spacing w:before="0" w:after="131"/>
+          <w:tab w:val="center" w:pos="3081" w:leader="none"/>
+        </w:tabs>
         <w:ind w:left="0" w:right="65" w:hanging="0"/>
         <w:rPr/>
       </w:pPr>
@@ -1447,365 +1947,20 @@
       </w:r>
       <w:r>
         <w:rPr/>
-        <w:t xml:space="preserve">1.1 </w:t>
+        <w:t xml:space="preserve">4.2 </w:t>
         <w:tab/>
-        <w:t xml:space="preserve">PURPOSE OF PROJECT CHARTER  </w:t>
-      </w:r>
-    </w:p>
-    <w:p>
-      <w:pPr>
-        <w:pStyle w:val="Normal"/>
-        <w:spacing w:before="0" w:after="166"/>
-        <w:ind w:left="715" w:right="65" w:hanging="10"/>
-        <w:rPr>
-          <w:color w:val="auto"/>
-        </w:rPr>
-      </w:pPr>
-      <w:r>
-        <w:rPr>
-          <w:color w:val="auto"/>
-        </w:rPr>
-        <w:t>The Project Charter serves as a cornerstone document that lays the foundation for the successful execution of the incident response project at Black Sabre Response. Its primary purpose is to provide stakeholders with a comprehensive understanding of the project's objectives, scope, timeline, budget, and the roles and responsibilities of team members. By defining these critical aspects, the Project Charter facilitates effective planning, coordination, and communication throughout the project's lifecycle.</w:t>
-      </w:r>
-    </w:p>
-    <w:p>
-      <w:pPr>
-        <w:pStyle w:val="Normal"/>
-        <w:spacing w:before="0" w:after="166"/>
-        <w:ind w:left="715" w:right="65" w:hanging="10"/>
-        <w:rPr>
-          <w:color w:val="auto"/>
-        </w:rPr>
-      </w:pPr>
-      <w:r>
-        <w:rPr>
-          <w:color w:val="auto"/>
-        </w:rPr>
-      </w:r>
-    </w:p>
-    <w:p>
-      <w:pPr>
-        <w:pStyle w:val="Normal"/>
-        <w:spacing w:before="0" w:after="166"/>
-        <w:ind w:left="715" w:right="65" w:hanging="10"/>
-        <w:rPr>
-          <w:color w:val="auto"/>
-        </w:rPr>
-      </w:pPr>
-      <w:r>
-        <w:rPr>
-          <w:color w:val="auto"/>
-        </w:rPr>
-        <w:t>The incident response project aims to address a crucial gap in Black Sabre Response's security infrastructure—the absence of an updated incident response plan. In light of recent cyber threats and emerging vulnerabilities, the newly appointed Chief Security Officer (CIO) recognized the need for a proactive and systematic approach to handle potential security incidents. As part of the strategy to enhance the organization's security posture, the CIO proposes the implementation of an incident response team exercise (IRTx).</w:t>
-      </w:r>
-    </w:p>
-    <w:p>
-      <w:pPr>
-        <w:pStyle w:val="Normal"/>
-        <w:spacing w:lineRule="auto" w:line="259" w:before="0" w:after="199"/>
-        <w:ind w:left="720" w:right="0" w:hanging="0"/>
-        <w:rPr>
-          <w:color w:val="auto"/>
-        </w:rPr>
-      </w:pPr>
-      <w:r>
-        <w:rPr>
-          <w:color w:val="auto"/>
-        </w:rPr>
-        <w:t xml:space="preserve"> </w:t>
-      </w:r>
-    </w:p>
-    <w:p>
-      <w:pPr>
-        <w:pStyle w:val="Heading2"/>
-        <w:ind w:left="370" w:right="65" w:hanging="10"/>
-        <w:rPr/>
-      </w:pPr>
-      <w:r>
-        <w:rPr/>
-        <w:t xml:space="preserve">2. PROJECT AND PRODUCT OVERVIEW </w:t>
-      </w:r>
-    </w:p>
-    <w:p>
-      <w:pPr>
-        <w:pStyle w:val="Normal"/>
-        <w:ind w:left="715" w:right="65" w:hanging="10"/>
-        <w:rPr>
-          <w:color w:val="auto"/>
-        </w:rPr>
-      </w:pPr>
-      <w:r>
-        <w:rPr>
-          <w:color w:val="auto"/>
-        </w:rPr>
-        <w:t>Black Sabre Response, a reputable organization in the digital services industry, has been operating with a dedicated focus on client satisfaction and innovation. The recent security policy audit conducted by the CIO revealed a significant concern— Black Sabre Response's incident response plan is outdated and insufficient to address the evolving cybersecurity landscape. This vulnerability poses potential risks to the confidentiality, integrity, and availability of critical information and data assets.</w:t>
-      </w:r>
-    </w:p>
-    <w:p>
-      <w:pPr>
-        <w:pStyle w:val="Normal"/>
-        <w:ind w:left="715" w:right="65" w:hanging="10"/>
-        <w:rPr>
-          <w:color w:val="auto"/>
-        </w:rPr>
-      </w:pPr>
-      <w:r>
-        <w:rPr>
-          <w:color w:val="auto"/>
-        </w:rPr>
-      </w:r>
-    </w:p>
-    <w:p>
-      <w:pPr>
-        <w:pStyle w:val="Normal"/>
-        <w:ind w:left="715" w:right="65" w:hanging="10"/>
-        <w:rPr>
-          <w:color w:val="auto"/>
-        </w:rPr>
-      </w:pPr>
-      <w:r>
-        <w:rPr>
-          <w:color w:val="auto"/>
-        </w:rPr>
-        <w:t>In response to these findings, the incident response project aims to introduce a comprehensive incident response plan and conduct an IRTx to assess its effectiveness. The incident response plan will outline the necessary actions, procedures, and communication protocols required to identify, contain, eradicate, and recover from security incidents effectively. It will encompass a wide range of potential scenarios, ensuring that Black Sabre Response's incident response capabilities are well-prepared for any eventuality.</w:t>
-      </w:r>
-    </w:p>
-    <w:p>
-      <w:pPr>
-        <w:pStyle w:val="Normal"/>
-        <w:ind w:left="715" w:right="65" w:hanging="10"/>
-        <w:rPr>
-          <w:color w:val="auto"/>
-        </w:rPr>
-      </w:pPr>
-      <w:r>
-        <w:rPr>
-          <w:color w:val="auto"/>
-        </w:rPr>
-      </w:r>
-    </w:p>
-    <w:p>
-      <w:pPr>
-        <w:pStyle w:val="Normal"/>
-        <w:ind w:left="715" w:right="65" w:hanging="10"/>
-        <w:rPr>
-          <w:color w:val="auto"/>
-        </w:rPr>
-      </w:pPr>
-      <w:r>
-        <w:rPr>
-          <w:color w:val="auto"/>
-        </w:rPr>
-        <w:t>The IRTx, a simulated exercise, will allow the incident response team members to practice their roles, collaborate, and test the incident response plan in a controlled environment. By simulating various security incidents and crisis scenarios, the exercise will enable the team to identify strengths, weaknesses, and areas for improvement in the plan and their overall response capabilities.</w:t>
-      </w:r>
-    </w:p>
-    <w:p>
-      <w:pPr>
-        <w:pStyle w:val="Normal"/>
-        <w:spacing w:lineRule="auto" w:line="252" w:before="0" w:after="84"/>
-        <w:ind w:left="720" w:right="8305" w:hanging="0"/>
-        <w:rPr/>
-      </w:pPr>
-      <w:r>
-        <w:rPr>
-          <w:sz w:val="22"/>
-        </w:rPr>
-        <w:t xml:space="preserve"> </w:t>
-      </w:r>
-      <w:r>
-        <w:rPr/>
-        <w:t xml:space="preserve"> </w:t>
-      </w:r>
-    </w:p>
-    <w:p>
-      <w:pPr>
-        <w:pStyle w:val="Heading1"/>
-        <w:spacing w:before="0" w:after="82"/>
-        <w:ind w:left="355" w:right="65" w:hanging="10"/>
-        <w:rPr/>
-      </w:pPr>
-      <w:r>
-        <w:rPr/>
-        <w:t xml:space="preserve">3. Justification </w:t>
-      </w:r>
-    </w:p>
-    <w:p>
-      <w:pPr>
-        <w:pStyle w:val="Normal"/>
-        <w:spacing w:before="0" w:after="166"/>
-        <w:ind w:left="715" w:right="65" w:hanging="10"/>
-        <w:rPr/>
-      </w:pPr>
-      <w:r>
-        <w:rPr/>
-        <w:t xml:space="preserve">The justification for the incident response project stems from several critical factors affecting </w:t>
-      </w:r>
-      <w:r>
-        <w:rPr>
-          <w:color w:val="auto"/>
-        </w:rPr>
-        <w:t>Black Sabre Response</w:t>
-      </w:r>
-      <w:r>
-        <w:rPr/>
-        <w:t>'s cybersecurity posture. The existing security policies and procedures have been deemed simplistic and inadequate to meet the growing challenges posed by sophisticated cyber threats. The appointment of the new Chief Security Officer reflects the organization's commitment to addressing these shortcomings and strengthening its overall security framework.</w:t>
-      </w:r>
-    </w:p>
-    <w:p>
-      <w:pPr>
-        <w:pStyle w:val="Normal"/>
-        <w:spacing w:before="0" w:after="166"/>
-        <w:ind w:left="715" w:right="65" w:hanging="10"/>
-        <w:rPr/>
-      </w:pPr>
-      <w:r>
-        <w:rPr/>
-      </w:r>
-    </w:p>
-    <w:p>
-      <w:pPr>
-        <w:pStyle w:val="Normal"/>
-        <w:spacing w:before="0" w:after="166"/>
-        <w:ind w:left="715" w:right="65" w:hanging="10"/>
-        <w:rPr/>
-      </w:pPr>
-      <w:r>
-        <w:rPr/>
-        <w:t xml:space="preserve">The incident response project is a proactive measure to enhance </w:t>
-      </w:r>
-      <w:r>
-        <w:rPr>
-          <w:color w:val="auto"/>
-        </w:rPr>
-        <w:t>Black Sabre Response</w:t>
-      </w:r>
-      <w:r>
-        <w:rPr/>
-        <w:t xml:space="preserve">'s security resilience and ensure the protection of sensitive data, intellectual property, and client information. By developing and implementing a robust incident response plan, </w:t>
-      </w:r>
-      <w:r>
-        <w:rPr>
-          <w:color w:val="auto"/>
-        </w:rPr>
-        <w:t>Black Sabre Response</w:t>
-      </w:r>
-      <w:r>
-        <w:rPr/>
-        <w:t xml:space="preserve"> can reduce the potential impact of security incidents, minimizing business disruptions and financial losses.</w:t>
-      </w:r>
-    </w:p>
-    <w:p>
-      <w:pPr>
-        <w:pStyle w:val="Normal"/>
-        <w:spacing w:before="0" w:after="166"/>
-        <w:ind w:left="715" w:right="65" w:hanging="10"/>
-        <w:rPr/>
-      </w:pPr>
-      <w:r>
-        <w:rPr/>
-      </w:r>
-    </w:p>
-    <w:p>
-      <w:pPr>
-        <w:pStyle w:val="Normal"/>
-        <w:spacing w:before="0" w:after="166"/>
-        <w:ind w:left="715" w:right="65" w:hanging="10"/>
-        <w:rPr/>
-      </w:pPr>
-      <w:r>
-        <w:rPr/>
-        <w:t xml:space="preserve">Furthermore, this project aligns with industry best practices and compliance requirements, demonstrating </w:t>
-      </w:r>
-      <w:r>
-        <w:rPr>
-          <w:color w:val="auto"/>
-        </w:rPr>
-        <w:t>Black Sabre Response</w:t>
-      </w:r>
-      <w:r>
-        <w:rPr/>
-        <w:t>'s dedication to maintaining the highest standards of cybersecurity and data protection. A well-prepared and efficient incident response team, coupled with an updated incident response plan, will enhance customer trust, reinforce the organization's reputation, and foster stronger relationships with clients, partners, and stakeholders.</w:t>
-      </w:r>
-    </w:p>
-    <w:p>
-      <w:pPr>
-        <w:pStyle w:val="Normal"/>
-        <w:spacing w:before="0" w:after="166"/>
-        <w:ind w:left="715" w:right="65" w:hanging="10"/>
-        <w:rPr/>
-      </w:pPr>
-      <w:r>
-        <w:rPr/>
-      </w:r>
-    </w:p>
-    <w:p>
-      <w:pPr>
-        <w:pStyle w:val="Normal"/>
-        <w:spacing w:before="0" w:after="166"/>
-        <w:ind w:left="715" w:right="65" w:hanging="10"/>
-        <w:rPr/>
-      </w:pPr>
-      <w:r>
-        <w:rPr/>
-        <w:t xml:space="preserve">In conclusion, the incident response project serves as a strategic initiative to bolster </w:t>
-      </w:r>
-      <w:r>
-        <w:rPr>
-          <w:color w:val="auto"/>
-        </w:rPr>
-        <w:t>Black Sabre Response</w:t>
-      </w:r>
-      <w:r>
-        <w:rPr/>
-        <w:t>'s security posture, address vulnerabilities, and proactively respond to the dynamic cybersecurity landscape. By focusing on incident preparedness, the organization can mitigate risks, protect its assets, and uphold its commitment to maintaining a secure and resilient digital environment.</w:t>
-      </w:r>
-      <w:r>
-        <w:br w:type="page"/>
-      </w:r>
-    </w:p>
-    <w:p>
-      <w:pPr>
-        <w:pStyle w:val="Heading1"/>
-        <w:ind w:left="355" w:right="65" w:hanging="10"/>
-        <w:rPr/>
-      </w:pPr>
-      <w:r>
-        <w:rPr/>
-        <w:t xml:space="preserve">4. Scope </w:t>
-      </w:r>
-    </w:p>
-    <w:p>
-      <w:pPr>
-        <w:pStyle w:val="Normal"/>
-        <w:rPr/>
-      </w:pPr>
-      <w:r>
-        <w:rPr/>
-      </w:r>
-    </w:p>
-    <w:p>
-      <w:pPr>
-        <w:pStyle w:val="Heading2"/>
-        <w:spacing w:before="0" w:after="0"/>
-        <w:rPr/>
-      </w:pPr>
-      <w:r>
-        <w:rPr>
-          <w:sz w:val="32"/>
-        </w:rPr>
-        <w:t xml:space="preserve">4.1 objectives </w:t>
-      </w:r>
-    </w:p>
-    <w:p>
-      <w:pPr>
-        <w:pStyle w:val="Normal"/>
-        <w:spacing w:before="0" w:after="65"/>
+        <w:t xml:space="preserve">High-Level requirements </w:t>
+      </w:r>
+    </w:p>
+    <w:p>
+      <w:pPr>
+        <w:pStyle w:val="Normal"/>
         <w:ind w:left="1450" w:right="65" w:hanging="10"/>
         <w:rPr/>
       </w:pPr>
       <w:r>
         <w:rPr/>
-        <w:t xml:space="preserve">The objectives are as follows: </w:t>
+        <w:t xml:space="preserve">The high-level requirements are as follows: </w:t>
       </w:r>
     </w:p>
     <w:p>
@@ -1824,7 +1979,7 @@
         <w:rPr>
           <w:color w:val="auto"/>
         </w:rPr>
-        <w:t>Develop and implement an updated and comprehensive incident response plan to strengthen RightPoint's security posture.</w:t>
+        <w:t>The incident response plan should cover a wide range of potential security incidents, including malware infections, data breaches, insider threats, and denial-of-service attacks.</w:t>
       </w:r>
     </w:p>
     <w:p>
@@ -1843,7 +1998,7 @@
         <w:rPr>
           <w:color w:val="auto"/>
         </w:rPr>
-        <w:t>Conduct an incident response team exercise (IRTx) to test the effectiveness of the newly developed incident response plan.</w:t>
+        <w:t>The incident response team exercise should simulate realistic scenarios to challenge the team's response capabilities effectively.</w:t>
       </w:r>
     </w:p>
     <w:p>
@@ -1862,7 +2017,7 @@
         <w:rPr>
           <w:color w:val="auto"/>
         </w:rPr>
-        <w:t>Enhance the incident response capabilities of RightPoint's cybersecurity team.</w:t>
+        <w:t>Incident response team members must have access to up-to-date information and resources during the exercise.</w:t>
       </w:r>
     </w:p>
     <w:p>
@@ -1881,7 +2036,7 @@
         <w:rPr>
           <w:color w:val="auto"/>
         </w:rPr>
-        <w:t>Identify and address potential weaknesses in the organization's incident response procedures.</w:t>
+        <w:t>The incident response plan should outline clear roles, responsibilities, and communication channels for team members.</w:t>
       </w:r>
     </w:p>
     <w:p>
@@ -1900,7 +2055,7 @@
         <w:rPr>
           <w:color w:val="auto"/>
         </w:rPr>
-        <w:t>Foster collaboration and coordination among incident response team members.</w:t>
+        <w:t>The exercise should include cross-functional collaboration involving IT, security, legal, and executive teams.</w:t>
       </w:r>
     </w:p>
     <w:p>
@@ -1919,26 +2074,7 @@
         <w:rPr>
           <w:color w:val="auto"/>
         </w:rPr>
-        <w:t>Improve incident detection, containment, eradication, and recovery processes.</w:t>
-      </w:r>
-    </w:p>
-    <w:p>
-      <w:pPr>
-        <w:pStyle w:val="ListParagraph"/>
-        <w:numPr>
-          <w:ilvl w:val="0"/>
-          <w:numId w:val="5"/>
-        </w:numPr>
-        <w:ind w:left="1440" w:right="65" w:hanging="360"/>
-        <w:rPr>
-          <w:color w:val="auto"/>
-        </w:rPr>
-      </w:pPr>
-      <w:r>
-        <w:rPr>
-          <w:color w:val="auto"/>
-        </w:rPr>
-        <w:t>Minimize the impact of security incidents on business operations and client services.</w:t>
+        <w:t>The incident response plan should comply with relevant industry standards and regulations.</w:t>
       </w:r>
     </w:p>
     <w:p>
@@ -1947,7 +2083,7 @@
         <w:tabs>
           <w:tab w:val="clear" w:pos="720"/>
           <w:tab w:val="center" w:pos="915" w:leader="none"/>
-          <w:tab w:val="center" w:pos="3081" w:leader="none"/>
+          <w:tab w:val="center" w:pos="2677" w:leader="none"/>
         </w:tabs>
         <w:ind w:left="0" w:right="65" w:hanging="0"/>
         <w:rPr/>
@@ -1962,20 +2098,24 @@
       </w:r>
       <w:r>
         <w:rPr/>
-        <w:t xml:space="preserve">4.2 </w:t>
+        <w:t xml:space="preserve">4.3 </w:t>
         <w:tab/>
-        <w:t xml:space="preserve">High-Level requirements </w:t>
-      </w:r>
-    </w:p>
-    <w:p>
-      <w:pPr>
-        <w:pStyle w:val="Normal"/>
-        <w:ind w:left="1450" w:right="65" w:hanging="10"/>
-        <w:rPr/>
-      </w:pPr>
-      <w:r>
-        <w:rPr/>
-        <w:t xml:space="preserve">The high-level requirements are as follows: </w:t>
+        <w:t xml:space="preserve">Major Deliverables </w:t>
+      </w:r>
+    </w:p>
+    <w:p>
+      <w:pPr>
+        <w:pStyle w:val="Normal"/>
+        <w:spacing w:lineRule="auto" w:line="259" w:before="0" w:after="54"/>
+        <w:ind w:left="1450" w:right="0" w:hanging="10"/>
+        <w:rPr/>
+      </w:pPr>
+      <w:r>
+        <w:rPr>
+          <w:b/>
+          <w:sz w:val="28"/>
+        </w:rPr>
+        <w:t xml:space="preserve">The major deliverables are as follows. </w:t>
       </w:r>
     </w:p>
     <w:p>
@@ -1986,15 +2126,11 @@
           <w:numId w:val="6"/>
         </w:numPr>
         <w:ind w:left="1440" w:right="65" w:hanging="360"/>
-        <w:rPr>
-          <w:color w:val="auto"/>
-        </w:rPr>
-      </w:pPr>
-      <w:r>
-        <w:rPr>
-          <w:color w:val="auto"/>
-        </w:rPr>
-        <w:t>The incident response plan should cover a wide range of potential security incidents, including malware infections, data breaches, insider threats, and denial-of-service attacks.</w:t>
+        <w:rPr/>
+      </w:pPr>
+      <w:r>
+        <w:rPr/>
+        <w:t>Updated incident response plan document detailing procedures and guidelines for handling various security incidents.</w:t>
       </w:r>
     </w:p>
     <w:p>
@@ -2005,15 +2141,11 @@
           <w:numId w:val="6"/>
         </w:numPr>
         <w:ind w:left="1440" w:right="65" w:hanging="360"/>
-        <w:rPr>
-          <w:color w:val="auto"/>
-        </w:rPr>
-      </w:pPr>
-      <w:r>
-        <w:rPr>
-          <w:color w:val="auto"/>
-        </w:rPr>
-        <w:t>The incident response team exercise should simulate realistic scenarios to challenge the team's response capabilities effectively.</w:t>
+        <w:rPr/>
+      </w:pPr>
+      <w:r>
+        <w:rPr/>
+        <w:t>Incident response team exercise scenario design and preparation documentation.</w:t>
       </w:r>
     </w:p>
     <w:p>
@@ -2024,15 +2156,11 @@
           <w:numId w:val="6"/>
         </w:numPr>
         <w:ind w:left="1440" w:right="65" w:hanging="360"/>
-        <w:rPr>
-          <w:color w:val="auto"/>
-        </w:rPr>
-      </w:pPr>
-      <w:r>
-        <w:rPr>
-          <w:color w:val="auto"/>
-        </w:rPr>
-        <w:t>Incident response team members must have access to up-to-date information and resources during the exercise.</w:t>
+        <w:rPr/>
+      </w:pPr>
+      <w:r>
+        <w:rPr/>
+        <w:t>Incident response team exercise report outlining findings, lessons learned, and recommended improvements for the incident response plan.</w:t>
       </w:r>
     </w:p>
     <w:p>
@@ -2041,149 +2169,6 @@
         <w:numPr>
           <w:ilvl w:val="0"/>
           <w:numId w:val="6"/>
-        </w:numPr>
-        <w:ind w:left="1440" w:right="65" w:hanging="360"/>
-        <w:rPr>
-          <w:color w:val="auto"/>
-        </w:rPr>
-      </w:pPr>
-      <w:r>
-        <w:rPr>
-          <w:color w:val="auto"/>
-        </w:rPr>
-        <w:t>The incident response plan should outline clear roles, responsibilities, and communication channels for team members.</w:t>
-      </w:r>
-    </w:p>
-    <w:p>
-      <w:pPr>
-        <w:pStyle w:val="ListParagraph"/>
-        <w:numPr>
-          <w:ilvl w:val="0"/>
-          <w:numId w:val="6"/>
-        </w:numPr>
-        <w:ind w:left="1440" w:right="65" w:hanging="360"/>
-        <w:rPr>
-          <w:color w:val="auto"/>
-        </w:rPr>
-      </w:pPr>
-      <w:r>
-        <w:rPr>
-          <w:color w:val="auto"/>
-        </w:rPr>
-        <w:t>The exercise should include cross-functional collaboration involving IT, security, legal, and executive teams.</w:t>
-      </w:r>
-    </w:p>
-    <w:p>
-      <w:pPr>
-        <w:pStyle w:val="ListParagraph"/>
-        <w:numPr>
-          <w:ilvl w:val="0"/>
-          <w:numId w:val="6"/>
-        </w:numPr>
-        <w:ind w:left="1440" w:right="65" w:hanging="360"/>
-        <w:rPr>
-          <w:color w:val="auto"/>
-        </w:rPr>
-      </w:pPr>
-      <w:r>
-        <w:rPr>
-          <w:color w:val="auto"/>
-        </w:rPr>
-        <w:t>The incident response plan should comply with relevant industry standards and regulations.</w:t>
-      </w:r>
-    </w:p>
-    <w:p>
-      <w:pPr>
-        <w:pStyle w:val="Heading3"/>
-        <w:tabs>
-          <w:tab w:val="clear" w:pos="720"/>
-          <w:tab w:val="center" w:pos="915" w:leader="none"/>
-          <w:tab w:val="center" w:pos="2677" w:leader="none"/>
-        </w:tabs>
-        <w:ind w:left="0" w:right="65" w:hanging="0"/>
-        <w:rPr/>
-      </w:pPr>
-      <w:r>
-        <w:rPr>
-          <w:rFonts w:eastAsia="Calibri" w:cs="Calibri" w:ascii="Calibri" w:hAnsi="Calibri"/>
-          <w:b w:val="false"/>
-          <w:sz w:val="22"/>
-        </w:rPr>
-        <w:tab/>
-      </w:r>
-      <w:r>
-        <w:rPr/>
-        <w:t xml:space="preserve">4.3 </w:t>
-        <w:tab/>
-        <w:t xml:space="preserve">Major Deliverables </w:t>
-      </w:r>
-    </w:p>
-    <w:p>
-      <w:pPr>
-        <w:pStyle w:val="Normal"/>
-        <w:spacing w:lineRule="auto" w:line="259" w:before="0" w:after="54"/>
-        <w:ind w:left="1450" w:right="0" w:hanging="10"/>
-        <w:rPr/>
-      </w:pPr>
-      <w:r>
-        <w:rPr>
-          <w:b/>
-          <w:sz w:val="28"/>
-        </w:rPr>
-        <w:t xml:space="preserve">The major deliverables are as follows. </w:t>
-      </w:r>
-    </w:p>
-    <w:p>
-      <w:pPr>
-        <w:pStyle w:val="ListParagraph"/>
-        <w:numPr>
-          <w:ilvl w:val="0"/>
-          <w:numId w:val="7"/>
-        </w:numPr>
-        <w:ind w:left="1440" w:right="65" w:hanging="360"/>
-        <w:rPr/>
-      </w:pPr>
-      <w:r>
-        <w:rPr/>
-        <w:t>Updated incident response plan document detailing procedures and guidelines for handling various security incidents.</w:t>
-      </w:r>
-    </w:p>
-    <w:p>
-      <w:pPr>
-        <w:pStyle w:val="ListParagraph"/>
-        <w:numPr>
-          <w:ilvl w:val="0"/>
-          <w:numId w:val="7"/>
-        </w:numPr>
-        <w:ind w:left="1440" w:right="65" w:hanging="360"/>
-        <w:rPr/>
-      </w:pPr>
-      <w:r>
-        <w:rPr/>
-        <w:t>Incident response team exercise scenario design and preparation documentation.</w:t>
-      </w:r>
-    </w:p>
-    <w:p>
-      <w:pPr>
-        <w:pStyle w:val="ListParagraph"/>
-        <w:numPr>
-          <w:ilvl w:val="0"/>
-          <w:numId w:val="7"/>
-        </w:numPr>
-        <w:ind w:left="1440" w:right="65" w:hanging="360"/>
-        <w:rPr/>
-      </w:pPr>
-      <w:r>
-        <w:rPr/>
-        <w:t>Incident response team exercise report outlining findings, lessons learned, and recommended improvements for the incident response plan.</w:t>
-      </w:r>
-    </w:p>
-    <w:p>
-      <w:pPr>
-        <w:pStyle w:val="ListParagraph"/>
-        <w:numPr>
-          <w:ilvl w:val="0"/>
-          <w:numId w:val="7"/>
         </w:numPr>
         <w:ind w:left="1440" w:right="65" w:hanging="360"/>
         <w:rPr/>
@@ -2433,7 +2418,7 @@
           <w:bottom w:w="0" w:type="dxa"/>
           <w:right w:w="108" w:type="dxa"/>
         </w:tblCellMar>
-        <w:tblLook w:val="04a0" w:noHBand="0" w:noVBand="1" w:firstColumn="1" w:lastRow="0" w:lastColumn="0" w:firstRow="1"/>
+        <w:tblLook w:firstRow="1" w:noVBand="1" w:lastRow="0" w:firstColumn="1" w:lastColumn="0" w:noHBand="0" w:val="04a0"/>
       </w:tblPr>
       <w:tblGrid>
         <w:gridCol w:w="3674"/>
@@ -2456,7 +2441,6 @@
               <w:jc w:val="left"/>
               <w:rPr>
                 <w:b/>
-                <w:b/>
                 <w:szCs w:val="24"/>
               </w:rPr>
             </w:pPr>
@@ -2491,7 +2475,6 @@
               <w:jc w:val="left"/>
               <w:rPr>
                 <w:b/>
-                <w:b/>
                 <w:szCs w:val="24"/>
               </w:rPr>
             </w:pPr>
@@ -2514,7 +2497,6 @@
               <w:ind w:left="0" w:right="65" w:hanging="0"/>
               <w:jc w:val="left"/>
               <w:rPr>
-                <w:b/>
                 <w:b/>
                 <w:szCs w:val="24"/>
               </w:rPr>
@@ -2841,7 +2823,6 @@
         <w:spacing w:lineRule="auto" w:line="259" w:before="0" w:after="160"/>
         <w:ind w:left="705" w:right="0" w:hanging="0"/>
         <w:rPr>
-          <w:b/>
           <w:b/>
         </w:rPr>
       </w:pPr>
@@ -2868,15 +2849,15 @@
           <w:bottom w:w="0" w:type="dxa"/>
           <w:right w:w="108" w:type="dxa"/>
         </w:tblCellMar>
-        <w:tblLook w:val="04a0" w:noHBand="0" w:noVBand="1" w:firstColumn="1" w:lastRow="0" w:lastColumn="0" w:firstRow="1"/>
+        <w:tblLook w:firstRow="1" w:noVBand="1" w:lastRow="0" w:firstColumn="1" w:lastColumn="0" w:noHBand="0" w:val="04a0"/>
       </w:tblPr>
       <w:tblGrid>
         <w:gridCol w:w="1265"/>
         <w:gridCol w:w="1416"/>
         <w:gridCol w:w="1418"/>
         <w:gridCol w:w="1419"/>
-        <w:gridCol w:w="1418"/>
-        <w:gridCol w:w="1430"/>
+        <w:gridCol w:w="1419"/>
+        <w:gridCol w:w="1429"/>
       </w:tblGrid>
       <w:tr>
         <w:trPr/>
@@ -2896,7 +2877,6 @@
               <w:jc w:val="left"/>
               <w:rPr>
                 <w:b/>
-                <w:b/>
               </w:rPr>
             </w:pPr>
             <w:r>
@@ -2925,7 +2905,6 @@
               <w:jc w:val="left"/>
               <w:rPr>
                 <w:b/>
-                <w:b/>
               </w:rPr>
             </w:pPr>
             <w:r>
@@ -2954,7 +2933,6 @@
               <w:jc w:val="left"/>
               <w:rPr>
                 <w:b/>
-                <w:b/>
               </w:rPr>
             </w:pPr>
             <w:r>
@@ -2983,12 +2961,11 @@
               <w:jc w:val="left"/>
               <w:rPr>
                 <w:b/>
+              </w:rPr>
+            </w:pPr>
+            <w:r>
+              <w:rPr>
                 <w:b/>
-              </w:rPr>
-            </w:pPr>
-            <w:r>
-              <w:rPr>
-                <w:b/>
                 <w:kern w:val="0"/>
                 <w:szCs w:val="22"/>
                 <w:lang w:val="en-AU" w:eastAsia="en-AU" w:bidi="ar-SA"/>
@@ -2999,7 +2976,7 @@
         </w:tc>
         <w:tc>
           <w:tcPr>
-            <w:tcW w:w="1418" w:type="dxa"/>
+            <w:tcW w:w="1419" w:type="dxa"/>
             <w:tcBorders/>
           </w:tcPr>
           <w:p>
@@ -3012,12 +2989,11 @@
               <w:jc w:val="left"/>
               <w:rPr>
                 <w:b/>
+              </w:rPr>
+            </w:pPr>
+            <w:r>
+              <w:rPr>
                 <w:b/>
-              </w:rPr>
-            </w:pPr>
-            <w:r>
-              <w:rPr>
-                <w:b/>
                 <w:kern w:val="0"/>
                 <w:szCs w:val="22"/>
                 <w:lang w:val="en-AU" w:eastAsia="en-AU" w:bidi="ar-SA"/>
@@ -3028,7 +3004,7 @@
         </w:tc>
         <w:tc>
           <w:tcPr>
-            <w:tcW w:w="1430" w:type="dxa"/>
+            <w:tcW w:w="1429" w:type="dxa"/>
             <w:tcBorders/>
           </w:tcPr>
           <w:p>
@@ -3040,7 +3016,6 @@
               <w:ind w:left="0" w:right="65" w:hanging="0"/>
               <w:jc w:val="left"/>
               <w:rPr>
-                <w:b/>
                 <w:b/>
               </w:rPr>
             </w:pPr>
@@ -3172,7 +3147,7 @@
         </w:tc>
         <w:tc>
           <w:tcPr>
-            <w:tcW w:w="1418" w:type="dxa"/>
+            <w:tcW w:w="1419" w:type="dxa"/>
             <w:tcBorders/>
           </w:tcPr>
           <w:p>
@@ -3200,7 +3175,7 @@
         </w:tc>
         <w:tc>
           <w:tcPr>
-            <w:tcW w:w="1430" w:type="dxa"/>
+            <w:tcW w:w="1429" w:type="dxa"/>
             <w:tcBorders/>
           </w:tcPr>
           <w:p>
@@ -3343,7 +3318,7 @@
         </w:tc>
         <w:tc>
           <w:tcPr>
-            <w:tcW w:w="1418" w:type="dxa"/>
+            <w:tcW w:w="1419" w:type="dxa"/>
             <w:tcBorders/>
           </w:tcPr>
           <w:p>
@@ -3371,7 +3346,7 @@
         </w:tc>
         <w:tc>
           <w:tcPr>
-            <w:tcW w:w="1430" w:type="dxa"/>
+            <w:tcW w:w="1429" w:type="dxa"/>
             <w:tcBorders/>
           </w:tcPr>
           <w:p>
@@ -3415,7 +3390,6 @@
         <w:pStyle w:val="Heading1"/>
         <w:ind w:left="0" w:right="65" w:hanging="0"/>
         <w:rPr>
-          <w:b w:val="false"/>
           <w:b w:val="false"/>
           <w:sz w:val="24"/>
         </w:rPr>
@@ -3487,16 +3461,73 @@
     <w:p>
       <w:pPr>
         <w:pStyle w:val="ListParagraph"/>
-        <w:ind w:left="1575" w:right="65" w:hanging="0"/>
-        <w:rPr>
-          <w:color w:val="FF0000"/>
-        </w:rPr>
-      </w:pPr>
-      <w:r>
-        <w:rPr>
-          <w:color w:val="FF0000"/>
-        </w:rPr>
-        <w:t>List in dot points</w:t>
+        <w:numPr>
+          <w:ilvl w:val="0"/>
+          <w:numId w:val="7"/>
+        </w:numPr>
+        <w:rPr>
+          <w:color w:val="000000"/>
+        </w:rPr>
+      </w:pPr>
+      <w:r>
+        <w:rPr>
+          <w:color w:val="000000"/>
+        </w:rPr>
+        <w:t>All members know their roles and how to perform them</w:t>
+      </w:r>
+    </w:p>
+    <w:p>
+      <w:pPr>
+        <w:pStyle w:val="ListParagraph"/>
+        <w:numPr>
+          <w:ilvl w:val="0"/>
+          <w:numId w:val="7"/>
+        </w:numPr>
+        <w:rPr>
+          <w:color w:val="000000"/>
+        </w:rPr>
+      </w:pPr>
+      <w:r>
+        <w:rPr>
+          <w:color w:val="000000"/>
+        </w:rPr>
+        <w:t>All handbooks have been created and verified</w:t>
+      </w:r>
+    </w:p>
+    <w:p>
+      <w:pPr>
+        <w:pStyle w:val="ListParagraph"/>
+        <w:numPr>
+          <w:ilvl w:val="0"/>
+          <w:numId w:val="7"/>
+        </w:numPr>
+        <w:rPr>
+          <w:color w:val="000000"/>
+        </w:rPr>
+      </w:pPr>
+      <w:r>
+        <w:rPr>
+          <w:color w:val="000000"/>
+        </w:rPr>
+        <w:t>When performing exercise, Red team IP won’t be blocked to completely render them useless.</w:t>
+      </w:r>
+    </w:p>
+    <w:p>
+      <w:pPr>
+        <w:pStyle w:val="ListParagraph"/>
+        <w:numPr>
+          <w:ilvl w:val="0"/>
+          <w:numId w:val="7"/>
+        </w:numPr>
+        <w:rPr>
+          <w:color w:val="000000"/>
+        </w:rPr>
+      </w:pPr>
+      <w:r>
+        <w:rPr>
+          <w:color w:val="000000"/>
+        </w:rPr>
+        <w:t>A clear objective has been set</w:t>
       </w:r>
     </w:p>
     <w:p>
@@ -3611,7 +3642,9 @@
         </w:rPr>
       </w:pPr>
       <w:r>
-        <w:rPr/>
+        <w:rPr>
+          <w:color w:val="FF0000"/>
+        </w:rPr>
       </w:r>
     </w:p>
     <w:p>
@@ -3648,7 +3681,6 @@
         <w:contextualSpacing/>
         <w:rPr>
           <w:b w:val="false"/>
-          <w:b w:val="false"/>
           <w:bCs w:val="false"/>
           <w:color w:val="000000"/>
         </w:rPr>
@@ -3674,7 +3706,6 @@
         <w:contextualSpacing/>
         <w:rPr>
           <w:b w:val="false"/>
-          <w:b w:val="false"/>
           <w:bCs w:val="false"/>
           <w:color w:val="000000"/>
         </w:rPr>
@@ -3779,21 +3810,54 @@
     <w:p>
       <w:pPr>
         <w:pStyle w:val="Normal"/>
+        <w:numPr>
+          <w:ilvl w:val="0"/>
+          <w:numId w:val="8"/>
+        </w:numPr>
         <w:spacing w:lineRule="auto" w:line="259" w:before="0" w:after="0"/>
-        <w:ind w:left="720" w:right="0" w:hanging="0"/>
-        <w:rPr>
-          <w:color w:val="FF0000"/>
-        </w:rPr>
-      </w:pPr>
-      <w:r>
-        <w:rPr/>
-        <w:tab/>
-      </w:r>
-      <w:r>
-        <w:rPr>
-          <w:color w:val="FF0000"/>
-        </w:rPr>
-        <w:t>List in dot points</w:t>
+        <w:rPr>
+          <w:color w:val="000000"/>
+        </w:rPr>
+      </w:pPr>
+      <w:r>
+        <w:rPr>
+          <w:color w:val="000000"/>
+        </w:rPr>
+        <w:t>Taking down network while testing</w:t>
+      </w:r>
+    </w:p>
+    <w:p>
+      <w:pPr>
+        <w:pStyle w:val="Normal"/>
+        <w:numPr>
+          <w:ilvl w:val="0"/>
+          <w:numId w:val="8"/>
+        </w:numPr>
+        <w:spacing w:lineRule="auto" w:line="259" w:before="0" w:after="0"/>
+        <w:rPr>
+          <w:color w:val="000000"/>
+        </w:rPr>
+      </w:pPr>
+      <w:r>
+        <w:rPr>
+          <w:color w:val="000000"/>
+        </w:rPr>
+        <w:t>Exposing potentially vulnerable machines to public network</w:t>
+      </w:r>
+    </w:p>
+    <w:p>
+      <w:pPr>
+        <w:pStyle w:val="Normal"/>
+        <w:spacing w:lineRule="auto" w:line="259" w:before="0" w:after="0"/>
+        <w:ind w:right="65" w:hanging="0"/>
+        <w:rPr>
+          <w:color w:val="000000"/>
+        </w:rPr>
+      </w:pPr>
+      <w:r>
+        <w:rPr>
+          <w:color w:val="000000"/>
+        </w:rPr>
       </w:r>
     </w:p>
     <w:p>
@@ -3834,7 +3898,7 @@
         <w:pStyle w:val="Heading1"/>
         <w:numPr>
           <w:ilvl w:val="0"/>
-          <w:numId w:val="3"/>
+          <w:numId w:val="2"/>
         </w:numPr>
         <w:rPr/>
       </w:pPr>
@@ -3865,7 +3929,7 @@
           <w:bottom w:w="0" w:type="dxa"/>
           <w:right w:w="108" w:type="dxa"/>
         </w:tblCellMar>
-        <w:tblLook w:val="04a0" w:noHBand="0" w:noVBand="1" w:firstColumn="1" w:lastRow="0" w:lastColumn="0" w:firstRow="1"/>
+        <w:tblLook w:firstRow="1" w:noVBand="1" w:lastRow="0" w:firstColumn="1" w:lastColumn="0" w:noHBand="0" w:val="04a0"/>
       </w:tblPr>
       <w:tblGrid>
         <w:gridCol w:w="1935"/>
@@ -3889,7 +3953,6 @@
               <w:jc w:val="left"/>
               <w:rPr>
                 <w:b/>
-                <w:b/>
               </w:rPr>
             </w:pPr>
             <w:r>
@@ -3918,7 +3981,6 @@
               <w:jc w:val="left"/>
               <w:rPr>
                 <w:b/>
-                <w:b/>
               </w:rPr>
             </w:pPr>
             <w:r>
@@ -3946,7 +4008,6 @@
               <w:ind w:left="0" w:right="0" w:hanging="0"/>
               <w:jc w:val="left"/>
               <w:rPr>
-                <w:b/>
                 <w:b/>
               </w:rPr>
             </w:pPr>
@@ -4171,7 +4232,7 @@
                 <w:tab w:val="right" w:pos="15492" w:leader="none"/>
               </w:tabs>
               <w:suppressAutoHyphens w:val="true"/>
-              <w:spacing w:lineRule="auto" w:line="254" w:before="0" w:after="17"/>
+              <w:spacing w:lineRule="auto" w:line="252" w:before="0" w:after="17"/>
               <w:ind w:left="-15" w:right="0" w:hanging="0"/>
               <w:jc w:val="left"/>
               <w:rPr>
@@ -4285,11 +4346,10 @@
                 <w:tab w:val="right" w:pos="15492" w:leader="none"/>
               </w:tabs>
               <w:suppressAutoHyphens w:val="true"/>
-              <w:spacing w:lineRule="auto" w:line="254" w:before="0" w:after="17"/>
+              <w:spacing w:lineRule="auto" w:line="252" w:before="0" w:after="17"/>
               <w:ind w:left="-15" w:right="0" w:hanging="0"/>
               <w:jc w:val="left"/>
               <w:rPr>
-                <w:b w:val="false"/>
                 <w:b w:val="false"/>
                 <w:bCs w:val="false"/>
                 <w:strike w:val="false"/>
@@ -4403,7 +4463,7 @@
                 <w:tab w:val="right" w:pos="15492" w:leader="none"/>
               </w:tabs>
               <w:suppressAutoHyphens w:val="true"/>
-              <w:spacing w:lineRule="auto" w:line="254" w:before="0" w:after="17"/>
+              <w:spacing w:lineRule="auto" w:line="252" w:before="0" w:after="17"/>
               <w:ind w:left="-15" w:right="0" w:hanging="0"/>
               <w:jc w:val="left"/>
               <w:rPr>
@@ -4517,7 +4577,7 @@
                 <w:tab w:val="right" w:pos="15492" w:leader="none"/>
               </w:tabs>
               <w:suppressAutoHyphens w:val="true"/>
-              <w:spacing w:lineRule="auto" w:line="254" w:before="0" w:after="17"/>
+              <w:spacing w:lineRule="auto" w:line="252" w:before="0" w:after="17"/>
               <w:ind w:left="-15" w:right="0" w:hanging="0"/>
               <w:jc w:val="left"/>
               <w:rPr>
@@ -4719,143 +4779,6 @@
   </w:abstractNum>
   <w:abstractNum w:abstractNumId="2">
     <w:lvl w:ilvl="0">
-      <w:start w:val="7"/>
-      <w:numFmt w:val="bullet"/>
-      <w:lvlText w:val=""/>
-      <w:lvlJc w:val="left"/>
-      <w:pPr>
-        <w:tabs>
-          <w:tab w:val="num" w:pos="0"/>
-        </w:tabs>
-        <w:ind w:left="1800" w:hanging="360"/>
-      </w:pPr>
-      <w:rPr>
-        <w:rFonts w:ascii="Symbol" w:hAnsi="Symbol" w:cs="Symbol" w:hint="default"/>
-      </w:rPr>
-    </w:lvl>
-    <w:lvl w:ilvl="1">
-      <w:start w:val="1"/>
-      <w:numFmt w:val="bullet"/>
-      <w:lvlText w:val="o"/>
-      <w:lvlJc w:val="left"/>
-      <w:pPr>
-        <w:tabs>
-          <w:tab w:val="num" w:pos="0"/>
-        </w:tabs>
-        <w:ind w:left="1665" w:hanging="360"/>
-      </w:pPr>
-      <w:rPr>
-        <w:rFonts w:ascii="Courier New" w:hAnsi="Courier New" w:cs="Courier New" w:hint="default"/>
-      </w:rPr>
-    </w:lvl>
-    <w:lvl w:ilvl="2">
-      <w:start w:val="1"/>
-      <w:numFmt w:val="bullet"/>
-      <w:lvlText w:val=""/>
-      <w:lvlJc w:val="left"/>
-      <w:pPr>
-        <w:tabs>
-          <w:tab w:val="num" w:pos="0"/>
-        </w:tabs>
-        <w:ind w:left="2385" w:hanging="360"/>
-      </w:pPr>
-      <w:rPr>
-        <w:rFonts w:ascii="Wingdings" w:hAnsi="Wingdings" w:cs="Wingdings" w:hint="default"/>
-      </w:rPr>
-    </w:lvl>
-    <w:lvl w:ilvl="3">
-      <w:start w:val="1"/>
-      <w:numFmt w:val="bullet"/>
-      <w:lvlText w:val=""/>
-      <w:lvlJc w:val="left"/>
-      <w:pPr>
-        <w:tabs>
-          <w:tab w:val="num" w:pos="0"/>
-        </w:tabs>
-        <w:ind w:left="3105" w:hanging="360"/>
-      </w:pPr>
-      <w:rPr>
-        <w:rFonts w:ascii="Symbol" w:hAnsi="Symbol" w:cs="Symbol" w:hint="default"/>
-      </w:rPr>
-    </w:lvl>
-    <w:lvl w:ilvl="4">
-      <w:start w:val="1"/>
-      <w:numFmt w:val="bullet"/>
-      <w:lvlText w:val="o"/>
-      <w:lvlJc w:val="left"/>
-      <w:pPr>
-        <w:tabs>
-          <w:tab w:val="num" w:pos="0"/>
-        </w:tabs>
-        <w:ind w:left="3825" w:hanging="360"/>
-      </w:pPr>
-      <w:rPr>
-        <w:rFonts w:ascii="Courier New" w:hAnsi="Courier New" w:cs="Courier New" w:hint="default"/>
-      </w:rPr>
-    </w:lvl>
-    <w:lvl w:ilvl="5">
-      <w:start w:val="1"/>
-      <w:numFmt w:val="bullet"/>
-      <w:lvlText w:val=""/>
-      <w:lvlJc w:val="left"/>
-      <w:pPr>
-        <w:tabs>
-          <w:tab w:val="num" w:pos="0"/>
-        </w:tabs>
-        <w:ind w:left="4545" w:hanging="360"/>
-      </w:pPr>
-      <w:rPr>
-        <w:rFonts w:ascii="Wingdings" w:hAnsi="Wingdings" w:cs="Wingdings" w:hint="default"/>
-      </w:rPr>
-    </w:lvl>
-    <w:lvl w:ilvl="6">
-      <w:start w:val="1"/>
-      <w:numFmt w:val="bullet"/>
-      <w:lvlText w:val=""/>
-      <w:lvlJc w:val="left"/>
-      <w:pPr>
-        <w:tabs>
-          <w:tab w:val="num" w:pos="0"/>
-        </w:tabs>
-        <w:ind w:left="5265" w:hanging="360"/>
-      </w:pPr>
-      <w:rPr>
-        <w:rFonts w:ascii="Symbol" w:hAnsi="Symbol" w:cs="Symbol" w:hint="default"/>
-      </w:rPr>
-    </w:lvl>
-    <w:lvl w:ilvl="7">
-      <w:start w:val="1"/>
-      <w:numFmt w:val="bullet"/>
-      <w:lvlText w:val="o"/>
-      <w:lvlJc w:val="left"/>
-      <w:pPr>
-        <w:tabs>
-          <w:tab w:val="num" w:pos="0"/>
-        </w:tabs>
-        <w:ind w:left="5985" w:hanging="360"/>
-      </w:pPr>
-      <w:rPr>
-        <w:rFonts w:ascii="Courier New" w:hAnsi="Courier New" w:cs="Courier New" w:hint="default"/>
-      </w:rPr>
-    </w:lvl>
-    <w:lvl w:ilvl="8">
-      <w:start w:val="1"/>
-      <w:numFmt w:val="bullet"/>
-      <w:lvlText w:val=""/>
-      <w:lvlJc w:val="left"/>
-      <w:pPr>
-        <w:tabs>
-          <w:tab w:val="num" w:pos="0"/>
-        </w:tabs>
-        <w:ind w:left="6705" w:hanging="360"/>
-      </w:pPr>
-      <w:rPr>
-        <w:rFonts w:ascii="Wingdings" w:hAnsi="Wingdings" w:cs="Wingdings" w:hint="default"/>
-      </w:rPr>
-    </w:lvl>
-  </w:abstractNum>
-  <w:abstractNum w:abstractNumId="3">
-    <w:lvl w:ilvl="0">
       <w:start w:val="8"/>
       <w:numFmt w:val="decimal"/>
       <w:lvlText w:val="%1."/>
@@ -5000,7 +4923,7 @@
       </w:rPr>
     </w:lvl>
   </w:abstractNum>
-  <w:abstractNum w:abstractNumId="4">
+  <w:abstractNum w:abstractNumId="3">
     <w:lvl w:ilvl="0">
       <w:start w:val="1"/>
       <w:numFmt w:val="decimal"/>
@@ -5119,7 +5042,7 @@
       <w:rPr/>
     </w:lvl>
   </w:abstractNum>
-  <w:abstractNum w:abstractNumId="5">
+  <w:abstractNum w:abstractNumId="4">
     <w:lvl w:ilvl="0">
       <w:start w:val="1"/>
       <w:numFmt w:val="bullet"/>
@@ -5256,7 +5179,7 @@
       </w:rPr>
     </w:lvl>
   </w:abstractNum>
-  <w:abstractNum w:abstractNumId="6">
+  <w:abstractNum w:abstractNumId="5">
     <w:lvl w:ilvl="0">
       <w:start w:val="1"/>
       <w:numFmt w:val="bullet"/>
@@ -5393,7 +5316,7 @@
       </w:rPr>
     </w:lvl>
   </w:abstractNum>
-  <w:abstractNum w:abstractNumId="7">
+  <w:abstractNum w:abstractNumId="6">
     <w:lvl w:ilvl="0">
       <w:start w:val="1"/>
       <w:numFmt w:val="bullet"/>
@@ -5530,7 +5453,281 @@
       </w:rPr>
     </w:lvl>
   </w:abstractNum>
+  <w:abstractNum w:abstractNumId="7">
+    <w:lvl w:ilvl="0">
+      <w:start w:val="1"/>
+      <w:numFmt w:val="bullet"/>
+      <w:lvlText w:val=""/>
+      <w:lvlJc w:val="left"/>
+      <w:pPr>
+        <w:tabs>
+          <w:tab w:val="num" w:pos="1430"/>
+        </w:tabs>
+        <w:ind w:left="1430" w:hanging="360"/>
+      </w:pPr>
+      <w:rPr>
+        <w:rFonts w:ascii="Symbol" w:hAnsi="Symbol" w:cs="Symbol" w:hint="default"/>
+      </w:rPr>
+    </w:lvl>
+    <w:lvl w:ilvl="1">
+      <w:start w:val="1"/>
+      <w:numFmt w:val="bullet"/>
+      <w:lvlText w:val="◦"/>
+      <w:lvlJc w:val="left"/>
+      <w:pPr>
+        <w:tabs>
+          <w:tab w:val="num" w:pos="1790"/>
+        </w:tabs>
+        <w:ind w:left="1790" w:hanging="360"/>
+      </w:pPr>
+      <w:rPr>
+        <w:rFonts w:ascii="OpenSymbol" w:hAnsi="OpenSymbol" w:cs="OpenSymbol" w:hint="default"/>
+      </w:rPr>
+    </w:lvl>
+    <w:lvl w:ilvl="2">
+      <w:start w:val="1"/>
+      <w:numFmt w:val="bullet"/>
+      <w:lvlText w:val="▪"/>
+      <w:lvlJc w:val="left"/>
+      <w:pPr>
+        <w:tabs>
+          <w:tab w:val="num" w:pos="2150"/>
+        </w:tabs>
+        <w:ind w:left="2150" w:hanging="360"/>
+      </w:pPr>
+      <w:rPr>
+        <w:rFonts w:ascii="OpenSymbol" w:hAnsi="OpenSymbol" w:cs="OpenSymbol" w:hint="default"/>
+      </w:rPr>
+    </w:lvl>
+    <w:lvl w:ilvl="3">
+      <w:start w:val="1"/>
+      <w:numFmt w:val="bullet"/>
+      <w:lvlText w:val=""/>
+      <w:lvlJc w:val="left"/>
+      <w:pPr>
+        <w:tabs>
+          <w:tab w:val="num" w:pos="2510"/>
+        </w:tabs>
+        <w:ind w:left="2510" w:hanging="360"/>
+      </w:pPr>
+      <w:rPr>
+        <w:rFonts w:ascii="Symbol" w:hAnsi="Symbol" w:cs="Symbol" w:hint="default"/>
+      </w:rPr>
+    </w:lvl>
+    <w:lvl w:ilvl="4">
+      <w:start w:val="1"/>
+      <w:numFmt w:val="bullet"/>
+      <w:lvlText w:val="◦"/>
+      <w:lvlJc w:val="left"/>
+      <w:pPr>
+        <w:tabs>
+          <w:tab w:val="num" w:pos="2870"/>
+        </w:tabs>
+        <w:ind w:left="2870" w:hanging="360"/>
+      </w:pPr>
+      <w:rPr>
+        <w:rFonts w:ascii="OpenSymbol" w:hAnsi="OpenSymbol" w:cs="OpenSymbol" w:hint="default"/>
+      </w:rPr>
+    </w:lvl>
+    <w:lvl w:ilvl="5">
+      <w:start w:val="1"/>
+      <w:numFmt w:val="bullet"/>
+      <w:lvlText w:val="▪"/>
+      <w:lvlJc w:val="left"/>
+      <w:pPr>
+        <w:tabs>
+          <w:tab w:val="num" w:pos="3230"/>
+        </w:tabs>
+        <w:ind w:left="3230" w:hanging="360"/>
+      </w:pPr>
+      <w:rPr>
+        <w:rFonts w:ascii="OpenSymbol" w:hAnsi="OpenSymbol" w:cs="OpenSymbol" w:hint="default"/>
+      </w:rPr>
+    </w:lvl>
+    <w:lvl w:ilvl="6">
+      <w:start w:val="1"/>
+      <w:numFmt w:val="bullet"/>
+      <w:lvlText w:val=""/>
+      <w:lvlJc w:val="left"/>
+      <w:pPr>
+        <w:tabs>
+          <w:tab w:val="num" w:pos="3590"/>
+        </w:tabs>
+        <w:ind w:left="3590" w:hanging="360"/>
+      </w:pPr>
+      <w:rPr>
+        <w:rFonts w:ascii="Symbol" w:hAnsi="Symbol" w:cs="Symbol" w:hint="default"/>
+      </w:rPr>
+    </w:lvl>
+    <w:lvl w:ilvl="7">
+      <w:start w:val="1"/>
+      <w:numFmt w:val="bullet"/>
+      <w:lvlText w:val="◦"/>
+      <w:lvlJc w:val="left"/>
+      <w:pPr>
+        <w:tabs>
+          <w:tab w:val="num" w:pos="3950"/>
+        </w:tabs>
+        <w:ind w:left="3950" w:hanging="360"/>
+      </w:pPr>
+      <w:rPr>
+        <w:rFonts w:ascii="OpenSymbol" w:hAnsi="OpenSymbol" w:cs="OpenSymbol" w:hint="default"/>
+      </w:rPr>
+    </w:lvl>
+    <w:lvl w:ilvl="8">
+      <w:start w:val="1"/>
+      <w:numFmt w:val="bullet"/>
+      <w:lvlText w:val="▪"/>
+      <w:lvlJc w:val="left"/>
+      <w:pPr>
+        <w:tabs>
+          <w:tab w:val="num" w:pos="4310"/>
+        </w:tabs>
+        <w:ind w:left="4310" w:hanging="360"/>
+      </w:pPr>
+      <w:rPr>
+        <w:rFonts w:ascii="OpenSymbol" w:hAnsi="OpenSymbol" w:cs="OpenSymbol" w:hint="default"/>
+      </w:rPr>
+    </w:lvl>
+  </w:abstractNum>
   <w:abstractNum w:abstractNumId="8">
+    <w:lvl w:ilvl="0">
+      <w:start w:val="1"/>
+      <w:numFmt w:val="bullet"/>
+      <w:lvlText w:val=""/>
+      <w:lvlJc w:val="left"/>
+      <w:pPr>
+        <w:tabs>
+          <w:tab w:val="num" w:pos="1440"/>
+        </w:tabs>
+        <w:ind w:left="1440" w:hanging="360"/>
+      </w:pPr>
+      <w:rPr>
+        <w:rFonts w:ascii="Symbol" w:hAnsi="Symbol" w:cs="Symbol" w:hint="default"/>
+      </w:rPr>
+    </w:lvl>
+    <w:lvl w:ilvl="1">
+      <w:start w:val="1"/>
+      <w:numFmt w:val="bullet"/>
+      <w:lvlText w:val="◦"/>
+      <w:lvlJc w:val="left"/>
+      <w:pPr>
+        <w:tabs>
+          <w:tab w:val="num" w:pos="1800"/>
+        </w:tabs>
+        <w:ind w:left="1800" w:hanging="360"/>
+      </w:pPr>
+      <w:rPr>
+        <w:rFonts w:ascii="OpenSymbol" w:hAnsi="OpenSymbol" w:cs="OpenSymbol" w:hint="default"/>
+      </w:rPr>
+    </w:lvl>
+    <w:lvl w:ilvl="2">
+      <w:start w:val="1"/>
+      <w:numFmt w:val="bullet"/>
+      <w:lvlText w:val="▪"/>
+      <w:lvlJc w:val="left"/>
+      <w:pPr>
+        <w:tabs>
+          <w:tab w:val="num" w:pos="2160"/>
+        </w:tabs>
+        <w:ind w:left="2160" w:hanging="360"/>
+      </w:pPr>
+      <w:rPr>
+        <w:rFonts w:ascii="OpenSymbol" w:hAnsi="OpenSymbol" w:cs="OpenSymbol" w:hint="default"/>
+      </w:rPr>
+    </w:lvl>
+    <w:lvl w:ilvl="3">
+      <w:start w:val="1"/>
+      <w:numFmt w:val="bullet"/>
+      <w:lvlText w:val=""/>
+      <w:lvlJc w:val="left"/>
+      <w:pPr>
+        <w:tabs>
+          <w:tab w:val="num" w:pos="2520"/>
+        </w:tabs>
+        <w:ind w:left="2520" w:hanging="360"/>
+      </w:pPr>
+      <w:rPr>
+        <w:rFonts w:ascii="Symbol" w:hAnsi="Symbol" w:cs="Symbol" w:hint="default"/>
+      </w:rPr>
+    </w:lvl>
+    <w:lvl w:ilvl="4">
+      <w:start w:val="1"/>
+      <w:numFmt w:val="bullet"/>
+      <w:lvlText w:val="◦"/>
+      <w:lvlJc w:val="left"/>
+      <w:pPr>
+        <w:tabs>
+          <w:tab w:val="num" w:pos="2880"/>
+        </w:tabs>
+        <w:ind w:left="2880" w:hanging="360"/>
+      </w:pPr>
+      <w:rPr>
+        <w:rFonts w:ascii="OpenSymbol" w:hAnsi="OpenSymbol" w:cs="OpenSymbol" w:hint="default"/>
+      </w:rPr>
+    </w:lvl>
+    <w:lvl w:ilvl="5">
+      <w:start w:val="1"/>
+      <w:numFmt w:val="bullet"/>
+      <w:lvlText w:val="▪"/>
+      <w:lvlJc w:val="left"/>
+      <w:pPr>
+        <w:tabs>
+          <w:tab w:val="num" w:pos="3240"/>
+        </w:tabs>
+        <w:ind w:left="3240" w:hanging="360"/>
+      </w:pPr>
+      <w:rPr>
+        <w:rFonts w:ascii="OpenSymbol" w:hAnsi="OpenSymbol" w:cs="OpenSymbol" w:hint="default"/>
+      </w:rPr>
+    </w:lvl>
+    <w:lvl w:ilvl="6">
+      <w:start w:val="1"/>
+      <w:numFmt w:val="bullet"/>
+      <w:lvlText w:val=""/>
+      <w:lvlJc w:val="left"/>
+      <w:pPr>
+        <w:tabs>
+          <w:tab w:val="num" w:pos="3600"/>
+        </w:tabs>
+        <w:ind w:left="3600" w:hanging="360"/>
+      </w:pPr>
+      <w:rPr>
+        <w:rFonts w:ascii="Symbol" w:hAnsi="Symbol" w:cs="Symbol" w:hint="default"/>
+      </w:rPr>
+    </w:lvl>
+    <w:lvl w:ilvl="7">
+      <w:start w:val="1"/>
+      <w:numFmt w:val="bullet"/>
+      <w:lvlText w:val="◦"/>
+      <w:lvlJc w:val="left"/>
+      <w:pPr>
+        <w:tabs>
+          <w:tab w:val="num" w:pos="3960"/>
+        </w:tabs>
+        <w:ind w:left="3960" w:hanging="360"/>
+      </w:pPr>
+      <w:rPr>
+        <w:rFonts w:ascii="OpenSymbol" w:hAnsi="OpenSymbol" w:cs="OpenSymbol" w:hint="default"/>
+      </w:rPr>
+    </w:lvl>
+    <w:lvl w:ilvl="8">
+      <w:start w:val="1"/>
+      <w:numFmt w:val="bullet"/>
+      <w:lvlText w:val="▪"/>
+      <w:lvlJc w:val="left"/>
+      <w:pPr>
+        <w:tabs>
+          <w:tab w:val="num" w:pos="4320"/>
+        </w:tabs>
+        <w:ind w:left="4320" w:hanging="360"/>
+      </w:pPr>
+      <w:rPr>
+        <w:rFonts w:ascii="OpenSymbol" w:hAnsi="OpenSymbol" w:cs="OpenSymbol" w:hint="default"/>
+      </w:rPr>
+    </w:lvl>
+  </w:abstractNum>
+  <w:abstractNum w:abstractNumId="9">
     <w:lvl w:ilvl="0">
       <w:start w:val="1"/>
       <w:numFmt w:val="none"/>
@@ -5672,6 +5869,9 @@
   </w:num>
   <w:num w:numId="8">
     <w:abstractNumId w:val="8"/>
+  </w:num>
+  <w:num w:numId="9">
+    <w:abstractNumId w:val="9"/>
   </w:num>
 </w:numbering>
 </file>
@@ -6214,6 +6414,13 @@
       <w:b/>
       <w:color w:val="000000"/>
       <w:sz w:val="28"/>
+    </w:rPr>
+  </w:style>
+  <w:style w:type="character" w:styleId="Bullets">
+    <w:name w:val="Bullets"/>
+    <w:qFormat/>
+    <w:rPr>
+      <w:rFonts w:ascii="OpenSymbol" w:hAnsi="OpenSymbol" w:eastAsia="OpenSymbol" w:cs="OpenSymbol"/>
     </w:rPr>
   </w:style>
   <w:style w:type="paragraph" w:styleId="Heading">

</xml_diff>

<commit_message>
Project Carter updated with Gantt chart and costing
</commit_message>
<xml_diff>
--- a/Project_Charter_V1.docx
+++ b/Project_Charter_V1.docx
@@ -212,7 +212,6 @@
               <w:rPr>
                 <w:rFonts w:asciiTheme="minorHAnsi" w:hAnsiTheme="minorHAnsi" w:cstheme="minorHAnsi"/>
                 <w:sz w:val="22"/>
-                <w:lang w:val="en-CA" w:eastAsia="en-US"/>
               </w:rPr>
               <w:t>Date</w:t>
             </w:r>
@@ -241,7 +240,6 @@
               <w:rPr>
                 <w:rFonts w:asciiTheme="minorHAnsi" w:hAnsiTheme="minorHAnsi" w:cstheme="minorHAnsi"/>
                 <w:sz w:val="22"/>
-                <w:lang w:val="en-CA" w:eastAsia="en-US"/>
               </w:rPr>
               <w:t>Version</w:t>
             </w:r>
@@ -270,7 +268,6 @@
               <w:rPr>
                 <w:rFonts w:asciiTheme="minorHAnsi" w:hAnsiTheme="minorHAnsi" w:cstheme="minorHAnsi"/>
                 <w:sz w:val="22"/>
-                <w:lang w:val="en-CA" w:eastAsia="en-US"/>
               </w:rPr>
               <w:t>Modification</w:t>
             </w:r>
@@ -299,7 +296,6 @@
               <w:rPr>
                 <w:rFonts w:asciiTheme="minorHAnsi" w:hAnsiTheme="minorHAnsi" w:cstheme="minorHAnsi"/>
                 <w:sz w:val="22"/>
-                <w:lang w:val="en-CA" w:eastAsia="en-US"/>
               </w:rPr>
               <w:t>Modifier</w:t>
             </w:r>
@@ -330,7 +326,6 @@
                 <w:rFonts w:asciiTheme="minorHAnsi" w:hAnsiTheme="minorHAnsi" w:cstheme="minorHAnsi"/>
                 <w:b w:val="0"/>
                 <w:sz w:val="22"/>
-                <w:lang w:val="en-CA" w:eastAsia="en-US"/>
               </w:rPr>
               <w:t>01/08/2017</w:t>
             </w:r>
@@ -353,7 +348,6 @@
               <w:rPr>
                 <w:rFonts w:asciiTheme="minorHAnsi" w:hAnsiTheme="minorHAnsi" w:cstheme="minorHAnsi"/>
                 <w:sz w:val="22"/>
-                <w:lang w:val="en-CA" w:eastAsia="en-US"/>
               </w:rPr>
               <w:t>1.0</w:t>
             </w:r>
@@ -376,7 +370,6 @@
               <w:rPr>
                 <w:rFonts w:asciiTheme="minorHAnsi" w:hAnsiTheme="minorHAnsi" w:cstheme="minorHAnsi"/>
                 <w:sz w:val="22"/>
-                <w:lang w:val="en-CA" w:eastAsia="en-US"/>
               </w:rPr>
               <w:t>Plan created</w:t>
             </w:r>
@@ -427,7 +420,6 @@
                 <w:rFonts w:asciiTheme="minorHAnsi" w:hAnsiTheme="minorHAnsi" w:cstheme="minorHAnsi"/>
                 <w:b w:val="0"/>
                 <w:sz w:val="22"/>
-                <w:lang w:val="en-CA" w:eastAsia="en-US"/>
               </w:rPr>
               <w:t>24/06/2023</w:t>
             </w:r>
@@ -456,7 +448,6 @@
               <w:rPr>
                 <w:rFonts w:asciiTheme="minorHAnsi" w:hAnsiTheme="minorHAnsi" w:cstheme="minorHAnsi"/>
                 <w:sz w:val="22"/>
-                <w:lang w:val="en-CA" w:eastAsia="en-US"/>
               </w:rPr>
               <w:t>2.0</w:t>
             </w:r>
@@ -485,7 +476,6 @@
               <w:rPr>
                 <w:rFonts w:asciiTheme="minorHAnsi" w:hAnsiTheme="minorHAnsi" w:cstheme="minorHAnsi"/>
                 <w:sz w:val="22"/>
-                <w:lang w:val="en-CA" w:eastAsia="en-US"/>
               </w:rPr>
               <w:t>Updated</w:t>
             </w:r>
@@ -514,7 +504,6 @@
               <w:rPr>
                 <w:rFonts w:asciiTheme="minorHAnsi" w:hAnsiTheme="minorHAnsi" w:cstheme="minorHAnsi"/>
                 <w:sz w:val="22"/>
-                <w:lang w:val="en-CA" w:eastAsia="en-US"/>
               </w:rPr>
               <w:t xml:space="preserve">Brayden, Dylan, </w:t>
             </w:r>
@@ -523,7 +512,6 @@
               <w:rPr>
                 <w:rFonts w:asciiTheme="minorHAnsi" w:hAnsiTheme="minorHAnsi" w:cstheme="minorHAnsi"/>
                 <w:sz w:val="22"/>
-                <w:lang w:val="en-CA" w:eastAsia="en-US"/>
               </w:rPr>
               <w:t>Muzamill</w:t>
             </w:r>
@@ -532,7 +520,6 @@
               <w:rPr>
                 <w:rFonts w:asciiTheme="minorHAnsi" w:hAnsiTheme="minorHAnsi" w:cstheme="minorHAnsi"/>
                 <w:sz w:val="22"/>
-                <w:lang w:val="en-CA" w:eastAsia="en-US"/>
               </w:rPr>
               <w:t xml:space="preserve"> and Syed</w:t>
             </w:r>
@@ -563,7 +550,6 @@
                 <w:rFonts w:asciiTheme="minorHAnsi" w:hAnsiTheme="minorHAnsi" w:cstheme="minorHAnsi"/>
                 <w:b w:val="0"/>
                 <w:sz w:val="22"/>
-                <w:lang w:val="en-CA" w:eastAsia="en-US"/>
               </w:rPr>
               <w:t>31/06/2023</w:t>
             </w:r>
@@ -586,7 +572,6 @@
               <w:rPr>
                 <w:rFonts w:asciiTheme="minorHAnsi" w:hAnsiTheme="minorHAnsi" w:cstheme="minorHAnsi"/>
                 <w:sz w:val="22"/>
-                <w:lang w:val="en-CA" w:eastAsia="en-US"/>
               </w:rPr>
               <w:t>2.1</w:t>
             </w:r>
@@ -609,7 +594,6 @@
               <w:rPr>
                 <w:rFonts w:asciiTheme="minorHAnsi" w:hAnsiTheme="minorHAnsi" w:cstheme="minorHAnsi"/>
                 <w:sz w:val="22"/>
-                <w:lang w:val="en-CA" w:eastAsia="en-US"/>
               </w:rPr>
               <w:t>Updated</w:t>
             </w:r>
@@ -632,7 +616,6 @@
               <w:rPr>
                 <w:rFonts w:asciiTheme="minorHAnsi" w:hAnsiTheme="minorHAnsi" w:cstheme="minorHAnsi"/>
                 <w:sz w:val="22"/>
-                <w:lang w:val="en-CA" w:eastAsia="en-US"/>
               </w:rPr>
               <w:t xml:space="preserve">Elan </w:t>
             </w:r>
@@ -641,7 +624,6 @@
               <w:rPr>
                 <w:rFonts w:asciiTheme="minorHAnsi" w:hAnsiTheme="minorHAnsi" w:cstheme="minorHAnsi"/>
                 <w:sz w:val="22"/>
-                <w:lang w:val="en-CA" w:eastAsia="en-US"/>
               </w:rPr>
               <w:t>Sithirasenan</w:t>
             </w:r>
@@ -1806,9 +1788,9 @@
         </w:rPr>
         <w:drawing>
           <wp:inline distT="0" distB="0" distL="0" distR="0">
-            <wp:extent cx="5734050" cy="1368425"/>
-            <wp:effectExtent l="0" t="0" r="0" b="0"/>
-            <wp:docPr id="1" name="Picture 371"/>
+            <wp:extent cx="5773420" cy="2042160"/>
+            <wp:effectExtent l="0" t="0" r="5080" b="2540"/>
+            <wp:docPr id="286956638" name="Picture 1"/>
             <wp:cNvGraphicFramePr>
               <a:graphicFrameLocks xmlns:a="http://schemas.openxmlformats.org/drawingml/2006/main" noChangeAspect="1"/>
             </wp:cNvGraphicFramePr>
@@ -1816,21 +1798,25 @@
               <a:graphicData uri="http://schemas.openxmlformats.org/drawingml/2006/picture">
                 <pic:pic xmlns:pic="http://schemas.openxmlformats.org/drawingml/2006/picture">
                   <pic:nvPicPr>
-                    <pic:cNvPr id="1" name="Picture 371"/>
-                    <pic:cNvPicPr>
-                      <a:picLocks noChangeAspect="1" noChangeArrowheads="1"/>
-                    </pic:cNvPicPr>
+                    <pic:cNvPr id="286956638" name="Picture 286956638"/>
+                    <pic:cNvPicPr/>
                   </pic:nvPicPr>
                   <pic:blipFill>
-                    <a:blip r:embed="rId8"/>
+                    <a:blip r:embed="rId8" cstate="print">
+                      <a:extLst>
+                        <a:ext uri="{28A0092B-C50C-407E-A947-70E740481C1C}">
+                          <a14:useLocalDpi xmlns:a14="http://schemas.microsoft.com/office/drawing/2010/main" val="0"/>
+                        </a:ext>
+                      </a:extLst>
+                    </a:blip>
                     <a:stretch>
                       <a:fillRect/>
                     </a:stretch>
                   </pic:blipFill>
-                  <pic:spPr bwMode="auto">
+                  <pic:spPr>
                     <a:xfrm>
                       <a:off x="0" y="0"/>
-                      <a:ext cx="5734050" cy="1368425"/>
+                      <a:ext cx="5773420" cy="2042160"/>
                     </a:xfrm>
                     <a:prstGeom prst="rect">
                       <a:avLst/>
@@ -2187,6 +2173,53 @@
           <w:b/>
         </w:rPr>
       </w:pPr>
+      <w:r>
+        <w:rPr>
+          <w:noProof/>
+        </w:rPr>
+        <w:lastRenderedPageBreak/>
+        <w:drawing>
+          <wp:inline distT="0" distB="0" distL="0" distR="0">
+            <wp:extent cx="5773420" cy="3937000"/>
+            <wp:effectExtent l="0" t="0" r="5080" b="0"/>
+            <wp:docPr id="1925665734" name="Picture 2"/>
+            <wp:cNvGraphicFramePr>
+              <a:graphicFrameLocks xmlns:a="http://schemas.openxmlformats.org/drawingml/2006/main" noChangeAspect="1"/>
+            </wp:cNvGraphicFramePr>
+            <a:graphic xmlns:a="http://schemas.openxmlformats.org/drawingml/2006/main">
+              <a:graphicData uri="http://schemas.openxmlformats.org/drawingml/2006/picture">
+                <pic:pic xmlns:pic="http://schemas.openxmlformats.org/drawingml/2006/picture">
+                  <pic:nvPicPr>
+                    <pic:cNvPr id="1925665734" name="Picture 1925665734"/>
+                    <pic:cNvPicPr/>
+                  </pic:nvPicPr>
+                  <pic:blipFill>
+                    <a:blip r:embed="rId9">
+                      <a:extLst>
+                        <a:ext uri="{28A0092B-C50C-407E-A947-70E740481C1C}">
+                          <a14:useLocalDpi xmlns:a14="http://schemas.microsoft.com/office/drawing/2010/main" val="0"/>
+                        </a:ext>
+                      </a:extLst>
+                    </a:blip>
+                    <a:stretch>
+                      <a:fillRect/>
+                    </a:stretch>
+                  </pic:blipFill>
+                  <pic:spPr>
+                    <a:xfrm>
+                      <a:off x="0" y="0"/>
+                      <a:ext cx="5773420" cy="3937000"/>
+                    </a:xfrm>
+                    <a:prstGeom prst="rect">
+                      <a:avLst/>
+                    </a:prstGeom>
+                  </pic:spPr>
+                </pic:pic>
+              </a:graphicData>
+            </a:graphic>
+          </wp:inline>
+        </w:drawing>
+      </w:r>
       <w:r>
         <w:br w:type="page"/>
       </w:r>
@@ -5518,6 +5551,33 @@
 </file>
 
 <file path=customXml/item1.xml><?xml version="1.0" encoding="utf-8"?>
+<p:properties xmlns:p="http://schemas.microsoft.com/office/2006/metadata/properties" xmlns:xsi="http://www.w3.org/2001/XMLSchema-instance" xmlns:pc="http://schemas.microsoft.com/office/infopath/2007/PartnerControls">
+  <documentManagement>
+    <lcf76f155ced4ddcb4097134ff3c332f xmlns="db381a69-ce3e-4f16-b592-2e22854a1e13">
+      <Terms xmlns="http://schemas.microsoft.com/office/infopath/2007/PartnerControls"/>
+    </lcf76f155ced4ddcb4097134ff3c332f>
+    <TaxCatchAll xmlns="7327892f-fec6-4cb6-8e71-f8d8054844c3" xsi:nil="true"/>
+    <SharedWithUsers xmlns="7327892f-fec6-4cb6-8e71-f8d8054844c3">
+      <UserInfo>
+        <DisplayName/>
+        <AccountId xsi:nil="true"/>
+        <AccountType/>
+      </UserInfo>
+    </SharedWithUsers>
+  </documentManagement>
+</p:properties>
+</file>
+
+<file path=customXml/item2.xml><?xml version="1.0" encoding="utf-8"?>
+<?mso-contentType ?>
+<FormTemplates xmlns="http://schemas.microsoft.com/sharepoint/v3/contenttype/forms">
+  <Display>DocumentLibraryForm</Display>
+  <Edit>DocumentLibraryForm</Edit>
+  <New>DocumentLibraryForm</New>
+</FormTemplates>
+</file>
+
+<file path=customXml/item3.xml><?xml version="1.0" encoding="utf-8"?>
 <ct:contentTypeSchema xmlns:ct="http://schemas.microsoft.com/office/2006/metadata/contentType" xmlns:ma="http://schemas.microsoft.com/office/2006/metadata/properties/metaAttributes" ct:_="" ma:_="" ma:contentTypeName="Document" ma:contentTypeID="0x010100ABFBDA7D60A976429D02C7640092E59E" ma:contentTypeVersion="14" ma:contentTypeDescription="Create a new document." ma:contentTypeScope="" ma:versionID="3c874dacf6d518affcae55282124d7bb">
   <xsd:schema xmlns:xsd="http://www.w3.org/2001/XMLSchema" xmlns:xs="http://www.w3.org/2001/XMLSchema" xmlns:p="http://schemas.microsoft.com/office/2006/metadata/properties" xmlns:ns2="db381a69-ce3e-4f16-b592-2e22854a1e13" xmlns:ns3="7327892f-fec6-4cb6-8e71-f8d8054844c3" targetNamespace="http://schemas.microsoft.com/office/2006/metadata/properties" ma:root="true" ma:fieldsID="da1d7f46750498f420910a5c6201b19d" ns2:_="" ns3:_="">
     <xsd:import namespace="db381a69-ce3e-4f16-b592-2e22854a1e13"/>
@@ -5742,34 +5802,26 @@
 </ct:contentTypeSchema>
 </file>
 
-<file path=customXml/item2.xml><?xml version="1.0" encoding="utf-8"?>
-<?mso-contentType ?>
-<FormTemplates xmlns="http://schemas.microsoft.com/sharepoint/v3/contenttype/forms">
-  <Display>DocumentLibraryForm</Display>
-  <Edit>DocumentLibraryForm</Edit>
-  <New>DocumentLibraryForm</New>
-</FormTemplates>
+<file path=customXml/itemProps1.xml><?xml version="1.0" encoding="utf-8"?>
+<ds:datastoreItem xmlns:ds="http://schemas.openxmlformats.org/officeDocument/2006/customXml" ds:itemID="{28DB1FCF-9AC2-4480-99FB-CAF66C239F64}">
+  <ds:schemaRefs>
+    <ds:schemaRef ds:uri="http://schemas.microsoft.com/office/2006/metadata/properties"/>
+    <ds:schemaRef ds:uri="http://schemas.microsoft.com/office/infopath/2007/PartnerControls"/>
+    <ds:schemaRef ds:uri="db381a69-ce3e-4f16-b592-2e22854a1e13"/>
+    <ds:schemaRef ds:uri="7327892f-fec6-4cb6-8e71-f8d8054844c3"/>
+  </ds:schemaRefs>
+</ds:datastoreItem>
 </file>
 
-<file path=customXml/item3.xml><?xml version="1.0" encoding="utf-8"?>
-<p:properties xmlns:p="http://schemas.microsoft.com/office/2006/metadata/properties" xmlns:xsi="http://www.w3.org/2001/XMLSchema-instance" xmlns:pc="http://schemas.microsoft.com/office/infopath/2007/PartnerControls">
-  <documentManagement>
-    <lcf76f155ced4ddcb4097134ff3c332f xmlns="db381a69-ce3e-4f16-b592-2e22854a1e13">
-      <Terms xmlns="http://schemas.microsoft.com/office/infopath/2007/PartnerControls"/>
-    </lcf76f155ced4ddcb4097134ff3c332f>
-    <TaxCatchAll xmlns="7327892f-fec6-4cb6-8e71-f8d8054844c3" xsi:nil="true"/>
-    <SharedWithUsers xmlns="7327892f-fec6-4cb6-8e71-f8d8054844c3">
-      <UserInfo>
-        <DisplayName/>
-        <AccountId xsi:nil="true"/>
-        <AccountType/>
-      </UserInfo>
-    </SharedWithUsers>
-  </documentManagement>
-</p:properties>
+<file path=customXml/itemProps2.xml><?xml version="1.0" encoding="utf-8"?>
+<ds:datastoreItem xmlns:ds="http://schemas.openxmlformats.org/officeDocument/2006/customXml" ds:itemID="{2CA8B242-8728-4221-A066-A354FEC57018}">
+  <ds:schemaRefs>
+    <ds:schemaRef ds:uri="http://schemas.microsoft.com/sharepoint/v3/contenttype/forms"/>
+  </ds:schemaRefs>
+</ds:datastoreItem>
 </file>
 
-<file path=customXml/itemProps1.xml><?xml version="1.0" encoding="utf-8"?>
+<file path=customXml/itemProps3.xml><?xml version="1.0" encoding="utf-8"?>
 <ds:datastoreItem xmlns:ds="http://schemas.openxmlformats.org/officeDocument/2006/customXml" ds:itemID="{E7819755-5A8C-4C77-AC13-F2340770AD65}">
   <ds:schemaRefs>
     <ds:schemaRef ds:uri="http://schemas.microsoft.com/office/2006/metadata/contentType"/>
@@ -5786,23 +5838,4 @@
     <ds:schemaRef ds:uri="http://schemas.microsoft.com/internal/obd"/>
   </ds:schemaRefs>
 </ds:datastoreItem>
-</file>
-
-<file path=customXml/itemProps2.xml><?xml version="1.0" encoding="utf-8"?>
-<ds:datastoreItem xmlns:ds="http://schemas.openxmlformats.org/officeDocument/2006/customXml" ds:itemID="{2CA8B242-8728-4221-A066-A354FEC57018}">
-  <ds:schemaRefs>
-    <ds:schemaRef ds:uri="http://schemas.microsoft.com/sharepoint/v3/contenttype/forms"/>
-  </ds:schemaRefs>
-</ds:datastoreItem>
-</file>
-
-<file path=customXml/itemProps3.xml><?xml version="1.0" encoding="utf-8"?>
-<ds:datastoreItem xmlns:ds="http://schemas.openxmlformats.org/officeDocument/2006/customXml" ds:itemID="{28DB1FCF-9AC2-4480-99FB-CAF66C239F64}">
-  <ds:schemaRefs>
-    <ds:schemaRef ds:uri="http://schemas.microsoft.com/office/2006/metadata/properties"/>
-    <ds:schemaRef ds:uri="http://schemas.microsoft.com/office/infopath/2007/PartnerControls"/>
-    <ds:schemaRef ds:uri="db381a69-ce3e-4f16-b592-2e22854a1e13"/>
-    <ds:schemaRef ds:uri="7327892f-fec6-4cb6-8e71-f8d8054844c3"/>
-  </ds:schemaRefs>
-</ds:datastoreItem>
 </file>
</xml_diff>

<commit_message>
added red team runbooks
</commit_message>
<xml_diff>
--- a/Project_Charter_V1.docx
+++ b/Project_Charter_V1.docx
@@ -592,10 +592,7 @@
             <w:r>
               <w:rPr>
                 <w:rFonts w:cs="Calibri" w:cstheme="minorHAnsi" w:ascii="Calibri" w:hAnsi="Calibri"/>
-                <w:kern w:val="0"/>
-                <w:sz w:val="22"/>
-                <w:szCs w:val="22"/>
-                <w:lang w:val="en-CA" w:eastAsia="en-US" w:bidi="ar-SA"/>
+                <w:sz w:val="22"/>
               </w:rPr>
             </w:r>
           </w:p>
@@ -914,10 +911,7 @@
                 <w:rFonts w:cs="Calibri" w:cstheme="minorHAnsi" w:ascii="Calibri" w:hAnsi="Calibri"/>
                 <w:b/>
                 <w:bCs/>
-                <w:kern w:val="0"/>
-                <w:sz w:val="22"/>
-                <w:szCs w:val="22"/>
-                <w:lang w:val="en-CA" w:eastAsia="en-US" w:bidi="ar-SA"/>
+                <w:sz w:val="22"/>
               </w:rPr>
             </w:r>
           </w:p>
@@ -948,10 +942,7 @@
             <w:r>
               <w:rPr>
                 <w:rFonts w:cs="Calibri" w:cstheme="minorHAnsi" w:ascii="Calibri" w:hAnsi="Calibri"/>
-                <w:kern w:val="0"/>
-                <w:sz w:val="22"/>
-                <w:szCs w:val="22"/>
-                <w:lang w:val="en-CA" w:eastAsia="en-US" w:bidi="ar-SA"/>
+                <w:sz w:val="22"/>
               </w:rPr>
             </w:r>
           </w:p>
@@ -982,10 +973,7 @@
             <w:r>
               <w:rPr>
                 <w:rFonts w:cs="Calibri" w:cstheme="minorHAnsi" w:ascii="Calibri" w:hAnsi="Calibri"/>
-                <w:kern w:val="0"/>
-                <w:sz w:val="22"/>
-                <w:szCs w:val="22"/>
-                <w:lang w:val="en-CA" w:eastAsia="en-US" w:bidi="ar-SA"/>
+                <w:sz w:val="22"/>
               </w:rPr>
             </w:r>
           </w:p>
@@ -1016,10 +1004,7 @@
             <w:r>
               <w:rPr>
                 <w:rFonts w:cs="Calibri" w:cstheme="minorHAnsi" w:ascii="Calibri" w:hAnsi="Calibri"/>
-                <w:kern w:val="0"/>
-                <w:sz w:val="22"/>
-                <w:szCs w:val="22"/>
-                <w:lang w:val="en-CA" w:eastAsia="en-US" w:bidi="ar-SA"/>
+                <w:sz w:val="22"/>
               </w:rPr>
             </w:r>
           </w:p>
@@ -1055,10 +1040,7 @@
                 <w:rFonts w:cs="Calibri" w:cstheme="minorHAnsi" w:ascii="Calibri" w:hAnsi="Calibri"/>
                 <w:b/>
                 <w:bCs/>
-                <w:kern w:val="0"/>
-                <w:sz w:val="22"/>
-                <w:szCs w:val="22"/>
-                <w:lang w:val="en-CA" w:eastAsia="en-US" w:bidi="ar-SA"/>
+                <w:sz w:val="22"/>
               </w:rPr>
             </w:r>
           </w:p>
@@ -1084,10 +1066,7 @@
             <w:r>
               <w:rPr>
                 <w:rFonts w:cs="Calibri" w:cstheme="minorHAnsi" w:ascii="Calibri" w:hAnsi="Calibri"/>
-                <w:kern w:val="0"/>
-                <w:sz w:val="22"/>
-                <w:szCs w:val="22"/>
-                <w:lang w:val="en-CA" w:eastAsia="en-US" w:bidi="ar-SA"/>
+                <w:sz w:val="22"/>
               </w:rPr>
             </w:r>
           </w:p>
@@ -1113,10 +1092,7 @@
             <w:r>
               <w:rPr>
                 <w:rFonts w:cs="Calibri" w:cstheme="minorHAnsi" w:ascii="Calibri" w:hAnsi="Calibri"/>
-                <w:kern w:val="0"/>
-                <w:sz w:val="22"/>
-                <w:szCs w:val="22"/>
-                <w:lang w:val="en-CA" w:eastAsia="en-US" w:bidi="ar-SA"/>
+                <w:sz w:val="22"/>
               </w:rPr>
             </w:r>
           </w:p>
@@ -1142,10 +1118,7 @@
             <w:r>
               <w:rPr>
                 <w:rFonts w:cs="Calibri" w:cstheme="minorHAnsi" w:ascii="Calibri" w:hAnsi="Calibri"/>
-                <w:kern w:val="0"/>
-                <w:sz w:val="22"/>
-                <w:szCs w:val="22"/>
-                <w:lang w:val="en-CA" w:eastAsia="en-US" w:bidi="ar-SA"/>
+                <w:sz w:val="22"/>
               </w:rPr>
             </w:r>
           </w:p>
@@ -1185,10 +1158,7 @@
                 <w:rFonts w:cs="Calibri" w:cstheme="minorHAnsi" w:ascii="Calibri" w:hAnsi="Calibri"/>
                 <w:b/>
                 <w:bCs/>
-                <w:kern w:val="0"/>
-                <w:sz w:val="22"/>
-                <w:szCs w:val="22"/>
-                <w:lang w:val="en-CA" w:eastAsia="en-US" w:bidi="ar-SA"/>
+                <w:sz w:val="22"/>
               </w:rPr>
             </w:r>
           </w:p>
@@ -1219,10 +1189,7 @@
             <w:r>
               <w:rPr>
                 <w:rFonts w:cs="Calibri" w:cstheme="minorHAnsi" w:ascii="Calibri" w:hAnsi="Calibri"/>
-                <w:kern w:val="0"/>
-                <w:sz w:val="22"/>
-                <w:szCs w:val="22"/>
-                <w:lang w:val="en-CA" w:eastAsia="en-US" w:bidi="ar-SA"/>
+                <w:sz w:val="22"/>
               </w:rPr>
             </w:r>
           </w:p>
@@ -1253,10 +1220,7 @@
             <w:r>
               <w:rPr>
                 <w:rFonts w:cs="Calibri" w:cstheme="minorHAnsi" w:ascii="Calibri" w:hAnsi="Calibri"/>
-                <w:kern w:val="0"/>
-                <w:sz w:val="22"/>
-                <w:szCs w:val="22"/>
-                <w:lang w:val="en-CA" w:eastAsia="en-US" w:bidi="ar-SA"/>
+                <w:sz w:val="22"/>
               </w:rPr>
             </w:r>
           </w:p>
@@ -1287,10 +1251,7 @@
             <w:r>
               <w:rPr>
                 <w:rFonts w:cs="Calibri" w:cstheme="minorHAnsi" w:ascii="Calibri" w:hAnsi="Calibri"/>
-                <w:kern w:val="0"/>
-                <w:sz w:val="22"/>
-                <w:szCs w:val="22"/>
-                <w:lang w:val="en-CA" w:eastAsia="en-US" w:bidi="ar-SA"/>
+                <w:sz w:val="22"/>
               </w:rPr>
             </w:r>
           </w:p>
@@ -1326,10 +1287,7 @@
                 <w:rFonts w:cs="Calibri" w:cstheme="minorHAnsi" w:ascii="Calibri" w:hAnsi="Calibri"/>
                 <w:b/>
                 <w:bCs/>
-                <w:kern w:val="0"/>
-                <w:sz w:val="22"/>
-                <w:szCs w:val="22"/>
-                <w:lang w:val="en-CA" w:eastAsia="en-US" w:bidi="ar-SA"/>
+                <w:sz w:val="22"/>
               </w:rPr>
             </w:r>
           </w:p>
@@ -1355,10 +1313,7 @@
             <w:r>
               <w:rPr>
                 <w:rFonts w:cs="Calibri" w:cstheme="minorHAnsi" w:ascii="Calibri" w:hAnsi="Calibri"/>
-                <w:kern w:val="0"/>
-                <w:sz w:val="22"/>
-                <w:szCs w:val="22"/>
-                <w:lang w:val="en-CA" w:eastAsia="en-US" w:bidi="ar-SA"/>
+                <w:sz w:val="22"/>
               </w:rPr>
             </w:r>
           </w:p>
@@ -1384,10 +1339,7 @@
             <w:r>
               <w:rPr>
                 <w:rFonts w:cs="Calibri" w:cstheme="minorHAnsi" w:ascii="Calibri" w:hAnsi="Calibri"/>
-                <w:kern w:val="0"/>
-                <w:sz w:val="22"/>
-                <w:szCs w:val="22"/>
-                <w:lang w:val="en-CA" w:eastAsia="en-US" w:bidi="ar-SA"/>
+                <w:sz w:val="22"/>
               </w:rPr>
             </w:r>
           </w:p>
@@ -1413,10 +1365,7 @@
             <w:r>
               <w:rPr>
                 <w:rFonts w:cs="Calibri" w:cstheme="minorHAnsi" w:ascii="Calibri" w:hAnsi="Calibri"/>
-                <w:kern w:val="0"/>
-                <w:sz w:val="22"/>
-                <w:szCs w:val="22"/>
-                <w:lang w:val="en-CA" w:eastAsia="en-US" w:bidi="ar-SA"/>
+                <w:sz w:val="22"/>
               </w:rPr>
             </w:r>
           </w:p>
@@ -2547,10 +2496,9 @@
             </w:pPr>
             <w:r>
               <w:rPr>
-                <w:kern w:val="0"/>
-                <w:szCs w:val="22"/>
-                <w:lang w:val="en-AU" w:eastAsia="en-AU" w:bidi="ar-SA"/>
-              </w:rPr>
+                <w:szCs w:val="24"/>
+              </w:rPr>
+              <w:t>Team Selections</w:t>
             </w:r>
           </w:p>
         </w:tc>
@@ -2573,10 +2521,22 @@
             </w:pPr>
             <w:r>
               <w:rPr>
-                <w:kern w:val="0"/>
-                <w:szCs w:val="22"/>
-                <w:lang w:val="en-AU" w:eastAsia="en-AU" w:bidi="ar-SA"/>
-              </w:rPr>
+                <w:szCs w:val="24"/>
+              </w:rPr>
+              <w:t>1</w:t>
+            </w:r>
+            <w:r>
+              <w:rPr>
+                <w:szCs w:val="24"/>
+                <w:vertAlign w:val="superscript"/>
+              </w:rPr>
+              <w:t>st</w:t>
+            </w:r>
+            <w:r>
+              <w:rPr>
+                <w:szCs w:val="24"/>
+              </w:rPr>
+              <w:t xml:space="preserve"> week</w:t>
             </w:r>
           </w:p>
         </w:tc>
@@ -2602,10 +2562,9 @@
             </w:pPr>
             <w:r>
               <w:rPr>
-                <w:kern w:val="0"/>
-                <w:szCs w:val="22"/>
-                <w:lang w:val="en-AU" w:eastAsia="en-AU" w:bidi="ar-SA"/>
-              </w:rPr>
+                <w:szCs w:val="24"/>
+              </w:rPr>
+              <w:t>Project charter</w:t>
             </w:r>
           </w:p>
         </w:tc>
@@ -2628,10 +2587,22 @@
             </w:pPr>
             <w:r>
               <w:rPr>
-                <w:kern w:val="0"/>
-                <w:szCs w:val="22"/>
-                <w:lang w:val="en-AU" w:eastAsia="en-AU" w:bidi="ar-SA"/>
-              </w:rPr>
+                <w:szCs w:val="24"/>
+              </w:rPr>
+              <w:t>2</w:t>
+            </w:r>
+            <w:r>
+              <w:rPr>
+                <w:szCs w:val="24"/>
+                <w:vertAlign w:val="superscript"/>
+              </w:rPr>
+              <w:t>nd</w:t>
+            </w:r>
+            <w:r>
+              <w:rPr>
+                <w:szCs w:val="24"/>
+              </w:rPr>
+              <w:t xml:space="preserve"> week</w:t>
             </w:r>
           </w:p>
         </w:tc>
@@ -2657,10 +2628,9 @@
             </w:pPr>
             <w:r>
               <w:rPr>
-                <w:kern w:val="0"/>
-                <w:szCs w:val="22"/>
-                <w:lang w:val="en-AU" w:eastAsia="en-AU" w:bidi="ar-SA"/>
-              </w:rPr>
+                <w:szCs w:val="24"/>
+              </w:rPr>
+              <w:t>Communication template</w:t>
             </w:r>
           </w:p>
         </w:tc>
@@ -2683,10 +2653,92 @@
             </w:pPr>
             <w:r>
               <w:rPr>
-                <w:kern w:val="0"/>
-                <w:szCs w:val="22"/>
-                <w:lang w:val="en-AU" w:eastAsia="en-AU" w:bidi="ar-SA"/>
-              </w:rPr>
+                <w:szCs w:val="24"/>
+              </w:rPr>
+              <w:t>2</w:t>
+            </w:r>
+            <w:r>
+              <w:rPr>
+                <w:szCs w:val="24"/>
+                <w:vertAlign w:val="superscript"/>
+              </w:rPr>
+              <w:t>nd</w:t>
+            </w:r>
+            <w:r>
+              <w:rPr>
+                <w:szCs w:val="24"/>
+              </w:rPr>
+              <w:t xml:space="preserve"> week</w:t>
+            </w:r>
+          </w:p>
+        </w:tc>
+      </w:tr>
+      <w:tr>
+        <w:trPr/>
+        <w:tc>
+          <w:tcPr>
+            <w:tcW w:w="3673" w:type="dxa"/>
+            <w:tcBorders>
+              <w:top w:val="nil"/>
+            </w:tcBorders>
+          </w:tcPr>
+          <w:p>
+            <w:pPr>
+              <w:pStyle w:val="Normal"/>
+              <w:widowControl w:val="false"/>
+              <w:suppressAutoHyphens w:val="true"/>
+              <w:spacing w:before="0" w:after="56"/>
+              <w:ind w:left="0" w:right="65" w:hanging="0"/>
+              <w:jc w:val="left"/>
+              <w:rPr>
+                <w:szCs w:val="24"/>
+              </w:rPr>
+            </w:pPr>
+            <w:r>
+              <w:rPr>
+                <w:szCs w:val="24"/>
+              </w:rPr>
+              <w:t>Define IRTX</w:t>
+            </w:r>
+          </w:p>
+        </w:tc>
+        <w:tc>
+          <w:tcPr>
+            <w:tcW w:w="4693" w:type="dxa"/>
+            <w:tcBorders>
+              <w:top w:val="nil"/>
+            </w:tcBorders>
+          </w:tcPr>
+          <w:p>
+            <w:pPr>
+              <w:pStyle w:val="Normal"/>
+              <w:widowControl w:val="false"/>
+              <w:suppressAutoHyphens w:val="true"/>
+              <w:spacing w:before="0" w:after="56"/>
+              <w:ind w:left="0" w:right="65" w:hanging="0"/>
+              <w:jc w:val="left"/>
+              <w:rPr>
+                <w:szCs w:val="24"/>
+              </w:rPr>
+            </w:pPr>
+            <w:r>
+              <w:rPr>
+                <w:szCs w:val="24"/>
+              </w:rPr>
+              <w:t>By 4</w:t>
+            </w:r>
+            <w:r>
+              <w:rPr>
+                <w:szCs w:val="24"/>
+                <w:vertAlign w:val="superscript"/>
+              </w:rPr>
+              <w:t>th</w:t>
+            </w:r>
+            <w:r>
+              <w:rPr>
+                <w:szCs w:val="24"/>
+              </w:rPr>
+              <w:t xml:space="preserve"> Term of tafe</w:t>
             </w:r>
           </w:p>
         </w:tc>
@@ -2883,578 +2935,6 @@
         <w:br w:type="page"/>
       </w:r>
     </w:p>
-    <w:tbl>
-      <w:tblPr>
-        <w:tblStyle w:val="TableGrid0"/>
-        <w:tblW w:w="8367" w:type="dxa"/>
-        <w:jc w:val="left"/>
-        <w:tblInd w:w="715" w:type="dxa"/>
-        <w:tblLayout w:type="fixed"/>
-        <w:tblCellMar>
-          <w:top w:w="0" w:type="dxa"/>
-          <w:left w:w="108" w:type="dxa"/>
-          <w:bottom w:w="0" w:type="dxa"/>
-          <w:right w:w="108" w:type="dxa"/>
-        </w:tblCellMar>
-        <w:tblLook w:val="04a0" w:noHBand="0" w:noVBand="1" w:firstColumn="1" w:lastRow="0" w:lastColumn="0" w:firstRow="1"/>
-      </w:tblPr>
-      <w:tblGrid>
-        <w:gridCol w:w="1265"/>
-        <w:gridCol w:w="1416"/>
-        <w:gridCol w:w="1418"/>
-        <w:gridCol w:w="1419"/>
-        <w:gridCol w:w="1419"/>
-        <w:gridCol w:w="1429"/>
-      </w:tblGrid>
-      <w:tr>
-        <w:trPr/>
-        <w:tc>
-          <w:tcPr>
-            <w:tcW w:w="1265" w:type="dxa"/>
-            <w:tcBorders/>
-          </w:tcPr>
-          <w:p>
-            <w:pPr>
-              <w:pStyle w:val="Normal"/>
-              <w:pageBreakBefore/>
-              <w:widowControl w:val="false"/>
-              <w:suppressAutoHyphens w:val="true"/>
-              <w:spacing w:before="0" w:after="147"/>
-              <w:ind w:left="0" w:right="65" w:hanging="0"/>
-              <w:jc w:val="left"/>
-              <w:rPr>
-                <w:b/>
-                <w:b/>
-              </w:rPr>
-            </w:pPr>
-            <w:r>
-              <w:rPr>
-                <w:b/>
-                <w:kern w:val="0"/>
-                <w:szCs w:val="22"/>
-                <w:lang w:val="en-AU" w:eastAsia="en-AU" w:bidi="ar-SA"/>
-              </w:rPr>
-              <w:t>Budget Item</w:t>
-            </w:r>
-          </w:p>
-        </w:tc>
-        <w:tc>
-          <w:tcPr>
-            <w:tcW w:w="1416" w:type="dxa"/>
-            <w:tcBorders/>
-          </w:tcPr>
-          <w:p>
-            <w:pPr>
-              <w:pStyle w:val="Normal"/>
-              <w:widowControl w:val="false"/>
-              <w:suppressAutoHyphens w:val="true"/>
-              <w:spacing w:before="0" w:after="147"/>
-              <w:ind w:left="0" w:right="65" w:hanging="0"/>
-              <w:jc w:val="left"/>
-              <w:rPr>
-                <w:b/>
-                <w:b/>
-              </w:rPr>
-            </w:pPr>
-            <w:r>
-              <w:rPr>
-                <w:b/>
-                <w:kern w:val="0"/>
-                <w:szCs w:val="22"/>
-                <w:lang w:val="en-AU" w:eastAsia="en-AU" w:bidi="ar-SA"/>
-              </w:rPr>
-              <w:t>Month1</w:t>
-            </w:r>
-          </w:p>
-        </w:tc>
-        <w:tc>
-          <w:tcPr>
-            <w:tcW w:w="1418" w:type="dxa"/>
-            <w:tcBorders/>
-          </w:tcPr>
-          <w:p>
-            <w:pPr>
-              <w:pStyle w:val="Normal"/>
-              <w:widowControl w:val="false"/>
-              <w:suppressAutoHyphens w:val="true"/>
-              <w:spacing w:before="0" w:after="147"/>
-              <w:ind w:left="0" w:right="65" w:hanging="0"/>
-              <w:jc w:val="left"/>
-              <w:rPr>
-                <w:b/>
-                <w:b/>
-              </w:rPr>
-            </w:pPr>
-            <w:r>
-              <w:rPr>
-                <w:b/>
-                <w:kern w:val="0"/>
-                <w:szCs w:val="22"/>
-                <w:lang w:val="en-AU" w:eastAsia="en-AU" w:bidi="ar-SA"/>
-              </w:rPr>
-              <w:t>Month 2</w:t>
-            </w:r>
-          </w:p>
-        </w:tc>
-        <w:tc>
-          <w:tcPr>
-            <w:tcW w:w="1419" w:type="dxa"/>
-            <w:tcBorders/>
-          </w:tcPr>
-          <w:p>
-            <w:pPr>
-              <w:pStyle w:val="Normal"/>
-              <w:widowControl w:val="false"/>
-              <w:suppressAutoHyphens w:val="true"/>
-              <w:spacing w:before="0" w:after="147"/>
-              <w:ind w:left="0" w:right="65" w:hanging="0"/>
-              <w:jc w:val="left"/>
-              <w:rPr>
-                <w:b/>
-                <w:b/>
-              </w:rPr>
-            </w:pPr>
-            <w:r>
-              <w:rPr>
-                <w:b/>
-                <w:kern w:val="0"/>
-                <w:szCs w:val="22"/>
-                <w:lang w:val="en-AU" w:eastAsia="en-AU" w:bidi="ar-SA"/>
-              </w:rPr>
-              <w:t>Month 3</w:t>
-            </w:r>
-          </w:p>
-        </w:tc>
-        <w:tc>
-          <w:tcPr>
-            <w:tcW w:w="1419" w:type="dxa"/>
-            <w:tcBorders/>
-          </w:tcPr>
-          <w:p>
-            <w:pPr>
-              <w:pStyle w:val="Normal"/>
-              <w:widowControl w:val="false"/>
-              <w:suppressAutoHyphens w:val="true"/>
-              <w:spacing w:before="0" w:after="147"/>
-              <w:ind w:left="0" w:right="65" w:hanging="0"/>
-              <w:jc w:val="left"/>
-              <w:rPr>
-                <w:b/>
-                <w:b/>
-              </w:rPr>
-            </w:pPr>
-            <w:r>
-              <w:rPr>
-                <w:b/>
-                <w:kern w:val="0"/>
-                <w:szCs w:val="22"/>
-                <w:lang w:val="en-AU" w:eastAsia="en-AU" w:bidi="ar-SA"/>
-              </w:rPr>
-              <w:t>Month 4</w:t>
-            </w:r>
-          </w:p>
-        </w:tc>
-        <w:tc>
-          <w:tcPr>
-            <w:tcW w:w="1429" w:type="dxa"/>
-            <w:tcBorders/>
-          </w:tcPr>
-          <w:p>
-            <w:pPr>
-              <w:pStyle w:val="Normal"/>
-              <w:widowControl w:val="false"/>
-              <w:suppressAutoHyphens w:val="true"/>
-              <w:spacing w:before="0" w:after="147"/>
-              <w:ind w:left="0" w:right="65" w:hanging="0"/>
-              <w:jc w:val="left"/>
-              <w:rPr>
-                <w:b/>
-                <w:b/>
-              </w:rPr>
-            </w:pPr>
-            <w:r>
-              <w:rPr>
-                <w:b/>
-                <w:kern w:val="0"/>
-                <w:szCs w:val="22"/>
-                <w:lang w:val="en-AU" w:eastAsia="en-AU" w:bidi="ar-SA"/>
-              </w:rPr>
-              <w:t>Total</w:t>
-            </w:r>
-          </w:p>
-        </w:tc>
-      </w:tr>
-      <w:tr>
-        <w:trPr/>
-        <w:tc>
-          <w:tcPr>
-            <w:tcW w:w="1265" w:type="dxa"/>
-            <w:tcBorders/>
-          </w:tcPr>
-          <w:p>
-            <w:pPr>
-              <w:pStyle w:val="Normal"/>
-              <w:widowControl w:val="false"/>
-              <w:suppressAutoHyphens w:val="true"/>
-              <w:spacing w:before="0" w:after="147"/>
-              <w:ind w:left="0" w:right="65" w:hanging="0"/>
-              <w:jc w:val="left"/>
-              <w:rPr>
-                <w:kern w:val="0"/>
-                <w:szCs w:val="22"/>
-                <w:lang w:val="en-AU" w:eastAsia="en-AU" w:bidi="ar-SA"/>
-              </w:rPr>
-            </w:pPr>
-            <w:r>
-              <w:rPr>
-                <w:kern w:val="0"/>
-                <w:szCs w:val="22"/>
-                <w:lang w:val="en-AU" w:eastAsia="en-AU" w:bidi="ar-SA"/>
-              </w:rPr>
-            </w:r>
-          </w:p>
-        </w:tc>
-        <w:tc>
-          <w:tcPr>
-            <w:tcW w:w="1416" w:type="dxa"/>
-            <w:tcBorders/>
-          </w:tcPr>
-          <w:p>
-            <w:pPr>
-              <w:pStyle w:val="Normal"/>
-              <w:widowControl w:val="false"/>
-              <w:suppressAutoHyphens w:val="true"/>
-              <w:spacing w:before="0" w:after="147"/>
-              <w:ind w:left="0" w:right="65" w:hanging="0"/>
-              <w:jc w:val="left"/>
-              <w:rPr>
-                <w:kern w:val="0"/>
-                <w:szCs w:val="22"/>
-                <w:lang w:val="en-AU" w:eastAsia="en-AU" w:bidi="ar-SA"/>
-              </w:rPr>
-            </w:pPr>
-            <w:r>
-              <w:rPr>
-                <w:kern w:val="0"/>
-                <w:szCs w:val="22"/>
-                <w:lang w:val="en-AU" w:eastAsia="en-AU" w:bidi="ar-SA"/>
-              </w:rPr>
-            </w:r>
-          </w:p>
-        </w:tc>
-        <w:tc>
-          <w:tcPr>
-            <w:tcW w:w="1418" w:type="dxa"/>
-            <w:tcBorders/>
-          </w:tcPr>
-          <w:p>
-            <w:pPr>
-              <w:pStyle w:val="Normal"/>
-              <w:widowControl w:val="false"/>
-              <w:suppressAutoHyphens w:val="true"/>
-              <w:spacing w:before="0" w:after="147"/>
-              <w:ind w:left="0" w:right="65" w:hanging="0"/>
-              <w:jc w:val="left"/>
-              <w:rPr>
-                <w:kern w:val="0"/>
-                <w:szCs w:val="22"/>
-                <w:lang w:val="en-AU" w:eastAsia="en-AU" w:bidi="ar-SA"/>
-              </w:rPr>
-            </w:pPr>
-            <w:r>
-              <w:rPr>
-                <w:kern w:val="0"/>
-                <w:szCs w:val="22"/>
-                <w:lang w:val="en-AU" w:eastAsia="en-AU" w:bidi="ar-SA"/>
-              </w:rPr>
-            </w:r>
-          </w:p>
-        </w:tc>
-        <w:tc>
-          <w:tcPr>
-            <w:tcW w:w="1419" w:type="dxa"/>
-            <w:tcBorders/>
-          </w:tcPr>
-          <w:p>
-            <w:pPr>
-              <w:pStyle w:val="Normal"/>
-              <w:widowControl w:val="false"/>
-              <w:suppressAutoHyphens w:val="true"/>
-              <w:spacing w:before="0" w:after="147"/>
-              <w:ind w:left="0" w:right="65" w:hanging="0"/>
-              <w:jc w:val="left"/>
-              <w:rPr>
-                <w:kern w:val="0"/>
-                <w:szCs w:val="22"/>
-                <w:lang w:val="en-AU" w:eastAsia="en-AU" w:bidi="ar-SA"/>
-              </w:rPr>
-            </w:pPr>
-            <w:r>
-              <w:rPr>
-                <w:kern w:val="0"/>
-                <w:szCs w:val="22"/>
-                <w:lang w:val="en-AU" w:eastAsia="en-AU" w:bidi="ar-SA"/>
-              </w:rPr>
-            </w:r>
-          </w:p>
-        </w:tc>
-        <w:tc>
-          <w:tcPr>
-            <w:tcW w:w="1419" w:type="dxa"/>
-            <w:tcBorders/>
-          </w:tcPr>
-          <w:p>
-            <w:pPr>
-              <w:pStyle w:val="Normal"/>
-              <w:widowControl w:val="false"/>
-              <w:suppressAutoHyphens w:val="true"/>
-              <w:spacing w:before="0" w:after="147"/>
-              <w:ind w:left="0" w:right="65" w:hanging="0"/>
-              <w:jc w:val="left"/>
-              <w:rPr>
-                <w:kern w:val="0"/>
-                <w:szCs w:val="22"/>
-                <w:lang w:val="en-AU" w:eastAsia="en-AU" w:bidi="ar-SA"/>
-              </w:rPr>
-            </w:pPr>
-            <w:r>
-              <w:rPr>
-                <w:kern w:val="0"/>
-                <w:szCs w:val="22"/>
-                <w:lang w:val="en-AU" w:eastAsia="en-AU" w:bidi="ar-SA"/>
-              </w:rPr>
-            </w:r>
-          </w:p>
-        </w:tc>
-        <w:tc>
-          <w:tcPr>
-            <w:tcW w:w="1429" w:type="dxa"/>
-            <w:tcBorders/>
-          </w:tcPr>
-          <w:p>
-            <w:pPr>
-              <w:pStyle w:val="Normal"/>
-              <w:widowControl w:val="false"/>
-              <w:suppressAutoHyphens w:val="true"/>
-              <w:spacing w:before="0" w:after="147"/>
-              <w:ind w:left="0" w:right="65" w:hanging="0"/>
-              <w:jc w:val="left"/>
-              <w:rPr>
-                <w:kern w:val="0"/>
-                <w:szCs w:val="22"/>
-                <w:lang w:val="en-AU" w:eastAsia="en-AU" w:bidi="ar-SA"/>
-              </w:rPr>
-            </w:pPr>
-            <w:r>
-              <w:rPr>
-                <w:kern w:val="0"/>
-                <w:szCs w:val="22"/>
-                <w:lang w:val="en-AU" w:eastAsia="en-AU" w:bidi="ar-SA"/>
-              </w:rPr>
-            </w:r>
-          </w:p>
-        </w:tc>
-      </w:tr>
-      <w:tr>
-        <w:trPr/>
-        <w:tc>
-          <w:tcPr>
-            <w:tcW w:w="1265" w:type="dxa"/>
-            <w:tcBorders/>
-          </w:tcPr>
-          <w:p>
-            <w:pPr>
-              <w:pStyle w:val="Normal"/>
-              <w:widowControl w:val="false"/>
-              <w:suppressAutoHyphens w:val="true"/>
-              <w:spacing w:before="0" w:after="147"/>
-              <w:ind w:left="0" w:right="65" w:hanging="0"/>
-              <w:jc w:val="left"/>
-              <w:rPr>
-                <w:kern w:val="0"/>
-                <w:szCs w:val="22"/>
-                <w:lang w:val="en-AU" w:eastAsia="en-AU" w:bidi="ar-SA"/>
-              </w:rPr>
-            </w:pPr>
-            <w:r>
-              <w:rPr>
-                <w:kern w:val="0"/>
-                <w:szCs w:val="22"/>
-                <w:lang w:val="en-AU" w:eastAsia="en-AU" w:bidi="ar-SA"/>
-              </w:rPr>
-            </w:r>
-          </w:p>
-        </w:tc>
-        <w:tc>
-          <w:tcPr>
-            <w:tcW w:w="1416" w:type="dxa"/>
-            <w:tcBorders/>
-          </w:tcPr>
-          <w:p>
-            <w:pPr>
-              <w:pStyle w:val="Normal"/>
-              <w:widowControl w:val="false"/>
-              <w:suppressAutoHyphens w:val="true"/>
-              <w:spacing w:before="0" w:after="147"/>
-              <w:ind w:left="0" w:right="65" w:hanging="0"/>
-              <w:jc w:val="left"/>
-              <w:rPr>
-                <w:kern w:val="0"/>
-                <w:szCs w:val="22"/>
-                <w:lang w:val="en-AU" w:eastAsia="en-AU" w:bidi="ar-SA"/>
-              </w:rPr>
-            </w:pPr>
-            <w:r>
-              <w:rPr>
-                <w:kern w:val="0"/>
-                <w:szCs w:val="22"/>
-                <w:lang w:val="en-AU" w:eastAsia="en-AU" w:bidi="ar-SA"/>
-              </w:rPr>
-            </w:r>
-          </w:p>
-        </w:tc>
-        <w:tc>
-          <w:tcPr>
-            <w:tcW w:w="1418" w:type="dxa"/>
-            <w:tcBorders/>
-          </w:tcPr>
-          <w:p>
-            <w:pPr>
-              <w:pStyle w:val="Normal"/>
-              <w:widowControl w:val="false"/>
-              <w:suppressAutoHyphens w:val="true"/>
-              <w:spacing w:before="0" w:after="147"/>
-              <w:ind w:left="0" w:right="65" w:hanging="0"/>
-              <w:jc w:val="left"/>
-              <w:rPr>
-                <w:kern w:val="0"/>
-                <w:szCs w:val="22"/>
-                <w:lang w:val="en-AU" w:eastAsia="en-AU" w:bidi="ar-SA"/>
-              </w:rPr>
-            </w:pPr>
-            <w:r>
-              <w:rPr>
-                <w:kern w:val="0"/>
-                <w:szCs w:val="22"/>
-                <w:lang w:val="en-AU" w:eastAsia="en-AU" w:bidi="ar-SA"/>
-              </w:rPr>
-            </w:r>
-          </w:p>
-        </w:tc>
-        <w:tc>
-          <w:tcPr>
-            <w:tcW w:w="1419" w:type="dxa"/>
-            <w:tcBorders/>
-          </w:tcPr>
-          <w:p>
-            <w:pPr>
-              <w:pStyle w:val="Normal"/>
-              <w:widowControl w:val="false"/>
-              <w:suppressAutoHyphens w:val="true"/>
-              <w:spacing w:before="0" w:after="147"/>
-              <w:ind w:left="0" w:right="65" w:hanging="0"/>
-              <w:jc w:val="left"/>
-              <w:rPr>
-                <w:kern w:val="0"/>
-                <w:szCs w:val="22"/>
-                <w:lang w:val="en-AU" w:eastAsia="en-AU" w:bidi="ar-SA"/>
-              </w:rPr>
-            </w:pPr>
-            <w:r>
-              <w:rPr>
-                <w:kern w:val="0"/>
-                <w:szCs w:val="22"/>
-                <w:lang w:val="en-AU" w:eastAsia="en-AU" w:bidi="ar-SA"/>
-              </w:rPr>
-            </w:r>
-          </w:p>
-        </w:tc>
-        <w:tc>
-          <w:tcPr>
-            <w:tcW w:w="1419" w:type="dxa"/>
-            <w:tcBorders/>
-          </w:tcPr>
-          <w:p>
-            <w:pPr>
-              <w:pStyle w:val="Normal"/>
-              <w:widowControl w:val="false"/>
-              <w:suppressAutoHyphens w:val="true"/>
-              <w:spacing w:before="0" w:after="147"/>
-              <w:ind w:left="0" w:right="65" w:hanging="0"/>
-              <w:jc w:val="left"/>
-              <w:rPr>
-                <w:kern w:val="0"/>
-                <w:szCs w:val="22"/>
-                <w:lang w:val="en-AU" w:eastAsia="en-AU" w:bidi="ar-SA"/>
-              </w:rPr>
-            </w:pPr>
-            <w:r>
-              <w:rPr>
-                <w:kern w:val="0"/>
-                <w:szCs w:val="22"/>
-                <w:lang w:val="en-AU" w:eastAsia="en-AU" w:bidi="ar-SA"/>
-              </w:rPr>
-            </w:r>
-          </w:p>
-        </w:tc>
-        <w:tc>
-          <w:tcPr>
-            <w:tcW w:w="1429" w:type="dxa"/>
-            <w:tcBorders/>
-          </w:tcPr>
-          <w:p>
-            <w:pPr>
-              <w:pStyle w:val="Normal"/>
-              <w:widowControl w:val="false"/>
-              <w:suppressAutoHyphens w:val="true"/>
-              <w:spacing w:before="0" w:after="147"/>
-              <w:ind w:left="0" w:right="65" w:hanging="0"/>
-              <w:jc w:val="left"/>
-              <w:rPr>
-                <w:kern w:val="0"/>
-                <w:szCs w:val="22"/>
-                <w:lang w:val="en-AU" w:eastAsia="en-AU" w:bidi="ar-SA"/>
-              </w:rPr>
-            </w:pPr>
-            <w:r>
-              <w:rPr>
-                <w:kern w:val="0"/>
-                <w:szCs w:val="22"/>
-                <w:lang w:val="en-AU" w:eastAsia="en-AU" w:bidi="ar-SA"/>
-              </w:rPr>
-            </w:r>
-          </w:p>
-        </w:tc>
-      </w:tr>
-    </w:tbl>
-    <w:p>
-      <w:pPr>
-        <w:pStyle w:val="Normal"/>
-        <w:spacing w:before="0" w:after="147"/>
-        <w:ind w:left="715" w:right="65" w:hanging="10"/>
-        <w:rPr/>
-      </w:pPr>
-      <w:r>
-        <w:rPr/>
-      </w:r>
-    </w:p>
-    <w:p>
-      <w:pPr>
-        <w:pStyle w:val="Heading1"/>
-        <w:ind w:left="0" w:right="65" w:hanging="0"/>
-        <w:rPr>
-          <w:b w:val="false"/>
-          <w:b w:val="false"/>
-          <w:sz w:val="24"/>
-        </w:rPr>
-      </w:pPr>
-      <w:r>
-        <w:rPr>
-          <w:b w:val="false"/>
-          <w:sz w:val="24"/>
-        </w:rPr>
-      </w:r>
-    </w:p>
     <w:p>
       <w:pPr>
         <w:pStyle w:val="Heading1"/>
@@ -4044,9 +3524,6 @@
               <w:rPr>
                 <w:strike/>
                 <w:color w:val="FF0000"/>
-                <w:kern w:val="0"/>
-                <w:szCs w:val="22"/>
-                <w:lang w:val="en-AU" w:eastAsia="en-AU" w:bidi="ar-SA"/>
               </w:rPr>
             </w:r>
           </w:p>

</xml_diff>